<commit_message>
Grafiken für 4 Scheiterfälle zu Dokumentation hinzugefügt
</commit_message>
<xml_diff>
--- a/Dokumentation/Projektdokumentation.docx
+++ b/Dokumentation/Projektdokumentation.docx
@@ -425,9 +425,8 @@
       <w:r>
         <w:rPr>
           <w:rFonts w:ascii="Palatino Linotype" w:hAnsi="Palatino Linotype"/>
-          <w:highlight w:val="yellow"/>
-        </w:rPr>
-        <w:t>[Abgabetermin der Arbeit]</w:t>
+        </w:rPr>
+        <w:t>15.09.2021</w:t>
       </w:r>
     </w:p>
     <w:p>
@@ -498,7 +497,7 @@
           <w:r>
             <w:fldChar w:fldCharType="separate"/>
           </w:r>
-          <w:hyperlink w:anchor="_Toc80712272" w:history="1">
+          <w:hyperlink w:anchor="_Toc80903069" w:history="1">
             <w:r>
               <w:rPr>
                 <w:rStyle w:val="Hyperlink"/>
@@ -544,7 +543,7 @@
                 <w:noProof/>
                 <w:webHidden/>
               </w:rPr>
-              <w:instrText xml:space="preserve"> PAGEREF _Toc80712272 \h </w:instrText>
+              <w:instrText xml:space="preserve"> PAGEREF _Toc80903069 \h </w:instrText>
             </w:r>
             <w:r>
               <w:rPr>
@@ -564,7 +563,7 @@
                 <w:noProof/>
                 <w:webHidden/>
               </w:rPr>
-              <w:t>4</w:t>
+              <w:t>3</w:t>
             </w:r>
             <w:r>
               <w:rPr>
@@ -586,7 +585,7 @@
               <w:szCs w:val="22"/>
             </w:rPr>
           </w:pPr>
-          <w:hyperlink w:anchor="_Toc80712273" w:history="1">
+          <w:hyperlink w:anchor="_Toc80903070" w:history="1">
             <w:r>
               <w:rPr>
                 <w:rStyle w:val="Hyperlink"/>
@@ -632,7 +631,7 @@
                 <w:noProof/>
                 <w:webHidden/>
               </w:rPr>
-              <w:instrText xml:space="preserve"> PAGEREF _Toc80712273 \h </w:instrText>
+              <w:instrText xml:space="preserve"> PAGEREF _Toc80903070 \h </w:instrText>
             </w:r>
             <w:r>
               <w:rPr>
@@ -652,7 +651,7 @@
                 <w:noProof/>
                 <w:webHidden/>
               </w:rPr>
-              <w:t>5</w:t>
+              <w:t>4</w:t>
             </w:r>
             <w:r>
               <w:rPr>
@@ -676,7 +675,7 @@
               <w:szCs w:val="22"/>
             </w:rPr>
           </w:pPr>
-          <w:hyperlink w:anchor="_Toc80712274" w:history="1">
+          <w:hyperlink w:anchor="_Toc80903071" w:history="1">
             <w:r>
               <w:rPr>
                 <w:rStyle w:val="Hyperlink"/>
@@ -720,7 +719,7 @@
                 <w:noProof/>
                 <w:webHidden/>
               </w:rPr>
-              <w:instrText xml:space="preserve"> PAGEREF _Toc80712274 \h </w:instrText>
+              <w:instrText xml:space="preserve"> PAGEREF _Toc80903071 \h </w:instrText>
             </w:r>
             <w:r>
               <w:rPr>
@@ -740,7 +739,7 @@
                 <w:noProof/>
                 <w:webHidden/>
               </w:rPr>
-              <w:t>5</w:t>
+              <w:t>4</w:t>
             </w:r>
             <w:r>
               <w:rPr>
@@ -764,7 +763,7 @@
               <w:szCs w:val="22"/>
             </w:rPr>
           </w:pPr>
-          <w:hyperlink w:anchor="_Toc80712275" w:history="1">
+          <w:hyperlink w:anchor="_Toc80903072" w:history="1">
             <w:r>
               <w:rPr>
                 <w:rStyle w:val="Hyperlink"/>
@@ -808,7 +807,7 @@
                 <w:noProof/>
                 <w:webHidden/>
               </w:rPr>
-              <w:instrText xml:space="preserve"> PAGEREF _Toc80712275 \h </w:instrText>
+              <w:instrText xml:space="preserve"> PAGEREF _Toc80903072 \h </w:instrText>
             </w:r>
             <w:r>
               <w:rPr>
@@ -852,7 +851,7 @@
               <w:szCs w:val="22"/>
             </w:rPr>
           </w:pPr>
-          <w:hyperlink w:anchor="_Toc80712276" w:history="1">
+          <w:hyperlink w:anchor="_Toc80903073" w:history="1">
             <w:r>
               <w:rPr>
                 <w:rStyle w:val="Hyperlink"/>
@@ -896,7 +895,7 @@
                 <w:noProof/>
                 <w:webHidden/>
               </w:rPr>
-              <w:instrText xml:space="preserve"> PAGEREF _Toc80712276 \h </w:instrText>
+              <w:instrText xml:space="preserve"> PAGEREF _Toc80903073 \h </w:instrText>
             </w:r>
             <w:r>
               <w:rPr>
@@ -940,7 +939,7 @@
               <w:szCs w:val="22"/>
             </w:rPr>
           </w:pPr>
-          <w:hyperlink w:anchor="_Toc80712277" w:history="1">
+          <w:hyperlink w:anchor="_Toc80903074" w:history="1">
             <w:r>
               <w:rPr>
                 <w:rStyle w:val="Hyperlink"/>
@@ -984,7 +983,7 @@
                 <w:noProof/>
                 <w:webHidden/>
               </w:rPr>
-              <w:instrText xml:space="preserve"> PAGEREF _Toc80712277 \h </w:instrText>
+              <w:instrText xml:space="preserve"> PAGEREF _Toc80903074 \h </w:instrText>
             </w:r>
             <w:r>
               <w:rPr>
@@ -1028,7 +1027,7 @@
               <w:szCs w:val="22"/>
             </w:rPr>
           </w:pPr>
-          <w:hyperlink w:anchor="_Toc80712278" w:history="1">
+          <w:hyperlink w:anchor="_Toc80903075" w:history="1">
             <w:r>
               <w:rPr>
                 <w:rStyle w:val="Hyperlink"/>
@@ -1072,7 +1071,7 @@
                 <w:noProof/>
                 <w:webHidden/>
               </w:rPr>
-              <w:instrText xml:space="preserve"> PAGEREF _Toc80712278 \h </w:instrText>
+              <w:instrText xml:space="preserve"> PAGEREF _Toc80903075 \h </w:instrText>
             </w:r>
             <w:r>
               <w:rPr>
@@ -1116,7 +1115,7 @@
               <w:szCs w:val="22"/>
             </w:rPr>
           </w:pPr>
-          <w:hyperlink w:anchor="_Toc80712279" w:history="1">
+          <w:hyperlink w:anchor="_Toc80903076" w:history="1">
             <w:r>
               <w:rPr>
                 <w:rStyle w:val="Hyperlink"/>
@@ -1139,7 +1138,7 @@
                 <w:rFonts w:eastAsiaTheme="majorEastAsia"/>
                 <w:noProof/>
               </w:rPr>
-              <w:t>Rekurrentes Modell</w:t>
+              <w:t>Rekurrentes neuronales Netz (RNN)</w:t>
             </w:r>
             <w:r>
               <w:rPr>
@@ -1160,7 +1159,7 @@
                 <w:noProof/>
                 <w:webHidden/>
               </w:rPr>
-              <w:instrText xml:space="preserve"> PAGEREF _Toc80712279 \h </w:instrText>
+              <w:instrText xml:space="preserve"> PAGEREF _Toc80903076 \h </w:instrText>
             </w:r>
             <w:r>
               <w:rPr>
@@ -1202,7 +1201,7 @@
               <w:szCs w:val="22"/>
             </w:rPr>
           </w:pPr>
-          <w:hyperlink w:anchor="_Toc80712280" w:history="1">
+          <w:hyperlink w:anchor="_Toc80903077" w:history="1">
             <w:r>
               <w:rPr>
                 <w:rStyle w:val="Hyperlink"/>
@@ -1250,7 +1249,7 @@
                 <w:noProof/>
                 <w:webHidden/>
               </w:rPr>
-              <w:instrText xml:space="preserve"> PAGEREF _Toc80712280 \h </w:instrText>
+              <w:instrText xml:space="preserve"> PAGEREF _Toc80903077 \h </w:instrText>
             </w:r>
             <w:r>
               <w:rPr>
@@ -1294,7 +1293,7 @@
               <w:szCs w:val="22"/>
             </w:rPr>
           </w:pPr>
-          <w:hyperlink w:anchor="_Toc80712281" w:history="1">
+          <w:hyperlink w:anchor="_Toc80903078" w:history="1">
             <w:r>
               <w:rPr>
                 <w:rStyle w:val="Hyperlink"/>
@@ -1338,7 +1337,7 @@
                 <w:noProof/>
                 <w:webHidden/>
               </w:rPr>
-              <w:instrText xml:space="preserve"> PAGEREF _Toc80712281 \h </w:instrText>
+              <w:instrText xml:space="preserve"> PAGEREF _Toc80903078 \h </w:instrText>
             </w:r>
             <w:r>
               <w:rPr>
@@ -1382,7 +1381,7 @@
               <w:szCs w:val="22"/>
             </w:rPr>
           </w:pPr>
-          <w:hyperlink w:anchor="_Toc80712282" w:history="1">
+          <w:hyperlink w:anchor="_Toc80903079" w:history="1">
             <w:r>
               <w:rPr>
                 <w:rStyle w:val="Hyperlink"/>
@@ -1426,7 +1425,7 @@
                 <w:noProof/>
                 <w:webHidden/>
               </w:rPr>
-              <w:instrText xml:space="preserve"> PAGEREF _Toc80712282 \h </w:instrText>
+              <w:instrText xml:space="preserve"> PAGEREF _Toc80903079 \h </w:instrText>
             </w:r>
             <w:r>
               <w:rPr>
@@ -1470,7 +1469,7 @@
               <w:szCs w:val="22"/>
             </w:rPr>
           </w:pPr>
-          <w:hyperlink w:anchor="_Toc80712283" w:history="1">
+          <w:hyperlink w:anchor="_Toc80903080" w:history="1">
             <w:r>
               <w:rPr>
                 <w:rStyle w:val="Hyperlink"/>
@@ -1514,7 +1513,7 @@
                 <w:noProof/>
                 <w:webHidden/>
               </w:rPr>
-              <w:instrText xml:space="preserve"> PAGEREF _Toc80712283 \h </w:instrText>
+              <w:instrText xml:space="preserve"> PAGEREF _Toc80903080 \h </w:instrText>
             </w:r>
             <w:r>
               <w:rPr>
@@ -1556,7 +1555,7 @@
               <w:szCs w:val="22"/>
             </w:rPr>
           </w:pPr>
-          <w:hyperlink w:anchor="_Toc80712284" w:history="1">
+          <w:hyperlink w:anchor="_Toc80903081" w:history="1">
             <w:r>
               <w:rPr>
                 <w:rStyle w:val="Hyperlink"/>
@@ -1602,7 +1601,7 @@
                 <w:noProof/>
                 <w:webHidden/>
               </w:rPr>
-              <w:instrText xml:space="preserve"> PAGEREF _Toc80712284 \h </w:instrText>
+              <w:instrText xml:space="preserve"> PAGEREF _Toc80903081 \h </w:instrText>
             </w:r>
             <w:r>
               <w:rPr>
@@ -1622,7 +1621,7 @@
                 <w:noProof/>
                 <w:webHidden/>
               </w:rPr>
-              <w:t>6</w:t>
+              <w:t>7</w:t>
             </w:r>
             <w:r>
               <w:rPr>
@@ -1644,7 +1643,7 @@
               <w:szCs w:val="22"/>
             </w:rPr>
           </w:pPr>
-          <w:hyperlink w:anchor="_Toc80712285" w:history="1">
+          <w:hyperlink w:anchor="_Toc80903082" w:history="1">
             <w:r>
               <w:rPr>
                 <w:rStyle w:val="Hyperlink"/>
@@ -1690,7 +1689,7 @@
                 <w:noProof/>
                 <w:webHidden/>
               </w:rPr>
-              <w:instrText xml:space="preserve"> PAGEREF _Toc80712285 \h </w:instrText>
+              <w:instrText xml:space="preserve"> PAGEREF _Toc80903082 \h </w:instrText>
             </w:r>
             <w:r>
               <w:rPr>
@@ -1710,7 +1709,7 @@
                 <w:noProof/>
                 <w:webHidden/>
               </w:rPr>
-              <w:t>6</w:t>
+              <w:t>7</w:t>
             </w:r>
             <w:r>
               <w:rPr>
@@ -1732,7 +1731,7 @@
               <w:szCs w:val="22"/>
             </w:rPr>
           </w:pPr>
-          <w:hyperlink w:anchor="_Toc80712286" w:history="1">
+          <w:hyperlink w:anchor="_Toc80903083" w:history="1">
             <w:r>
               <w:rPr>
                 <w:rStyle w:val="Hyperlink"/>
@@ -1761,7 +1760,7 @@
                 <w:noProof/>
                 <w:webHidden/>
               </w:rPr>
-              <w:instrText xml:space="preserve"> PAGEREF _Toc80712286 \h </w:instrText>
+              <w:instrText xml:space="preserve"> PAGEREF _Toc80903083 \h </w:instrText>
             </w:r>
             <w:r>
               <w:rPr>
@@ -1781,7 +1780,7 @@
                 <w:noProof/>
                 <w:webHidden/>
               </w:rPr>
-              <w:t>7</w:t>
+              <w:t>8</w:t>
             </w:r>
             <w:r>
               <w:rPr>
@@ -1803,7 +1802,7 @@
               <w:szCs w:val="22"/>
             </w:rPr>
           </w:pPr>
-          <w:hyperlink w:anchor="_Toc80712287" w:history="1">
+          <w:hyperlink w:anchor="_Toc80903084" w:history="1">
             <w:r>
               <w:rPr>
                 <w:rStyle w:val="Hyperlink"/>
@@ -1831,7 +1830,7 @@
                 <w:noProof/>
                 <w:webHidden/>
               </w:rPr>
-              <w:instrText xml:space="preserve"> PAGEREF _Toc80712287 \h </w:instrText>
+              <w:instrText xml:space="preserve"> PAGEREF _Toc80903084 \h </w:instrText>
             </w:r>
             <w:r>
               <w:rPr>
@@ -1851,7 +1850,7 @@
                 <w:noProof/>
                 <w:webHidden/>
               </w:rPr>
-              <w:t>8</w:t>
+              <w:t>9</w:t>
             </w:r>
             <w:r>
               <w:rPr>
@@ -1883,43 +1882,12 @@
         </w:p>
       </w:sdtContent>
     </w:sdt>
-    <w:bookmarkEnd w:id="0"/>
-    <w:p>
-      <w:pPr>
-        <w:pStyle w:val="Inhaltsverzeichnisberschrift"/>
-      </w:pPr>
-      <w:r>
-        <w:lastRenderedPageBreak/>
-        <w:t>Zusammenfassung</w:t>
-      </w:r>
-      <w:r>
-        <w:t xml:space="preserve"> </w:t>
-      </w:r>
-      <w:r>
-        <w:rPr>
-          <w:highlight w:val="yellow"/>
-        </w:rPr>
-        <w:t>(Optional)</w:t>
-      </w:r>
-    </w:p>
-    <w:p>
-      <w:pPr>
-        <w:rPr>
-          <w:b/>
-        </w:rPr>
-      </w:pPr>
-      <w:r>
-        <w:t xml:space="preserve">Das hier ist das Abstract </w:t>
-      </w:r>
-      <w:r>
-        <w:br w:type="page"/>
-      </w:r>
-    </w:p>
     <w:p>
       <w:pPr>
         <w:pStyle w:val="berschrift1"/>
       </w:pPr>
-      <w:bookmarkStart w:id="1" w:name="_Toc80712272"/>
+      <w:bookmarkStart w:id="1" w:name="_Toc80903069"/>
+      <w:bookmarkEnd w:id="0"/>
       <w:r>
         <w:lastRenderedPageBreak/>
         <w:t>Einleitung</w:t>
@@ -2115,7 +2083,6 @@
           <w:szCs w:val="28"/>
         </w:rPr>
       </w:pPr>
-      <w:bookmarkStart w:id="2" w:name="_Toc80712273"/>
       <w:r>
         <w:br w:type="page"/>
       </w:r>
@@ -2124,6 +2091,7 @@
       <w:pPr>
         <w:pStyle w:val="berschrift1"/>
       </w:pPr>
+      <w:bookmarkStart w:id="2" w:name="_Toc80903070"/>
       <w:r>
         <w:lastRenderedPageBreak/>
         <w:t>Methodik</w:t>
@@ -2132,7 +2100,28 @@
     </w:p>
     <w:p>
       <w:r>
-        <w:t>In diesem Abschnitt wird zunächst die Problemstellung dargelegt und formalisiert. Anschließend wird ein möglicher Lösungsansatz, welcher neben den verwendeten Vorverarbeitungstechniken der Daten und der Wahl des trainierten neuronalen Netzes</w:t>
+        <w:t>In diesem Abschnitt wird zunächst die</w:t>
+      </w:r>
+      <w:r>
+        <w:t xml:space="preserve"> </w:t>
+      </w:r>
+      <w:r>
+        <w:t>Problemstellung dargelegt</w:t>
+      </w:r>
+      <w:r>
+        <w:t xml:space="preserve"> und die informationswissenschaftliche Fragestellung </w:t>
+      </w:r>
+      <w:r>
+        <w:t>abgeleitet</w:t>
+      </w:r>
+      <w:r>
+        <w:t>. Anschließend wird ein möglicher Lösungsansatz</w:t>
+      </w:r>
+      <w:r>
+        <w:t xml:space="preserve"> präsentiert</w:t>
+      </w:r>
+      <w:r>
+        <w:t>, welcher neben den verwendeten Vorverarbeitungstechniken der Daten und der Wahl des trainierten neuronalen Netzes</w:t>
       </w:r>
       <w:r>
         <w:t xml:space="preserve"> und seiner Hyperparameter</w:t>
@@ -2145,112 +2134,129 @@
       <w:pPr>
         <w:pStyle w:val="berschrift2"/>
       </w:pPr>
-      <w:bookmarkStart w:id="3" w:name="_Toc80712274"/>
+      <w:bookmarkStart w:id="3" w:name="_Toc80903071"/>
       <w:r>
         <w:t>Problemstellung</w:t>
       </w:r>
       <w:bookmarkEnd w:id="3"/>
     </w:p>
     <w:p>
-      <w:pPr>
-        <w:pStyle w:val="Listenabsatz"/>
-        <w:numPr>
-          <w:ilvl w:val="0"/>
-          <w:numId w:val="9"/>
-        </w:numPr>
-      </w:pPr>
-      <w:r>
-        <w:t>Trajektorien Prädiktion von Fußgängern entspricht der Vorher</w:t>
-      </w:r>
-      <w:r>
-        <w:t xml:space="preserve">sage des </w:t>
-      </w:r>
-      <w:r>
-        <w:t xml:space="preserve">zukünftigen </w:t>
-      </w:r>
-      <w:r>
-        <w:t>Bewegungspfades</w:t>
-      </w:r>
-      <w:r>
-        <w:t xml:space="preserve"> basierend auf einer bestimmten Anzahl zuvor beobachteter Positionen. </w:t>
-      </w:r>
-    </w:p>
-    <w:p>
-      <w:pPr>
-        <w:pStyle w:val="Listenabsatz"/>
-        <w:numPr>
-          <w:ilvl w:val="0"/>
-          <w:numId w:val="9"/>
-        </w:numPr>
-      </w:pPr>
-      <w:r>
-        <w:t xml:space="preserve">Informationswissenschaftliche Fragestellung: „Wie kann anhand bekannter, </w:t>
-      </w:r>
-      <w:r>
-        <w:t>vorhergehender</w:t>
-      </w:r>
-      <w:r>
-        <w:t xml:space="preserve"> Positionen die zukünftige Trajektorie eines Fußgängers bestimmt werden?“</w:t>
-      </w:r>
-    </w:p>
-    <w:p>
-      <w:pPr>
-        <w:pStyle w:val="Listenabsatz"/>
-        <w:numPr>
-          <w:ilvl w:val="0"/>
-          <w:numId w:val="9"/>
-        </w:numPr>
-      </w:pPr>
-      <w:r>
-        <w:t xml:space="preserve">Gegeben: Datensätze von sich bewegenden Fußgängern. Jeder Fußgänger entspricht dabei einem Datenpunkt, für den in regelmäßigen Zeitintervallen von 400 ms </w:t>
-      </w:r>
-      <w:r>
-        <w:t>die x- und y-Koordinaten (in Metern)</w:t>
-      </w:r>
-      <w:r>
-        <w:t xml:space="preserve"> aufgezeichnet wurden. Jeder Datenpunkt enthält damit 20 zeitlich geordnete Zeitschritte, für die jeweils die x- und y-Position aufgezeichnet wurde. </w:t>
-      </w:r>
-    </w:p>
-    <w:p>
-      <w:pPr>
-        <w:pStyle w:val="Listenabsatz"/>
-        <w:numPr>
-          <w:ilvl w:val="0"/>
-          <w:numId w:val="9"/>
-        </w:numPr>
-      </w:pPr>
-      <w:r>
-        <w:t>Ziel dieser Arbeit ist es, aus den Informationen der ersten acht Zeitschritte die zukünftigen 12 Positionen des Fußgängers vorherzusagen.</w:t>
-      </w:r>
-    </w:p>
-    <w:p>
-      <w:pPr>
-        <w:pStyle w:val="Listenabsatz"/>
-        <w:numPr>
-          <w:ilvl w:val="0"/>
-          <w:numId w:val="10"/>
-        </w:numPr>
-      </w:pPr>
-      <w:r>
-        <w:t xml:space="preserve">Diese 8:12 Aufteilung ist auch gängig in </w:t>
-      </w:r>
-      <w:r>
-        <w:t>verwandter Literatur, beispielsweise [3][4][8][9]</w:t>
+      <w:r>
+        <w:t xml:space="preserve">Die Prädiktion der Trajektorien von Fußgängern </w:t>
+      </w:r>
+      <w:r>
+        <w:t xml:space="preserve">entspricht der </w:t>
+      </w:r>
+      <w:r>
+        <w:t xml:space="preserve">Vorhersage des zukünftigen Bewegungspfades basierend auf einer bestimmten Anzahl zuvor beobachteter Positionen. </w:t>
+      </w:r>
+      <w:r>
+        <w:t xml:space="preserve">Die informationswissenschaftliche Fragestellung, die sich daraus ergibt, und für die diese Arbeit einen Lösungsansatz liefert, lässt sich demnach folgendermaßen formulieren: </w:t>
+      </w:r>
+    </w:p>
+    <w:p>
+      <w:r>
+        <w:t>„Wie kann anhand bekannter, vorheriger Positionen die zukünftige Trajektorie eines Fußgängers bestimmt werden?“</w:t>
+      </w:r>
+    </w:p>
+    <w:p>
+      <w:pPr>
+        <w:pStyle w:val="Folgeabsatz"/>
+      </w:pPr>
+      <w:r>
+        <w:t>Zur Beantwortung der Frage soll auf Basis eines gegebenen Datensatzes</w:t>
+      </w:r>
+      <w:r>
+        <w:t xml:space="preserve">, </w:t>
+      </w:r>
+      <w:r>
+        <w:t>welcher</w:t>
+      </w:r>
+      <w:r>
+        <w:t xml:space="preserve"> Daten von sich bewegenden Fußgängern enthält,</w:t>
+      </w:r>
+      <w:r>
+        <w:t xml:space="preserve"> ein neuronale</w:t>
+      </w:r>
+      <w:r>
+        <w:t>s</w:t>
+      </w:r>
+      <w:r>
+        <w:t xml:space="preserve"> Netz trainiert und eine Regression </w:t>
+      </w:r>
+      <w:r>
+        <w:t xml:space="preserve">durchgeführt werden. </w:t>
+      </w:r>
+      <w:r>
+        <w:t xml:space="preserve">Jeder Datenpunkt </w:t>
+      </w:r>
+      <w:r>
+        <w:t xml:space="preserve">im Datensatz </w:t>
+      </w:r>
+      <w:r>
+        <w:t xml:space="preserve">besteht </w:t>
+      </w:r>
+      <w:r>
+        <w:t xml:space="preserve">dabei </w:t>
+      </w:r>
+      <w:r>
+        <w:t xml:space="preserve">aus einer Zeitreihe mit insgesamt 20 Zeitpunkten und </w:t>
+      </w:r>
+      <w:r>
+        <w:t xml:space="preserve">den jeweils </w:t>
+      </w:r>
+      <w:r>
+        <w:t xml:space="preserve">dazugehörigen </w:t>
+      </w:r>
+      <w:r>
+        <w:t>Werten für die aktuell</w:t>
+      </w:r>
+      <w:r>
+        <w:t xml:space="preserve">e </w:t>
+      </w:r>
+      <w:r>
+        <w:t xml:space="preserve">x- und y-Koordinate (in Metern) des Fußgängers. Die zeitlichen Intervalle zwischen zwei Zeitpunkten innerhalb eines Datenpunktes betragen </w:t>
+      </w:r>
+      <w:r>
+        <w:t>durchgehend</w:t>
+      </w:r>
+      <w:r>
+        <w:t xml:space="preserve"> 400ms. </w:t>
+      </w:r>
+    </w:p>
+    <w:p>
+      <w:pPr>
+        <w:pStyle w:val="Folgeabsatz"/>
+      </w:pPr>
+      <w:r>
+        <w:t xml:space="preserve">Das trainierte neuronale Netz soll anschließend dazu genutzt werden, </w:t>
+      </w:r>
+      <w:r>
+        <w:t>mithilfe der Informationen aus den ersten acht Zeitpunkten</w:t>
+      </w:r>
+      <w:r>
+        <w:t xml:space="preserve"> eine Datenpunktes</w:t>
+      </w:r>
+      <w:r>
+        <w:t xml:space="preserve">, die zukünftigen 12 Positionen des Fußgängers </w:t>
+      </w:r>
+      <w:r>
+        <w:t>vorhergesagt werden können</w:t>
+      </w:r>
+      <w:r>
+        <w:t xml:space="preserve">. </w:t>
+      </w:r>
+      <w:r>
+        <w:t xml:space="preserve">(Diese 8:12 Verteilung ist gängig in verwandter Literatur und beispielsweise in den Werken von </w:t>
+      </w:r>
+      <w:r>
+        <w:t xml:space="preserve">[3][4][8][9] </w:t>
+      </w:r>
+      <w:r>
+        <w:t>zu finden.)</w:t>
       </w:r>
       <w:r>
         <w:t xml:space="preserve"> </w:t>
-      </w:r>
-    </w:p>
-    <w:p>
-      <w:pPr>
-        <w:pStyle w:val="Listenabsatz"/>
-        <w:numPr>
-          <w:ilvl w:val="0"/>
-          <w:numId w:val="9"/>
-        </w:numPr>
-      </w:pPr>
-      <w:r>
-        <w:t xml:space="preserve">Anhand von gegebenen Datensätzen von sich bewegenden Fußgängern </w:t>
       </w:r>
     </w:p>
     <w:p>
@@ -2262,13 +2268,14 @@
           <w:iCs w:val="0"/>
         </w:rPr>
       </w:pPr>
-      <w:bookmarkStart w:id="4" w:name="_Toc80712275"/>
+      <w:bookmarkStart w:id="4" w:name="_Toc80903072"/>
       <w:r>
         <w:rPr>
           <w:rStyle w:val="Hervorhebung"/>
           <w:i w:val="0"/>
           <w:iCs w:val="0"/>
         </w:rPr>
+        <w:lastRenderedPageBreak/>
         <w:t>Datenvorverarbeitung</w:t>
       </w:r>
       <w:bookmarkEnd w:id="4"/>
@@ -2277,7 +2284,7 @@
       <w:pPr>
         <w:pStyle w:val="berschrift3"/>
       </w:pPr>
-      <w:bookmarkStart w:id="5" w:name="_Toc80712276"/>
+      <w:bookmarkStart w:id="5" w:name="_Toc80903073"/>
       <w:r>
         <w:t>Normalisierung der Daten</w:t>
       </w:r>
@@ -2292,7 +2299,7 @@
       <w:pPr>
         <w:pStyle w:val="berschrift3"/>
       </w:pPr>
-      <w:bookmarkStart w:id="6" w:name="_Toc80712277"/>
+      <w:bookmarkStart w:id="6" w:name="_Toc80903074"/>
       <w:r>
         <w:t>Standardisierung der Daten</w:t>
       </w:r>
@@ -2308,7 +2315,6 @@
     </w:p>
     <w:p>
       <w:r>
-        <w:lastRenderedPageBreak/>
         <w:t>(</w:t>
       </w:r>
       <w:hyperlink r:id="rId17" w:history="1">
@@ -2327,7 +2333,7 @@
       <w:pPr>
         <w:pStyle w:val="berschrift3"/>
       </w:pPr>
-      <w:bookmarkStart w:id="7" w:name="_Toc80712278"/>
+      <w:bookmarkStart w:id="7" w:name="_Toc80903075"/>
       <w:r>
         <w:t>Formatieren der Daten</w:t>
       </w:r>
@@ -2348,9 +2354,12 @@
       <w:pPr>
         <w:pStyle w:val="berschrift2"/>
       </w:pPr>
-      <w:bookmarkStart w:id="8" w:name="_Toc80712279"/>
-      <w:r>
-        <w:t>Rekurrentes Modell</w:t>
+      <w:bookmarkStart w:id="8" w:name="_Toc80903076"/>
+      <w:r>
+        <w:t xml:space="preserve">Rekurrentes </w:t>
+      </w:r>
+      <w:r>
+        <w:t>neuronales Netz (RNN)</w:t>
       </w:r>
       <w:bookmarkEnd w:id="8"/>
     </w:p>
@@ -2376,7 +2385,7 @@
           <w:i w:val="0"/>
         </w:rPr>
       </w:pPr>
-      <w:bookmarkStart w:id="9" w:name="_Toc80712280"/>
+      <w:bookmarkStart w:id="9" w:name="_Toc80903077"/>
       <w:r>
         <w:rPr>
           <w:rStyle w:val="Hervorhebung"/>
@@ -2390,7 +2399,7 @@
       <w:pPr>
         <w:pStyle w:val="berschrift2"/>
       </w:pPr>
-      <w:bookmarkStart w:id="10" w:name="_Toc80712281"/>
+      <w:bookmarkStart w:id="10" w:name="_Toc80903078"/>
       <w:r>
         <w:t>Metriken</w:t>
       </w:r>
@@ -2451,7 +2460,7 @@
       <w:pPr>
         <w:pStyle w:val="berschrift2"/>
       </w:pPr>
-      <w:bookmarkStart w:id="11" w:name="_Toc80712282"/>
+      <w:bookmarkStart w:id="11" w:name="_Toc80903079"/>
       <w:r>
         <w:t>Resultate</w:t>
       </w:r>
@@ -2467,6 +2476,7 @@
         <w:pStyle w:val="Folgeabsatz"/>
       </w:pPr>
       <w:r>
+        <w:lastRenderedPageBreak/>
         <w:t xml:space="preserve">Das RNN erreicht </w:t>
       </w:r>
       <w:r>
@@ -2508,11 +2518,7 @@
         <w:t>in Metern</w:t>
       </w:r>
       <w:r>
-        <w:t xml:space="preserve"> zwischen </w:t>
-      </w:r>
-      <w:r>
-        <w:lastRenderedPageBreak/>
-        <w:t xml:space="preserve">der prädiktierten und der tatsächlichen Position des Fußgängers zum </w:t>
+        <w:t xml:space="preserve"> zwischen der prädiktierten und der tatsächlichen Position des Fußgängers zum </w:t>
       </w:r>
       <w:r>
         <w:t>finalen</w:t>
@@ -2531,61 +2537,601 @@
       <w:pPr>
         <w:pStyle w:val="berschrift2"/>
       </w:pPr>
-      <w:bookmarkStart w:id="12" w:name="_Toc80712283"/>
+      <w:bookmarkStart w:id="12" w:name="_Toc80903080"/>
       <w:r>
         <w:t>Fälle des Scheiterns des Ansatzes</w:t>
       </w:r>
       <w:bookmarkEnd w:id="12"/>
     </w:p>
     <w:p>
-      <w:r>
-        <w:t xml:space="preserve">Während das System für … am besten abzuschneiden scheint, wie in Abb. … ersichtlich, gibt es einige Verhaltensweisen von Fußgänger, für die das System keine zufriedenstellende Vorhersage treffen kann. </w:t>
+      <w:pPr>
+        <w:pStyle w:val="Abb"/>
+        <w:keepNext/>
+      </w:pPr>
+      <w:r>
+        <w:drawing>
+          <wp:inline distT="0" distB="0" distL="0" distR="0" wp14:anchorId="7C694056" wp14:editId="453F7FB4">
+            <wp:extent cx="3600000" cy="2399847"/>
+            <wp:effectExtent l="0" t="0" r="635" b="635"/>
+            <wp:docPr id="1" name="Grafik 1"/>
+            <wp:cNvGraphicFramePr>
+              <a:graphicFrameLocks xmlns:a="http://schemas.openxmlformats.org/drawingml/2006/main" noChangeAspect="1"/>
+            </wp:cNvGraphicFramePr>
+            <a:graphic xmlns:a="http://schemas.openxmlformats.org/drawingml/2006/main">
+              <a:graphicData uri="http://schemas.openxmlformats.org/drawingml/2006/picture">
+                <pic:pic xmlns:pic="http://schemas.openxmlformats.org/drawingml/2006/picture">
+                  <pic:nvPicPr>
+                    <pic:cNvPr id="0" name="Picture 1"/>
+                    <pic:cNvPicPr>
+                      <a:picLocks noChangeAspect="1" noChangeArrowheads="1"/>
+                    </pic:cNvPicPr>
+                  </pic:nvPicPr>
+                  <pic:blipFill>
+                    <a:blip r:embed="rId18">
+                      <a:extLst>
+                        <a:ext uri="{28A0092B-C50C-407E-A947-70E740481C1C}">
+                          <a14:useLocalDpi xmlns:a14="http://schemas.microsoft.com/office/drawing/2010/main" val="0"/>
+                        </a:ext>
+                      </a:extLst>
+                    </a:blip>
+                    <a:srcRect/>
+                    <a:stretch>
+                      <a:fillRect/>
+                    </a:stretch>
+                  </pic:blipFill>
+                  <pic:spPr bwMode="auto">
+                    <a:xfrm>
+                      <a:off x="0" y="0"/>
+                      <a:ext cx="3600000" cy="2399847"/>
+                    </a:xfrm>
+                    <a:prstGeom prst="rect">
+                      <a:avLst/>
+                    </a:prstGeom>
+                    <a:noFill/>
+                    <a:ln>
+                      <a:noFill/>
+                    </a:ln>
+                  </pic:spPr>
+                </pic:pic>
+              </a:graphicData>
+            </a:graphic>
+          </wp:inline>
+        </w:drawing>
+      </w:r>
+    </w:p>
+    <w:p>
+      <w:pPr>
+        <w:pStyle w:val="Beschriftung"/>
+      </w:pPr>
+      <w:r>
+        <w:t>Abb</w:t>
+      </w:r>
+      <w:r>
+        <w:t>ildung</w:t>
+      </w:r>
+      <w:r>
+        <w:t xml:space="preserve"> </w:t>
+      </w:r>
+      <w:r>
+        <w:fldChar w:fldCharType="begin"/>
+      </w:r>
+      <w:r>
+        <w:instrText xml:space="preserve"> SEQ Abbildung \* ARABIC </w:instrText>
+      </w:r>
+      <w:r>
+        <w:fldChar w:fldCharType="separate"/>
+      </w:r>
+      <w:r>
+        <w:rPr>
+          <w:noProof/>
+        </w:rPr>
+        <w:t>1</w:t>
+      </w:r>
+      <w:r>
+        <w:rPr>
+          <w:noProof/>
+        </w:rPr>
+        <w:fldChar w:fldCharType="end"/>
+      </w:r>
+      <w:r>
+        <w:t xml:space="preserve">: </w:t>
+      </w:r>
+      <w:r>
+        <w:t>P</w:t>
+      </w:r>
+      <w:r>
+        <w:t>räzise Vorhersagen</w:t>
+      </w:r>
+      <w:r>
+        <w:t xml:space="preserve"> durch triviales Fußgängerverhalten</w:t>
+      </w:r>
+      <w:r>
+        <w:t xml:space="preserve"> (eigene Darstellung)</w:t>
+      </w:r>
+    </w:p>
+    <w:p>
+      <w:r>
+        <w:t xml:space="preserve">Nur für wenige Fußgänger ist die Vorhersage der zukünftigen Trajektorie so trivial wie </w:t>
+      </w:r>
+      <w:r>
+        <w:t>in</w:t>
+      </w:r>
+      <w:r>
+        <w:t xml:space="preserve"> Abb. 1. </w:t>
+      </w:r>
+      <w:r>
+        <w:t>Abrupte Richtungswechsel oder Geschwindigkeitsänderungen sorgen für ein oft unberechenbares Verhalten von Fußgängern</w:t>
+      </w:r>
+      <w:r>
+        <w:t xml:space="preserve"> und damit zu Einbußen in der Performance</w:t>
+      </w:r>
+      <w:r>
+        <w:t>.</w:t>
+      </w:r>
+      <w:r>
+        <w:t xml:space="preserve"> </w:t>
+      </w:r>
+      <w:r>
+        <w:t>Unzuverlässige Prädiktionen</w:t>
+      </w:r>
+      <w:r>
+        <w:t xml:space="preserve"> des </w:t>
+      </w:r>
+      <w:r>
+        <w:t xml:space="preserve">vorgestellten </w:t>
+      </w:r>
+      <w:r>
+        <w:t>Systems</w:t>
+      </w:r>
+      <w:r>
+        <w:t xml:space="preserve"> sind </w:t>
+      </w:r>
+      <w:r>
+        <w:t xml:space="preserve">dabei </w:t>
+      </w:r>
+      <w:r>
+        <w:t xml:space="preserve">vor allem bei </w:t>
+      </w:r>
+      <w:r>
+        <w:t xml:space="preserve">den </w:t>
+      </w:r>
+      <w:r>
+        <w:t>folgenden vier Fällen zu beobachten</w:t>
+      </w:r>
+      <w:r>
+        <w:t>.</w:t>
       </w:r>
     </w:p>
     <w:p>
       <w:pPr>
         <w:pStyle w:val="Folgeabsatz"/>
+        <w:numPr>
+          <w:ilvl w:val="0"/>
+          <w:numId w:val="15"/>
+        </w:numPr>
+      </w:pPr>
+      <w:r>
+        <w:t>Fußgänger ändert plötzlich Richtung oder Geschwindigkeit, ohne einen Hinweis darauf:</w:t>
+      </w:r>
+    </w:p>
+    <w:p>
+      <w:pPr>
+        <w:pStyle w:val="Folgeabsatz"/>
+        <w:ind w:firstLine="0"/>
+      </w:pPr>
+      <w:r>
+        <w:t xml:space="preserve"> </w:t>
+      </w:r>
+    </w:p>
+    <w:p>
+      <w:pPr>
+        <w:pStyle w:val="Folgeabsatz"/>
+      </w:pPr>
+    </w:p>
+    <w:p>
+      <w:pPr>
+        <w:pStyle w:val="Abb"/>
+        <w:keepNext/>
+      </w:pPr>
+      <w:r>
+        <w:drawing>
+          <wp:inline distT="0" distB="0" distL="0" distR="0" wp14:anchorId="63B45A25" wp14:editId="18F3369A">
+            <wp:extent cx="3600000" cy="2399851"/>
+            <wp:effectExtent l="0" t="0" r="635" b="635"/>
+            <wp:docPr id="3" name="Grafik 3"/>
+            <wp:cNvGraphicFramePr>
+              <a:graphicFrameLocks xmlns:a="http://schemas.openxmlformats.org/drawingml/2006/main" noChangeAspect="1"/>
+            </wp:cNvGraphicFramePr>
+            <a:graphic xmlns:a="http://schemas.openxmlformats.org/drawingml/2006/main">
+              <a:graphicData uri="http://schemas.openxmlformats.org/drawingml/2006/picture">
+                <pic:pic xmlns:pic="http://schemas.openxmlformats.org/drawingml/2006/picture">
+                  <pic:nvPicPr>
+                    <pic:cNvPr id="0" name="Picture 3"/>
+                    <pic:cNvPicPr>
+                      <a:picLocks noChangeAspect="1" noChangeArrowheads="1"/>
+                    </pic:cNvPicPr>
+                  </pic:nvPicPr>
+                  <pic:blipFill>
+                    <a:blip r:embed="rId19">
+                      <a:extLst>
+                        <a:ext uri="{28A0092B-C50C-407E-A947-70E740481C1C}">
+                          <a14:useLocalDpi xmlns:a14="http://schemas.microsoft.com/office/drawing/2010/main" val="0"/>
+                        </a:ext>
+                      </a:extLst>
+                    </a:blip>
+                    <a:srcRect/>
+                    <a:stretch>
+                      <a:fillRect/>
+                    </a:stretch>
+                  </pic:blipFill>
+                  <pic:spPr bwMode="auto">
+                    <a:xfrm>
+                      <a:off x="0" y="0"/>
+                      <a:ext cx="3600000" cy="2399851"/>
+                    </a:xfrm>
+                    <a:prstGeom prst="rect">
+                      <a:avLst/>
+                    </a:prstGeom>
+                    <a:noFill/>
+                    <a:ln>
+                      <a:noFill/>
+                    </a:ln>
+                  </pic:spPr>
+                </pic:pic>
+              </a:graphicData>
+            </a:graphic>
+          </wp:inline>
+        </w:drawing>
+      </w:r>
+    </w:p>
+    <w:p>
+      <w:pPr>
+        <w:pStyle w:val="Beschriftung"/>
+      </w:pPr>
+      <w:r>
+        <w:t>Abb</w:t>
+      </w:r>
+      <w:r>
+        <w:t>ildung</w:t>
+      </w:r>
+      <w:r>
+        <w:t xml:space="preserve"> </w:t>
+      </w:r>
+      <w:fldSimple w:instr=" SEQ Abbildung \* ARABIC ">
+        <w:r>
+          <w:rPr>
+            <w:noProof/>
+          </w:rPr>
+          <w:t>2</w:t>
+        </w:r>
+      </w:fldSimple>
+      <w:r>
+        <w:t>: Überraschende Richtungs</w:t>
+      </w:r>
+      <w:r>
+        <w:t>änderung</w:t>
+      </w:r>
+      <w:r>
+        <w:t xml:space="preserve"> (eigene</w:t>
+      </w:r>
+      <w:r>
+        <w:t xml:space="preserve"> Darstellung</w:t>
+      </w:r>
+      <w:r>
+        <w:t>)</w:t>
+      </w:r>
+    </w:p>
+    <w:p>
+      <w:pPr>
+        <w:pStyle w:val="Listenabsatz"/>
+        <w:numPr>
+          <w:ilvl w:val="0"/>
+          <w:numId w:val="15"/>
+        </w:numPr>
+      </w:pPr>
+      <w:r>
+        <w:t xml:space="preserve">Fußgänger ändert </w:t>
+      </w:r>
+      <w:r>
+        <w:t>mehrmals</w:t>
+      </w:r>
+      <w:r>
+        <w:t xml:space="preserve"> </w:t>
+      </w:r>
+      <w:r>
+        <w:t xml:space="preserve">seine </w:t>
+      </w:r>
+      <w:r>
+        <w:t>Richtung</w:t>
+      </w:r>
+      <w:r>
+        <w:t xml:space="preserve"> oder G</w:t>
+      </w:r>
+      <w:r>
+        <w:t>eschwindigkeit</w:t>
+      </w:r>
+      <w:r>
+        <w:t>:</w:t>
+      </w:r>
+    </w:p>
+    <w:p>
+      <w:pPr>
+        <w:pStyle w:val="Abb"/>
+        <w:keepNext/>
+      </w:pPr>
+      <w:r>
+        <w:drawing>
+          <wp:inline distT="0" distB="0" distL="0" distR="0" wp14:anchorId="56610EBF" wp14:editId="1D6D26B5">
+            <wp:extent cx="3600000" cy="2399850"/>
+            <wp:effectExtent l="0" t="0" r="635" b="635"/>
+            <wp:docPr id="5" name="Grafik 5"/>
+            <wp:cNvGraphicFramePr>
+              <a:graphicFrameLocks xmlns:a="http://schemas.openxmlformats.org/drawingml/2006/main" noChangeAspect="1"/>
+            </wp:cNvGraphicFramePr>
+            <a:graphic xmlns:a="http://schemas.openxmlformats.org/drawingml/2006/main">
+              <a:graphicData uri="http://schemas.openxmlformats.org/drawingml/2006/picture">
+                <pic:pic xmlns:pic="http://schemas.openxmlformats.org/drawingml/2006/picture">
+                  <pic:nvPicPr>
+                    <pic:cNvPr id="0" name="Picture 7"/>
+                    <pic:cNvPicPr>
+                      <a:picLocks noChangeAspect="1" noChangeArrowheads="1"/>
+                    </pic:cNvPicPr>
+                  </pic:nvPicPr>
+                  <pic:blipFill>
+                    <a:blip r:embed="rId20">
+                      <a:extLst>
+                        <a:ext uri="{28A0092B-C50C-407E-A947-70E740481C1C}">
+                          <a14:useLocalDpi xmlns:a14="http://schemas.microsoft.com/office/drawing/2010/main" val="0"/>
+                        </a:ext>
+                      </a:extLst>
+                    </a:blip>
+                    <a:srcRect/>
+                    <a:stretch>
+                      <a:fillRect/>
+                    </a:stretch>
+                  </pic:blipFill>
+                  <pic:spPr bwMode="auto">
+                    <a:xfrm>
+                      <a:off x="0" y="0"/>
+                      <a:ext cx="3600000" cy="2399850"/>
+                    </a:xfrm>
+                    <a:prstGeom prst="rect">
+                      <a:avLst/>
+                    </a:prstGeom>
+                    <a:noFill/>
+                    <a:ln>
+                      <a:noFill/>
+                    </a:ln>
+                  </pic:spPr>
+                </pic:pic>
+              </a:graphicData>
+            </a:graphic>
+          </wp:inline>
+        </w:drawing>
+      </w:r>
+    </w:p>
+    <w:p>
+      <w:pPr>
+        <w:pStyle w:val="Beschriftung"/>
+      </w:pPr>
+      <w:r>
+        <w:t>Abb</w:t>
+      </w:r>
+      <w:r>
+        <w:t>ildung</w:t>
+      </w:r>
+      <w:r>
+        <w:t xml:space="preserve"> </w:t>
+      </w:r>
+      <w:fldSimple w:instr=" SEQ Abbildung \* ARABIC ">
+        <w:r>
+          <w:rPr>
+            <w:noProof/>
+          </w:rPr>
+          <w:t>3</w:t>
+        </w:r>
+      </w:fldSimple>
+      <w:r>
+        <w:t xml:space="preserve">: </w:t>
+      </w:r>
+      <w:r>
+        <w:t>Mehrmalige</w:t>
+      </w:r>
+      <w:r>
+        <w:t xml:space="preserve"> Richtungs- und Geschwindigkeitsänderungen</w:t>
+      </w:r>
+      <w:r>
+        <w:t xml:space="preserve"> (eigene </w:t>
+      </w:r>
+      <w:r>
+        <w:t>Darstellung</w:t>
+      </w:r>
+      <w:r>
+        <w:t>)</w:t>
+      </w:r>
+    </w:p>
+    <w:p>
+      <w:pPr>
+        <w:pStyle w:val="Abb"/>
+        <w:ind w:left="720"/>
+        <w:jc w:val="both"/>
+        <w:rPr>
+          <w:color w:val="FF0000"/>
+        </w:rPr>
+      </w:pPr>
+      <w:r>
+        <w:rPr>
+          <w:color w:val="FF0000"/>
+        </w:rPr>
+        <w:t xml:space="preserve">Nicht nur bei </w:t>
+      </w:r>
+      <w:r>
+        <w:rPr>
+          <w:color w:val="FF0000"/>
+        </w:rPr>
+        <w:t xml:space="preserve">abrupte, sondern auch bei häufigen </w:t>
+      </w:r>
+      <w:r>
+        <w:rPr>
+          <w:color w:val="FF0000"/>
+        </w:rPr>
+        <w:t>Richtungs-/Geschwindigkeitsänderungen</w:t>
+      </w:r>
+      <w:r>
+        <w:rPr>
+          <w:color w:val="FF0000"/>
+        </w:rPr>
+        <w:t xml:space="preserve"> in den beobachteten Positionen hat das System Schwierigkeiten. Ein richtiges Muster ist auch für den Men</w:t>
+      </w:r>
+      <w:r>
+        <w:rPr>
+          <w:color w:val="FF0000"/>
+        </w:rPr>
+        <w:t xml:space="preserve">schen  schwer zu erkennen. </w:t>
+      </w:r>
+    </w:p>
+    <w:p>
+      <w:pPr>
+        <w:pStyle w:val="Folgeabsatz"/>
+        <w:numPr>
+          <w:ilvl w:val="0"/>
+          <w:numId w:val="15"/>
+        </w:numPr>
+      </w:pPr>
+      <w:r>
+        <w:t>Fußgänger ändert seine Position nicht</w:t>
+      </w:r>
+      <w:r>
+        <w:t>:</w:t>
+      </w:r>
+    </w:p>
+    <w:p>
+      <w:pPr>
+        <w:pStyle w:val="Abb"/>
+      </w:pPr>
+      <w:r>
+        <w:lastRenderedPageBreak/>
+        <w:drawing>
+          <wp:inline distT="0" distB="0" distL="0" distR="0" wp14:anchorId="13BE07B1" wp14:editId="602AEEFF">
+            <wp:extent cx="3600000" cy="2399850"/>
+            <wp:effectExtent l="0" t="0" r="635" b="635"/>
+            <wp:docPr id="4" name="Grafik 4"/>
+            <wp:cNvGraphicFramePr>
+              <a:graphicFrameLocks xmlns:a="http://schemas.openxmlformats.org/drawingml/2006/main" noChangeAspect="1"/>
+            </wp:cNvGraphicFramePr>
+            <a:graphic xmlns:a="http://schemas.openxmlformats.org/drawingml/2006/main">
+              <a:graphicData uri="http://schemas.openxmlformats.org/drawingml/2006/picture">
+                <pic:pic xmlns:pic="http://schemas.openxmlformats.org/drawingml/2006/picture">
+                  <pic:nvPicPr>
+                    <pic:cNvPr id="0" name="Picture 5"/>
+                    <pic:cNvPicPr>
+                      <a:picLocks noChangeAspect="1" noChangeArrowheads="1"/>
+                    </pic:cNvPicPr>
+                  </pic:nvPicPr>
+                  <pic:blipFill>
+                    <a:blip r:embed="rId21">
+                      <a:extLst>
+                        <a:ext uri="{28A0092B-C50C-407E-A947-70E740481C1C}">
+                          <a14:useLocalDpi xmlns:a14="http://schemas.microsoft.com/office/drawing/2010/main" val="0"/>
+                        </a:ext>
+                      </a:extLst>
+                    </a:blip>
+                    <a:srcRect/>
+                    <a:stretch>
+                      <a:fillRect/>
+                    </a:stretch>
+                  </pic:blipFill>
+                  <pic:spPr bwMode="auto">
+                    <a:xfrm>
+                      <a:off x="0" y="0"/>
+                      <a:ext cx="3600000" cy="2399850"/>
+                    </a:xfrm>
+                    <a:prstGeom prst="rect">
+                      <a:avLst/>
+                    </a:prstGeom>
+                    <a:noFill/>
+                    <a:ln>
+                      <a:noFill/>
+                    </a:ln>
+                  </pic:spPr>
+                </pic:pic>
+              </a:graphicData>
+            </a:graphic>
+          </wp:inline>
+        </w:drawing>
+      </w:r>
+    </w:p>
+    <w:p>
+      <w:pPr>
+        <w:pStyle w:val="Beschriftung"/>
+      </w:pPr>
+      <w:r>
+        <w:t>Abb</w:t>
+      </w:r>
+      <w:r>
+        <w:t xml:space="preserve">ildung </w:t>
+      </w:r>
+      <w:fldSimple w:instr=" SEQ Abbildung \* ARABIC ">
+        <w:r>
+          <w:rPr>
+            <w:noProof/>
+          </w:rPr>
+          <w:t>4</w:t>
+        </w:r>
+      </w:fldSimple>
+      <w:r>
+        <w:t xml:space="preserve">: Keine Positionsänderung </w:t>
+      </w:r>
+      <w:r>
+        <w:t xml:space="preserve">(eigene </w:t>
+      </w:r>
+      <w:r>
+        <w:t>Darstellung</w:t>
+      </w:r>
+      <w:r>
+        <w:t>)</w:t>
+      </w:r>
+    </w:p>
+    <w:p>
+      <w:pPr>
+        <w:pStyle w:val="Listenabsatz"/>
         <w:numPr>
           <w:ilvl w:val="0"/>
           <w:numId w:val="10"/>
         </w:numPr>
-      </w:pPr>
-      <w:r>
-        <w:t xml:space="preserve">Besten Vorhersagen: </w:t>
-      </w:r>
-      <w:r>
-        <w:rPr>
-          <w:b/>
-          <w:bCs/>
-        </w:rPr>
-        <w:t>ID 34</w:t>
-      </w:r>
-      <w:r>
-        <w:rPr>
-          <w:b/>
-          <w:bCs/>
-        </w:rPr>
-        <w:t>, 4143</w:t>
-      </w:r>
-    </w:p>
-    <w:p>
-      <w:r>
-        <w:t xml:space="preserve">Vier </w:t>
-      </w:r>
-      <w:r>
-        <w:t>Fälle</w:t>
-      </w:r>
-      <w:r>
-        <w:t>,</w:t>
-      </w:r>
-      <w:r>
-        <w:t xml:space="preserve"> für die das neuronale Netz scheitert, heraussuchen + Grafik</w:t>
-      </w:r>
-      <w:r>
-        <w:t>en</w:t>
-      </w:r>
-      <w:r>
-        <w:t xml:space="preserve"> dazu</w:t>
+        <w:rPr>
+          <w:color w:val="FF0000"/>
+        </w:rPr>
+      </w:pPr>
+      <w:r>
+        <w:rPr>
+          <w:color w:val="FF0000"/>
+        </w:rPr>
+        <w:t>Pr</w:t>
+      </w:r>
+      <w:r>
+        <w:rPr>
+          <w:color w:val="FF0000"/>
+        </w:rPr>
+        <w:t>ä</w:t>
+      </w:r>
+      <w:r>
+        <w:rPr>
+          <w:color w:val="FF0000"/>
+        </w:rPr>
+        <w:t>diktion</w:t>
+      </w:r>
+      <w:r>
+        <w:rPr>
+          <w:color w:val="FF0000"/>
+        </w:rPr>
+        <w:t>s-</w:t>
+      </w:r>
+      <w:r>
+        <w:rPr>
+          <w:color w:val="FF0000"/>
+        </w:rPr>
+        <w:t>Fehler summiert sich auf (siehe späterer Abschnitt zu Limitationen). Trotzdem ist zu beachten, dass der Fehler relativ klein ist, aufgrund der Skala der x- und y-Koordinaten!</w:t>
       </w:r>
     </w:p>
     <w:p>
@@ -2593,150 +3139,116 @@
         <w:pStyle w:val="Folgeabsatz"/>
         <w:numPr>
           <w:ilvl w:val="0"/>
-          <w:numId w:val="9"/>
+          <w:numId w:val="15"/>
         </w:numPr>
       </w:pPr>
       <w:r>
-        <w:t>Fußgänger bewegt sich gar nicht (hier addiert sich der Fehler der einzelnen Vorhersagen deutlich auf)</w:t>
+        <w:t>Fußgänger bewegt sich nach einem komplexe</w:t>
+      </w:r>
+      <w:r>
+        <w:t>ren</w:t>
       </w:r>
       <w:r>
         <w:t xml:space="preserve"> </w:t>
       </w:r>
       <w:r>
-        <w:sym w:font="Wingdings" w:char="F0E0"/>
-      </w:r>
-      <w:r>
-        <w:t xml:space="preserve"> </w:t>
-      </w:r>
-      <w:r>
-        <w:rPr>
-          <w:b/>
-          <w:bCs/>
-        </w:rPr>
-        <w:t>ID 168</w:t>
-      </w:r>
-    </w:p>
-    <w:p>
-      <w:pPr>
-        <w:pStyle w:val="Folgeabsatz"/>
-        <w:numPr>
-          <w:ilvl w:val="0"/>
-          <w:numId w:val="9"/>
-        </w:numPr>
-      </w:pPr>
-      <w:r>
-        <w:t>Plötzlicher Richtungswechsel</w:t>
-      </w:r>
-      <w:r>
-        <w:t>/ Geschwindigkeitswechsel</w:t>
-      </w:r>
-      <w:r>
-        <w:t xml:space="preserve"> ohne Hinweis darauf</w:t>
-      </w:r>
-    </w:p>
-    <w:p>
-      <w:pPr>
-        <w:pStyle w:val="Folgeabsatz"/>
+        <w:t>M</w:t>
+      </w:r>
+      <w:r>
+        <w:t>uster:</w:t>
+      </w:r>
+    </w:p>
+    <w:p>
+      <w:pPr>
+        <w:pStyle w:val="Abb"/>
+        <w:keepNext/>
+      </w:pPr>
+      <w:r>
+        <w:drawing>
+          <wp:inline distT="0" distB="0" distL="0" distR="0" wp14:anchorId="21A5791C" wp14:editId="2653F60B">
+            <wp:extent cx="3600000" cy="2399850"/>
+            <wp:effectExtent l="0" t="0" r="635" b="635"/>
+            <wp:docPr id="6" name="Grafik 6"/>
+            <wp:cNvGraphicFramePr>
+              <a:graphicFrameLocks xmlns:a="http://schemas.openxmlformats.org/drawingml/2006/main" noChangeAspect="1"/>
+            </wp:cNvGraphicFramePr>
+            <a:graphic xmlns:a="http://schemas.openxmlformats.org/drawingml/2006/main">
+              <a:graphicData uri="http://schemas.openxmlformats.org/drawingml/2006/picture">
+                <pic:pic xmlns:pic="http://schemas.openxmlformats.org/drawingml/2006/picture">
+                  <pic:nvPicPr>
+                    <pic:cNvPr id="0" name="Picture 9"/>
+                    <pic:cNvPicPr>
+                      <a:picLocks noChangeAspect="1" noChangeArrowheads="1"/>
+                    </pic:cNvPicPr>
+                  </pic:nvPicPr>
+                  <pic:blipFill>
+                    <a:blip r:embed="rId22">
+                      <a:extLst>
+                        <a:ext uri="{28A0092B-C50C-407E-A947-70E740481C1C}">
+                          <a14:useLocalDpi xmlns:a14="http://schemas.microsoft.com/office/drawing/2010/main" val="0"/>
+                        </a:ext>
+                      </a:extLst>
+                    </a:blip>
+                    <a:srcRect/>
+                    <a:stretch>
+                      <a:fillRect/>
+                    </a:stretch>
+                  </pic:blipFill>
+                  <pic:spPr bwMode="auto">
+                    <a:xfrm>
+                      <a:off x="0" y="0"/>
+                      <a:ext cx="3600000" cy="2399850"/>
+                    </a:xfrm>
+                    <a:prstGeom prst="rect">
+                      <a:avLst/>
+                    </a:prstGeom>
+                    <a:noFill/>
+                    <a:ln>
+                      <a:noFill/>
+                    </a:ln>
+                  </pic:spPr>
+                </pic:pic>
+              </a:graphicData>
+            </a:graphic>
+          </wp:inline>
+        </w:drawing>
+      </w:r>
+    </w:p>
+    <w:p>
+      <w:pPr>
+        <w:pStyle w:val="Beschriftung"/>
+      </w:pPr>
+      <w:r>
+        <w:t xml:space="preserve">Abbildung </w:t>
+      </w:r>
+      <w:fldSimple w:instr=" SEQ Abbildung \* ARABIC ">
+        <w:r>
+          <w:rPr>
+            <w:noProof/>
+          </w:rPr>
+          <w:t>5</w:t>
+        </w:r>
+      </w:fldSimple>
+      <w:r>
+        <w:t>: Kom</w:t>
+      </w:r>
+      <w:r>
+        <w:t>plexes Bewegungsmuster</w:t>
+      </w:r>
+      <w:r>
+        <w:t xml:space="preserve"> (eigene Darstellung)</w:t>
+      </w:r>
+    </w:p>
+    <w:p>
+      <w:pPr>
+        <w:pStyle w:val="Listenabsatz"/>
         <w:numPr>
           <w:ilvl w:val="0"/>
           <w:numId w:val="10"/>
         </w:numPr>
-        <w:rPr>
-          <w:b/>
-          <w:bCs/>
-        </w:rPr>
-      </w:pPr>
-      <w:r>
-        <w:rPr>
-          <w:b/>
-          <w:bCs/>
-        </w:rPr>
-        <w:t>ID 307</w:t>
-      </w:r>
-      <w:r>
-        <w:rPr>
-          <w:b/>
-          <w:bCs/>
-        </w:rPr>
-        <w:t>, 2209</w:t>
-      </w:r>
-      <w:r>
-        <w:rPr>
-          <w:b/>
-          <w:bCs/>
-        </w:rPr>
-        <w:t>, 3539</w:t>
-      </w:r>
-    </w:p>
-    <w:p>
-      <w:pPr>
-        <w:pStyle w:val="Folgeabsatz"/>
-        <w:numPr>
-          <w:ilvl w:val="0"/>
-          <w:numId w:val="9"/>
-        </w:numPr>
-      </w:pPr>
-      <w:r>
-        <w:t>Komplexere Bewegungsmuster kann das NN schlecht vorhersagen</w:t>
-      </w:r>
-    </w:p>
-    <w:p>
-      <w:pPr>
-        <w:pStyle w:val="Folgeabsatz"/>
-        <w:numPr>
-          <w:ilvl w:val="0"/>
-          <w:numId w:val="10"/>
-        </w:numPr>
-        <w:rPr>
-          <w:b/>
-          <w:bCs/>
-        </w:rPr>
-      </w:pPr>
-      <w:r>
-        <w:rPr>
-          <w:b/>
-          <w:bCs/>
-        </w:rPr>
-        <w:t>ID 158</w:t>
-      </w:r>
-    </w:p>
-    <w:p>
-      <w:pPr>
-        <w:pStyle w:val="Folgeabsatz"/>
-        <w:numPr>
-          <w:ilvl w:val="0"/>
-          <w:numId w:val="9"/>
-        </w:numPr>
-      </w:pPr>
-      <w:r>
-        <w:t>Bei vielen Richtungs- und Geschwindigkeitsänderungen in den beobachteten Positionen kommt das NN auch nicht gut mit klar</w:t>
-      </w:r>
-    </w:p>
-    <w:p>
-      <w:pPr>
-        <w:pStyle w:val="Folgeabsatz"/>
-        <w:numPr>
-          <w:ilvl w:val="0"/>
-          <w:numId w:val="10"/>
-        </w:numPr>
-        <w:rPr>
-          <w:b/>
-          <w:bCs/>
-        </w:rPr>
-      </w:pPr>
-      <w:r>
-        <w:rPr>
-          <w:b/>
-          <w:bCs/>
-        </w:rPr>
-        <w:t>ID 1135</w:t>
-      </w:r>
-      <w:r>
-        <w:rPr>
-          <w:b/>
-          <w:bCs/>
-        </w:rPr>
-        <w:t>, 2188</w:t>
+      </w:pPr>
+      <w:r>
+        <w:t>Bessere Abbildung finden, bei der der Mensch das Muster besser erkennen kann.</w:t>
       </w:r>
     </w:p>
     <w:p>
@@ -2745,7 +3257,7 @@
         <w:spacing w:after="200" w:line="276" w:lineRule="auto"/>
         <w:jc w:val="left"/>
       </w:pPr>
-      <w:bookmarkStart w:id="13" w:name="_Toc80712284"/>
+      <w:bookmarkStart w:id="13" w:name="_Toc80903081"/>
       <w:r>
         <w:t>Diskussion</w:t>
       </w:r>
@@ -2787,6 +3299,7 @@
         </w:numPr>
       </w:pPr>
       <w:r>
+        <w:lastRenderedPageBreak/>
         <w:t>Multi vs. Sequential Output. Trajectory prediction sequentially point-by-point performs poorly due to error propogation to future time-steps (trajectory curves off). Our multi-output model tends to be more resistant to such error accumulation. (aus dem zweiten Trajectory prediction paper with cnn)</w:t>
       </w:r>
     </w:p>
@@ -2823,7 +3336,6 @@
         </w:numPr>
       </w:pPr>
       <w:r>
-        <w:lastRenderedPageBreak/>
         <w:t xml:space="preserve">Hyperparameter wurden manuell </w:t>
       </w:r>
       <w:r>
@@ -2885,15 +3397,15 @@
       <w:pPr>
         <w:pStyle w:val="berschrift1"/>
         <w:sectPr>
-          <w:headerReference w:type="default" r:id="rId18"/>
-          <w:footerReference w:type="default" r:id="rId19"/>
+          <w:headerReference w:type="default" r:id="rId23"/>
+          <w:footerReference w:type="default" r:id="rId24"/>
           <w:pgSz w:w="11906" w:h="16838"/>
           <w:pgMar w:top="1440" w:right="1987" w:bottom="1440" w:left="2102" w:header="720" w:footer="720" w:gutter="0"/>
           <w:cols w:space="708"/>
           <w:docGrid w:linePitch="360"/>
         </w:sectPr>
       </w:pPr>
-      <w:bookmarkStart w:id="14" w:name="_Toc80712285"/>
+      <w:bookmarkStart w:id="14" w:name="_Toc80903082"/>
       <w:r>
         <w:t>Fazit</w:t>
       </w:r>
@@ -2911,7 +3423,7 @@
       <w:bookmarkStart w:id="16" w:name="_Toc361143711"/>
       <w:bookmarkStart w:id="17" w:name="_Toc452981264"/>
       <w:bookmarkStart w:id="18" w:name="_Toc51863711"/>
-      <w:bookmarkStart w:id="19" w:name="_Toc80712286"/>
+      <w:bookmarkStart w:id="19" w:name="_Toc80903083"/>
       <w:r>
         <w:rPr>
           <w:lang w:val="en-US"/>
@@ -2951,7 +3463,7 @@
       </w:pPr>
       <w:bookmarkStart w:id="20" w:name="_Toc452981269"/>
       <w:bookmarkStart w:id="21" w:name="_Toc51863712"/>
-      <w:bookmarkStart w:id="22" w:name="_Toc80712287"/>
+      <w:bookmarkStart w:id="22" w:name="_Toc80903084"/>
       <w:r>
         <w:lastRenderedPageBreak/>
         <w:t xml:space="preserve">Erklärung zur </w:t>
@@ -3103,7 +3615,7 @@
                     </pic:cNvPicPr>
                   </pic:nvPicPr>
                   <pic:blipFill>
-                    <a:blip r:embed="rId20">
+                    <a:blip r:embed="rId25">
                       <a:extLst>
                         <a:ext uri="{28A0092B-C50C-407E-A947-70E740481C1C}">
                           <a14:useLocalDpi xmlns:a14="http://schemas.microsoft.com/office/drawing/2010/main" val="0"/>
@@ -3160,42 +3672,9 @@
       <w:r>
         <w:rPr>
           <w:sz w:val="28"/>
-          <w:highlight w:val="yellow"/>
           <w:lang w:eastAsia="en-US"/>
         </w:rPr>
-        <w:t>2</w:t>
-      </w:r>
-      <w:r>
-        <w:rPr>
-          <w:sz w:val="28"/>
-          <w:highlight w:val="yellow"/>
-          <w:lang w:eastAsia="en-US"/>
-        </w:rPr>
-        <w:t>8</w:t>
-      </w:r>
-      <w:r>
-        <w:rPr>
-          <w:sz w:val="28"/>
-          <w:highlight w:val="yellow"/>
-          <w:lang w:eastAsia="en-US"/>
-        </w:rPr>
-        <w:t>.09</w:t>
-      </w:r>
-      <w:r>
-        <w:rPr>
-          <w:sz w:val="28"/>
-          <w:highlight w:val="yellow"/>
-          <w:lang w:eastAsia="en-US"/>
-        </w:rPr>
-        <w:t>.202</w:t>
-      </w:r>
-      <w:r>
-        <w:rPr>
-          <w:sz w:val="28"/>
-          <w:highlight w:val="yellow"/>
-          <w:lang w:eastAsia="en-US"/>
-        </w:rPr>
-        <w:t>1</w:t>
+        <w:t>14.09.2021</w:t>
       </w:r>
     </w:p>
     <w:tbl>
@@ -3300,7 +3779,7 @@
       </w:pPr>
     </w:p>
     <w:sectPr>
-      <w:headerReference w:type="default" r:id="rId21"/>
+      <w:headerReference w:type="default" r:id="rId26"/>
       <w:pgSz w:w="11906" w:h="16838"/>
       <w:pgMar w:top="1440" w:right="1987" w:bottom="1440" w:left="2102" w:header="720" w:footer="720" w:gutter="0"/>
       <w:cols w:space="708"/>
@@ -3635,6 +4114,95 @@
     </w:lvl>
   </w:abstractNum>
   <w:abstractNum w:abstractNumId="1" w15:restartNumberingAfterBreak="0">
+    <w:nsid w:val="152A2046"/>
+    <w:multiLevelType w:val="hybridMultilevel"/>
+    <w:tmpl w:val="4BDC8918"/>
+    <w:lvl w:ilvl="0" w:tplc="0407000F">
+      <w:start w:val="1"/>
+      <w:numFmt w:val="decimal"/>
+      <w:lvlText w:val="%1."/>
+      <w:lvlJc w:val="left"/>
+      <w:pPr>
+        <w:ind w:left="720" w:hanging="360"/>
+      </w:pPr>
+      <w:rPr>
+        <w:rFonts w:hint="default"/>
+      </w:rPr>
+    </w:lvl>
+    <w:lvl w:ilvl="1" w:tplc="04070019" w:tentative="1">
+      <w:start w:val="1"/>
+      <w:numFmt w:val="lowerLetter"/>
+      <w:lvlText w:val="%2."/>
+      <w:lvlJc w:val="left"/>
+      <w:pPr>
+        <w:ind w:left="1440" w:hanging="360"/>
+      </w:pPr>
+    </w:lvl>
+    <w:lvl w:ilvl="2" w:tplc="0407001B" w:tentative="1">
+      <w:start w:val="1"/>
+      <w:numFmt w:val="lowerRoman"/>
+      <w:lvlText w:val="%3."/>
+      <w:lvlJc w:val="right"/>
+      <w:pPr>
+        <w:ind w:left="2160" w:hanging="180"/>
+      </w:pPr>
+    </w:lvl>
+    <w:lvl w:ilvl="3" w:tplc="0407000F" w:tentative="1">
+      <w:start w:val="1"/>
+      <w:numFmt w:val="decimal"/>
+      <w:lvlText w:val="%4."/>
+      <w:lvlJc w:val="left"/>
+      <w:pPr>
+        <w:ind w:left="2880" w:hanging="360"/>
+      </w:pPr>
+    </w:lvl>
+    <w:lvl w:ilvl="4" w:tplc="04070019" w:tentative="1">
+      <w:start w:val="1"/>
+      <w:numFmt w:val="lowerLetter"/>
+      <w:lvlText w:val="%5."/>
+      <w:lvlJc w:val="left"/>
+      <w:pPr>
+        <w:ind w:left="3600" w:hanging="360"/>
+      </w:pPr>
+    </w:lvl>
+    <w:lvl w:ilvl="5" w:tplc="0407001B" w:tentative="1">
+      <w:start w:val="1"/>
+      <w:numFmt w:val="lowerRoman"/>
+      <w:lvlText w:val="%6."/>
+      <w:lvlJc w:val="right"/>
+      <w:pPr>
+        <w:ind w:left="4320" w:hanging="180"/>
+      </w:pPr>
+    </w:lvl>
+    <w:lvl w:ilvl="6" w:tplc="0407000F" w:tentative="1">
+      <w:start w:val="1"/>
+      <w:numFmt w:val="decimal"/>
+      <w:lvlText w:val="%7."/>
+      <w:lvlJc w:val="left"/>
+      <w:pPr>
+        <w:ind w:left="5040" w:hanging="360"/>
+      </w:pPr>
+    </w:lvl>
+    <w:lvl w:ilvl="7" w:tplc="04070019" w:tentative="1">
+      <w:start w:val="1"/>
+      <w:numFmt w:val="lowerLetter"/>
+      <w:lvlText w:val="%8."/>
+      <w:lvlJc w:val="left"/>
+      <w:pPr>
+        <w:ind w:left="5760" w:hanging="360"/>
+      </w:pPr>
+    </w:lvl>
+    <w:lvl w:ilvl="8" w:tplc="0407001B" w:tentative="1">
+      <w:start w:val="1"/>
+      <w:numFmt w:val="lowerRoman"/>
+      <w:lvlText w:val="%9."/>
+      <w:lvlJc w:val="right"/>
+      <w:pPr>
+        <w:ind w:left="6480" w:hanging="180"/>
+      </w:pPr>
+    </w:lvl>
+  </w:abstractNum>
+  <w:abstractNum w:abstractNumId="2" w15:restartNumberingAfterBreak="0">
     <w:nsid w:val="1E060844"/>
     <w:multiLevelType w:val="multilevel"/>
     <w:tmpl w:val="72BE521A"/>
@@ -3783,7 +4351,7 @@
       </w:rPr>
     </w:lvl>
   </w:abstractNum>
-  <w:abstractNum w:abstractNumId="2" w15:restartNumberingAfterBreak="0">
+  <w:abstractNum w:abstractNumId="3" w15:restartNumberingAfterBreak="0">
     <w:nsid w:val="23C31D13"/>
     <w:multiLevelType w:val="hybridMultilevel"/>
     <w:tmpl w:val="30661EBE"/>
@@ -3895,7 +4463,7 @@
       </w:rPr>
     </w:lvl>
   </w:abstractNum>
-  <w:abstractNum w:abstractNumId="3" w15:restartNumberingAfterBreak="0">
+  <w:abstractNum w:abstractNumId="4" w15:restartNumberingAfterBreak="0">
     <w:nsid w:val="241D2BA4"/>
     <w:multiLevelType w:val="hybridMultilevel"/>
     <w:tmpl w:val="8CD8AC8A"/>
@@ -4007,7 +4575,7 @@
       </w:rPr>
     </w:lvl>
   </w:abstractNum>
-  <w:abstractNum w:abstractNumId="4" w15:restartNumberingAfterBreak="0">
+  <w:abstractNum w:abstractNumId="5" w15:restartNumberingAfterBreak="0">
     <w:nsid w:val="34252A55"/>
     <w:multiLevelType w:val="multilevel"/>
     <w:tmpl w:val="610A49B4"/>
@@ -4156,7 +4724,7 @@
       </w:rPr>
     </w:lvl>
   </w:abstractNum>
-  <w:abstractNum w:abstractNumId="5" w15:restartNumberingAfterBreak="0">
+  <w:abstractNum w:abstractNumId="6" w15:restartNumberingAfterBreak="0">
     <w:nsid w:val="389906C4"/>
     <w:multiLevelType w:val="hybridMultilevel"/>
     <w:tmpl w:val="32846992"/>
@@ -4271,7 +4839,96 @@
       </w:rPr>
     </w:lvl>
   </w:abstractNum>
-  <w:abstractNum w:abstractNumId="6" w15:restartNumberingAfterBreak="0">
+  <w:abstractNum w:abstractNumId="7" w15:restartNumberingAfterBreak="0">
+    <w:nsid w:val="40751606"/>
+    <w:multiLevelType w:val="hybridMultilevel"/>
+    <w:tmpl w:val="5A447912"/>
+    <w:lvl w:ilvl="0" w:tplc="E7BE1E78">
+      <w:start w:val="1"/>
+      <w:numFmt w:val="decimal"/>
+      <w:lvlText w:val="%1."/>
+      <w:lvlJc w:val="left"/>
+      <w:pPr>
+        <w:ind w:left="757" w:hanging="360"/>
+      </w:pPr>
+      <w:rPr>
+        <w:rFonts w:hint="default"/>
+      </w:rPr>
+    </w:lvl>
+    <w:lvl w:ilvl="1" w:tplc="04070019" w:tentative="1">
+      <w:start w:val="1"/>
+      <w:numFmt w:val="lowerLetter"/>
+      <w:lvlText w:val="%2."/>
+      <w:lvlJc w:val="left"/>
+      <w:pPr>
+        <w:ind w:left="1477" w:hanging="360"/>
+      </w:pPr>
+    </w:lvl>
+    <w:lvl w:ilvl="2" w:tplc="0407001B" w:tentative="1">
+      <w:start w:val="1"/>
+      <w:numFmt w:val="lowerRoman"/>
+      <w:lvlText w:val="%3."/>
+      <w:lvlJc w:val="right"/>
+      <w:pPr>
+        <w:ind w:left="2197" w:hanging="180"/>
+      </w:pPr>
+    </w:lvl>
+    <w:lvl w:ilvl="3" w:tplc="0407000F" w:tentative="1">
+      <w:start w:val="1"/>
+      <w:numFmt w:val="decimal"/>
+      <w:lvlText w:val="%4."/>
+      <w:lvlJc w:val="left"/>
+      <w:pPr>
+        <w:ind w:left="2917" w:hanging="360"/>
+      </w:pPr>
+    </w:lvl>
+    <w:lvl w:ilvl="4" w:tplc="04070019" w:tentative="1">
+      <w:start w:val="1"/>
+      <w:numFmt w:val="lowerLetter"/>
+      <w:lvlText w:val="%5."/>
+      <w:lvlJc w:val="left"/>
+      <w:pPr>
+        <w:ind w:left="3637" w:hanging="360"/>
+      </w:pPr>
+    </w:lvl>
+    <w:lvl w:ilvl="5" w:tplc="0407001B" w:tentative="1">
+      <w:start w:val="1"/>
+      <w:numFmt w:val="lowerRoman"/>
+      <w:lvlText w:val="%6."/>
+      <w:lvlJc w:val="right"/>
+      <w:pPr>
+        <w:ind w:left="4357" w:hanging="180"/>
+      </w:pPr>
+    </w:lvl>
+    <w:lvl w:ilvl="6" w:tplc="0407000F" w:tentative="1">
+      <w:start w:val="1"/>
+      <w:numFmt w:val="decimal"/>
+      <w:lvlText w:val="%7."/>
+      <w:lvlJc w:val="left"/>
+      <w:pPr>
+        <w:ind w:left="5077" w:hanging="360"/>
+      </w:pPr>
+    </w:lvl>
+    <w:lvl w:ilvl="7" w:tplc="04070019" w:tentative="1">
+      <w:start w:val="1"/>
+      <w:numFmt w:val="lowerLetter"/>
+      <w:lvlText w:val="%8."/>
+      <w:lvlJc w:val="left"/>
+      <w:pPr>
+        <w:ind w:left="5797" w:hanging="360"/>
+      </w:pPr>
+    </w:lvl>
+    <w:lvl w:ilvl="8" w:tplc="0407001B" w:tentative="1">
+      <w:start w:val="1"/>
+      <w:numFmt w:val="lowerRoman"/>
+      <w:lvlText w:val="%9."/>
+      <w:lvlJc w:val="right"/>
+      <w:pPr>
+        <w:ind w:left="6517" w:hanging="180"/>
+      </w:pPr>
+    </w:lvl>
+  </w:abstractNum>
+  <w:abstractNum w:abstractNumId="8" w15:restartNumberingAfterBreak="0">
     <w:nsid w:val="46754749"/>
     <w:multiLevelType w:val="hybridMultilevel"/>
     <w:tmpl w:val="CF3010B8"/>
@@ -4384,7 +5041,298 @@
       </w:rPr>
     </w:lvl>
   </w:abstractNum>
-  <w:abstractNum w:abstractNumId="7" w15:restartNumberingAfterBreak="0">
+  <w:abstractNum w:abstractNumId="9" w15:restartNumberingAfterBreak="0">
+    <w:nsid w:val="48801E2A"/>
+    <w:multiLevelType w:val="hybridMultilevel"/>
+    <w:tmpl w:val="55421F28"/>
+    <w:lvl w:ilvl="0" w:tplc="9AC05BCE">
+      <w:start w:val="3"/>
+      <w:numFmt w:val="bullet"/>
+      <w:lvlText w:val=""/>
+      <w:lvlJc w:val="left"/>
+      <w:pPr>
+        <w:ind w:left="720" w:hanging="360"/>
+      </w:pPr>
+      <w:rPr>
+        <w:rFonts w:ascii="Wingdings" w:eastAsia="Times New Roman" w:hAnsi="Wingdings" w:cs="Times New Roman" w:hint="default"/>
+      </w:rPr>
+    </w:lvl>
+    <w:lvl w:ilvl="1" w:tplc="04070003" w:tentative="1">
+      <w:start w:val="1"/>
+      <w:numFmt w:val="bullet"/>
+      <w:lvlText w:val="o"/>
+      <w:lvlJc w:val="left"/>
+      <w:pPr>
+        <w:ind w:left="1440" w:hanging="360"/>
+      </w:pPr>
+      <w:rPr>
+        <w:rFonts w:ascii="Courier New" w:hAnsi="Courier New" w:cs="Courier New" w:hint="default"/>
+      </w:rPr>
+    </w:lvl>
+    <w:lvl w:ilvl="2" w:tplc="04070005" w:tentative="1">
+      <w:start w:val="1"/>
+      <w:numFmt w:val="bullet"/>
+      <w:lvlText w:val=""/>
+      <w:lvlJc w:val="left"/>
+      <w:pPr>
+        <w:ind w:left="2160" w:hanging="360"/>
+      </w:pPr>
+      <w:rPr>
+        <w:rFonts w:ascii="Wingdings" w:hAnsi="Wingdings" w:hint="default"/>
+      </w:rPr>
+    </w:lvl>
+    <w:lvl w:ilvl="3" w:tplc="04070001" w:tentative="1">
+      <w:start w:val="1"/>
+      <w:numFmt w:val="bullet"/>
+      <w:lvlText w:val=""/>
+      <w:lvlJc w:val="left"/>
+      <w:pPr>
+        <w:ind w:left="2880" w:hanging="360"/>
+      </w:pPr>
+      <w:rPr>
+        <w:rFonts w:ascii="Symbol" w:hAnsi="Symbol" w:hint="default"/>
+      </w:rPr>
+    </w:lvl>
+    <w:lvl w:ilvl="4" w:tplc="04070003" w:tentative="1">
+      <w:start w:val="1"/>
+      <w:numFmt w:val="bullet"/>
+      <w:lvlText w:val="o"/>
+      <w:lvlJc w:val="left"/>
+      <w:pPr>
+        <w:ind w:left="3600" w:hanging="360"/>
+      </w:pPr>
+      <w:rPr>
+        <w:rFonts w:ascii="Courier New" w:hAnsi="Courier New" w:cs="Courier New" w:hint="default"/>
+      </w:rPr>
+    </w:lvl>
+    <w:lvl w:ilvl="5" w:tplc="04070005" w:tentative="1">
+      <w:start w:val="1"/>
+      <w:numFmt w:val="bullet"/>
+      <w:lvlText w:val=""/>
+      <w:lvlJc w:val="left"/>
+      <w:pPr>
+        <w:ind w:left="4320" w:hanging="360"/>
+      </w:pPr>
+      <w:rPr>
+        <w:rFonts w:ascii="Wingdings" w:hAnsi="Wingdings" w:hint="default"/>
+      </w:rPr>
+    </w:lvl>
+    <w:lvl w:ilvl="6" w:tplc="04070001" w:tentative="1">
+      <w:start w:val="1"/>
+      <w:numFmt w:val="bullet"/>
+      <w:lvlText w:val=""/>
+      <w:lvlJc w:val="left"/>
+      <w:pPr>
+        <w:ind w:left="5040" w:hanging="360"/>
+      </w:pPr>
+      <w:rPr>
+        <w:rFonts w:ascii="Symbol" w:hAnsi="Symbol" w:hint="default"/>
+      </w:rPr>
+    </w:lvl>
+    <w:lvl w:ilvl="7" w:tplc="04070003" w:tentative="1">
+      <w:start w:val="1"/>
+      <w:numFmt w:val="bullet"/>
+      <w:lvlText w:val="o"/>
+      <w:lvlJc w:val="left"/>
+      <w:pPr>
+        <w:ind w:left="5760" w:hanging="360"/>
+      </w:pPr>
+      <w:rPr>
+        <w:rFonts w:ascii="Courier New" w:hAnsi="Courier New" w:cs="Courier New" w:hint="default"/>
+      </w:rPr>
+    </w:lvl>
+    <w:lvl w:ilvl="8" w:tplc="04070005" w:tentative="1">
+      <w:start w:val="1"/>
+      <w:numFmt w:val="bullet"/>
+      <w:lvlText w:val=""/>
+      <w:lvlJc w:val="left"/>
+      <w:pPr>
+        <w:ind w:left="6480" w:hanging="360"/>
+      </w:pPr>
+      <w:rPr>
+        <w:rFonts w:ascii="Wingdings" w:hAnsi="Wingdings" w:hint="default"/>
+      </w:rPr>
+    </w:lvl>
+  </w:abstractNum>
+  <w:abstractNum w:abstractNumId="10" w15:restartNumberingAfterBreak="0">
+    <w:nsid w:val="4996403D"/>
+    <w:multiLevelType w:val="hybridMultilevel"/>
+    <w:tmpl w:val="4BDC8918"/>
+    <w:lvl w:ilvl="0" w:tplc="0407000F">
+      <w:start w:val="1"/>
+      <w:numFmt w:val="decimal"/>
+      <w:lvlText w:val="%1."/>
+      <w:lvlJc w:val="left"/>
+      <w:pPr>
+        <w:ind w:left="720" w:hanging="360"/>
+      </w:pPr>
+      <w:rPr>
+        <w:rFonts w:hint="default"/>
+      </w:rPr>
+    </w:lvl>
+    <w:lvl w:ilvl="1" w:tplc="04070019" w:tentative="1">
+      <w:start w:val="1"/>
+      <w:numFmt w:val="lowerLetter"/>
+      <w:lvlText w:val="%2."/>
+      <w:lvlJc w:val="left"/>
+      <w:pPr>
+        <w:ind w:left="1440" w:hanging="360"/>
+      </w:pPr>
+    </w:lvl>
+    <w:lvl w:ilvl="2" w:tplc="0407001B" w:tentative="1">
+      <w:start w:val="1"/>
+      <w:numFmt w:val="lowerRoman"/>
+      <w:lvlText w:val="%3."/>
+      <w:lvlJc w:val="right"/>
+      <w:pPr>
+        <w:ind w:left="2160" w:hanging="180"/>
+      </w:pPr>
+    </w:lvl>
+    <w:lvl w:ilvl="3" w:tplc="0407000F" w:tentative="1">
+      <w:start w:val="1"/>
+      <w:numFmt w:val="decimal"/>
+      <w:lvlText w:val="%4."/>
+      <w:lvlJc w:val="left"/>
+      <w:pPr>
+        <w:ind w:left="2880" w:hanging="360"/>
+      </w:pPr>
+    </w:lvl>
+    <w:lvl w:ilvl="4" w:tplc="04070019" w:tentative="1">
+      <w:start w:val="1"/>
+      <w:numFmt w:val="lowerLetter"/>
+      <w:lvlText w:val="%5."/>
+      <w:lvlJc w:val="left"/>
+      <w:pPr>
+        <w:ind w:left="3600" w:hanging="360"/>
+      </w:pPr>
+    </w:lvl>
+    <w:lvl w:ilvl="5" w:tplc="0407001B" w:tentative="1">
+      <w:start w:val="1"/>
+      <w:numFmt w:val="lowerRoman"/>
+      <w:lvlText w:val="%6."/>
+      <w:lvlJc w:val="right"/>
+      <w:pPr>
+        <w:ind w:left="4320" w:hanging="180"/>
+      </w:pPr>
+    </w:lvl>
+    <w:lvl w:ilvl="6" w:tplc="0407000F" w:tentative="1">
+      <w:start w:val="1"/>
+      <w:numFmt w:val="decimal"/>
+      <w:lvlText w:val="%7."/>
+      <w:lvlJc w:val="left"/>
+      <w:pPr>
+        <w:ind w:left="5040" w:hanging="360"/>
+      </w:pPr>
+    </w:lvl>
+    <w:lvl w:ilvl="7" w:tplc="04070019" w:tentative="1">
+      <w:start w:val="1"/>
+      <w:numFmt w:val="lowerLetter"/>
+      <w:lvlText w:val="%8."/>
+      <w:lvlJc w:val="left"/>
+      <w:pPr>
+        <w:ind w:left="5760" w:hanging="360"/>
+      </w:pPr>
+    </w:lvl>
+    <w:lvl w:ilvl="8" w:tplc="0407001B" w:tentative="1">
+      <w:start w:val="1"/>
+      <w:numFmt w:val="lowerRoman"/>
+      <w:lvlText w:val="%9."/>
+      <w:lvlJc w:val="right"/>
+      <w:pPr>
+        <w:ind w:left="6480" w:hanging="180"/>
+      </w:pPr>
+    </w:lvl>
+  </w:abstractNum>
+  <w:abstractNum w:abstractNumId="11" w15:restartNumberingAfterBreak="0">
+    <w:nsid w:val="4ACC2C93"/>
+    <w:multiLevelType w:val="hybridMultilevel"/>
+    <w:tmpl w:val="9606FDA8"/>
+    <w:lvl w:ilvl="0" w:tplc="0407000F">
+      <w:start w:val="1"/>
+      <w:numFmt w:val="decimal"/>
+      <w:lvlText w:val="%1."/>
+      <w:lvlJc w:val="left"/>
+      <w:pPr>
+        <w:ind w:left="720" w:hanging="360"/>
+      </w:pPr>
+      <w:rPr>
+        <w:rFonts w:hint="default"/>
+      </w:rPr>
+    </w:lvl>
+    <w:lvl w:ilvl="1" w:tplc="04070019" w:tentative="1">
+      <w:start w:val="1"/>
+      <w:numFmt w:val="lowerLetter"/>
+      <w:lvlText w:val="%2."/>
+      <w:lvlJc w:val="left"/>
+      <w:pPr>
+        <w:ind w:left="1440" w:hanging="360"/>
+      </w:pPr>
+    </w:lvl>
+    <w:lvl w:ilvl="2" w:tplc="0407001B" w:tentative="1">
+      <w:start w:val="1"/>
+      <w:numFmt w:val="lowerRoman"/>
+      <w:lvlText w:val="%3."/>
+      <w:lvlJc w:val="right"/>
+      <w:pPr>
+        <w:ind w:left="2160" w:hanging="180"/>
+      </w:pPr>
+    </w:lvl>
+    <w:lvl w:ilvl="3" w:tplc="0407000F" w:tentative="1">
+      <w:start w:val="1"/>
+      <w:numFmt w:val="decimal"/>
+      <w:lvlText w:val="%4."/>
+      <w:lvlJc w:val="left"/>
+      <w:pPr>
+        <w:ind w:left="2880" w:hanging="360"/>
+      </w:pPr>
+    </w:lvl>
+    <w:lvl w:ilvl="4" w:tplc="04070019" w:tentative="1">
+      <w:start w:val="1"/>
+      <w:numFmt w:val="lowerLetter"/>
+      <w:lvlText w:val="%5."/>
+      <w:lvlJc w:val="left"/>
+      <w:pPr>
+        <w:ind w:left="3600" w:hanging="360"/>
+      </w:pPr>
+    </w:lvl>
+    <w:lvl w:ilvl="5" w:tplc="0407001B" w:tentative="1">
+      <w:start w:val="1"/>
+      <w:numFmt w:val="lowerRoman"/>
+      <w:lvlText w:val="%6."/>
+      <w:lvlJc w:val="right"/>
+      <w:pPr>
+        <w:ind w:left="4320" w:hanging="180"/>
+      </w:pPr>
+    </w:lvl>
+    <w:lvl w:ilvl="6" w:tplc="0407000F" w:tentative="1">
+      <w:start w:val="1"/>
+      <w:numFmt w:val="decimal"/>
+      <w:lvlText w:val="%7."/>
+      <w:lvlJc w:val="left"/>
+      <w:pPr>
+        <w:ind w:left="5040" w:hanging="360"/>
+      </w:pPr>
+    </w:lvl>
+    <w:lvl w:ilvl="7" w:tplc="04070019" w:tentative="1">
+      <w:start w:val="1"/>
+      <w:numFmt w:val="lowerLetter"/>
+      <w:lvlText w:val="%8."/>
+      <w:lvlJc w:val="left"/>
+      <w:pPr>
+        <w:ind w:left="5760" w:hanging="360"/>
+      </w:pPr>
+    </w:lvl>
+    <w:lvl w:ilvl="8" w:tplc="0407001B" w:tentative="1">
+      <w:start w:val="1"/>
+      <w:numFmt w:val="lowerRoman"/>
+      <w:lvlText w:val="%9."/>
+      <w:lvlJc w:val="right"/>
+      <w:pPr>
+        <w:ind w:left="6480" w:hanging="180"/>
+      </w:pPr>
+    </w:lvl>
+  </w:abstractNum>
+  <w:abstractNum w:abstractNumId="12" w15:restartNumberingAfterBreak="0">
     <w:nsid w:val="51043DED"/>
     <w:multiLevelType w:val="multilevel"/>
     <w:tmpl w:val="44A62A82"/>
@@ -4506,7 +5454,7 @@
       </w:rPr>
     </w:lvl>
   </w:abstractNum>
-  <w:abstractNum w:abstractNumId="8" w15:restartNumberingAfterBreak="0">
+  <w:abstractNum w:abstractNumId="13" w15:restartNumberingAfterBreak="0">
     <w:nsid w:val="531B7CB7"/>
     <w:multiLevelType w:val="hybridMultilevel"/>
     <w:tmpl w:val="06A41152"/>
@@ -4618,7 +5566,7 @@
       </w:rPr>
     </w:lvl>
   </w:abstractNum>
-  <w:abstractNum w:abstractNumId="9" w15:restartNumberingAfterBreak="0">
+  <w:abstractNum w:abstractNumId="14" w15:restartNumberingAfterBreak="0">
     <w:nsid w:val="6B654B72"/>
     <w:multiLevelType w:val="hybridMultilevel"/>
     <w:tmpl w:val="7124EFD8"/>
@@ -4733,7 +5681,7 @@
       </w:rPr>
     </w:lvl>
   </w:abstractNum>
-  <w:abstractNum w:abstractNumId="10" w15:restartNumberingAfterBreak="0">
+  <w:abstractNum w:abstractNumId="15" w15:restartNumberingAfterBreak="0">
     <w:nsid w:val="6EF91419"/>
     <w:multiLevelType w:val="multilevel"/>
     <w:tmpl w:val="8EEA17AA"/>
@@ -4882,7 +5830,7 @@
       </w:rPr>
     </w:lvl>
   </w:abstractNum>
-  <w:abstractNum w:abstractNumId="11" w15:restartNumberingAfterBreak="0">
+  <w:abstractNum w:abstractNumId="16" w15:restartNumberingAfterBreak="0">
     <w:nsid w:val="7C5F1426"/>
     <w:multiLevelType w:val="hybridMultilevel"/>
     <w:tmpl w:val="1B94537A"/>
@@ -4997,40 +5945,55 @@
     </w:lvl>
   </w:abstractNum>
   <w:num w:numId="1">
-    <w:abstractNumId w:val="7"/>
+    <w:abstractNumId w:val="12"/>
   </w:num>
   <w:num w:numId="2">
-    <w:abstractNumId w:val="10"/>
+    <w:abstractNumId w:val="15"/>
   </w:num>
   <w:num w:numId="3">
-    <w:abstractNumId w:val="1"/>
+    <w:abstractNumId w:val="2"/>
   </w:num>
   <w:num w:numId="4">
-    <w:abstractNumId w:val="4"/>
+    <w:abstractNumId w:val="5"/>
   </w:num>
   <w:num w:numId="5">
-    <w:abstractNumId w:val="8"/>
+    <w:abstractNumId w:val="13"/>
   </w:num>
   <w:num w:numId="6">
     <w:abstractNumId w:val="0"/>
   </w:num>
   <w:num w:numId="7">
-    <w:abstractNumId w:val="5"/>
+    <w:abstractNumId w:val="6"/>
   </w:num>
   <w:num w:numId="8">
+    <w:abstractNumId w:val="14"/>
+  </w:num>
+  <w:num w:numId="9">
+    <w:abstractNumId w:val="8"/>
+  </w:num>
+  <w:num w:numId="10">
+    <w:abstractNumId w:val="3"/>
+  </w:num>
+  <w:num w:numId="11">
+    <w:abstractNumId w:val="4"/>
+  </w:num>
+  <w:num w:numId="12">
+    <w:abstractNumId w:val="16"/>
+  </w:num>
+  <w:num w:numId="13">
+    <w:abstractNumId w:val="11"/>
+  </w:num>
+  <w:num w:numId="14">
+    <w:abstractNumId w:val="7"/>
+  </w:num>
+  <w:num w:numId="15">
+    <w:abstractNumId w:val="1"/>
+  </w:num>
+  <w:num w:numId="16">
     <w:abstractNumId w:val="9"/>
   </w:num>
-  <w:num w:numId="9">
-    <w:abstractNumId w:val="6"/>
-  </w:num>
-  <w:num w:numId="10">
-    <w:abstractNumId w:val="2"/>
-  </w:num>
-  <w:num w:numId="11">
-    <w:abstractNumId w:val="3"/>
-  </w:num>
-  <w:num w:numId="12">
-    <w:abstractNumId w:val="11"/>
+  <w:num w:numId="17">
+    <w:abstractNumId w:val="10"/>
   </w:num>
   <w:numIdMacAtCleanup w:val="4"/>
 </w:numbering>
@@ -6165,8 +7128,8 @@
       </w:tblBorders>
     </w:tblPr>
   </w:style>
-  <w:style w:type="paragraph" w:customStyle="1" w:styleId="Abbildung">
-    <w:name w:val="Abbildung"/>
+  <w:style w:type="paragraph" w:customStyle="1" w:styleId="Abb">
+    <w:name w:val="Abb"/>
     <w:basedOn w:val="Standard"/>
     <w:qFormat/>
     <w:rsid w:val="00595925"/>

</xml_diff>

<commit_message>
Abschnitt Normalisierung, Standardisierung und Aufteilung erste Fassung
</commit_message>
<xml_diff>
--- a/Dokumentation/Projektdokumentation.docx
+++ b/Dokumentation/Projektdokumentation.docx
@@ -224,16 +224,8 @@
         <w:rPr>
           <w:rFonts w:ascii="Palatino Linotype" w:hAnsi="Palatino Linotype"/>
         </w:rPr>
-        <w:t xml:space="preserve">Modulprüfung Computational </w:t>
-      </w:r>
-      <w:proofErr w:type="spellStart"/>
-      <w:r>
-        <w:rPr>
-          <w:rFonts w:ascii="Palatino Linotype" w:hAnsi="Palatino Linotype"/>
-        </w:rPr>
-        <w:t>Intelligence</w:t>
-      </w:r>
-      <w:proofErr w:type="spellEnd"/>
+        <w:t>Modulprüfung Computational Intelligence</w:t>
+      </w:r>
     </w:p>
     <w:p>
       <w:pPr>
@@ -1963,29 +1955,8 @@
           <w:szCs w:val="28"/>
         </w:rPr>
       </w:pPr>
-      <w:proofErr w:type="spellStart"/>
-      <w:r>
-        <w:t>Pedestrian</w:t>
-      </w:r>
-      <w:proofErr w:type="spellEnd"/>
-      <w:r>
-        <w:t xml:space="preserve"> </w:t>
-      </w:r>
-      <w:proofErr w:type="spellStart"/>
-      <w:r>
-        <w:t>Trajectory</w:t>
-      </w:r>
-      <w:proofErr w:type="spellEnd"/>
-      <w:r>
-        <w:t xml:space="preserve"> </w:t>
-      </w:r>
-      <w:proofErr w:type="spellStart"/>
-      <w:r>
-        <w:t>prediction</w:t>
-      </w:r>
-      <w:proofErr w:type="spellEnd"/>
-      <w:r>
-        <w:t xml:space="preserve"> nimmt immer mehr an Wichtigkeit zu </w:t>
+      <w:r>
+        <w:t xml:space="preserve">Pedestrian Trajectory prediction nimmt immer mehr an Wichtigkeit zu </w:t>
       </w:r>
     </w:p>
     <w:p>
@@ -2006,23 +1977,7 @@
         </w:rPr>
       </w:pPr>
       <w:r>
-        <w:t xml:space="preserve">Beispielbereiche: Human Surveillance, </w:t>
-      </w:r>
-      <w:proofErr w:type="spellStart"/>
-      <w:r>
-        <w:t>Socio</w:t>
-      </w:r>
-      <w:proofErr w:type="spellEnd"/>
-      <w:r>
-        <w:t xml:space="preserve">-Robot </w:t>
-      </w:r>
-      <w:proofErr w:type="spellStart"/>
-      <w:r>
-        <w:t>navigation</w:t>
-      </w:r>
-      <w:proofErr w:type="spellEnd"/>
-      <w:r>
-        <w:t xml:space="preserve"> und vor allem autonomes Fahren</w:t>
+        <w:t>Beispielbereiche: Human Surveillance, Socio-Robot navigation und vor allem autonomes Fahren</w:t>
       </w:r>
     </w:p>
     <w:p>
@@ -2260,7 +2215,13 @@
         <w:t xml:space="preserve">dabei </w:t>
       </w:r>
       <w:r>
-        <w:t xml:space="preserve">aus einer Zeitreihe mit insgesamt 20 Zeitpunkten und </w:t>
+        <w:t xml:space="preserve">aus einer Zeitreihe mit insgesamt 20 </w:t>
+      </w:r>
+      <w:r>
+        <w:t>Zeitschritten</w:t>
+      </w:r>
+      <w:r>
+        <w:t xml:space="preserve"> und </w:t>
       </w:r>
       <w:r>
         <w:t>den</w:t>
@@ -2324,6 +2285,144 @@
       <w:r>
         <w:t xml:space="preserve">. </w:t>
       </w:r>
+    </w:p>
+    <w:p>
+      <w:pPr>
+        <w:pStyle w:val="Abb"/>
+        <w:keepNext/>
+      </w:pPr>
+      <w:r>
+        <w:lastRenderedPageBreak/>
+        <w:drawing>
+          <wp:inline distT="0" distB="0" distL="0" distR="0" wp14:anchorId="22FF84CB" wp14:editId="07C6DE80">
+            <wp:extent cx="3600000" cy="2399850"/>
+            <wp:effectExtent l="0" t="0" r="635" b="635"/>
+            <wp:docPr id="7" name="Grafik 7"/>
+            <wp:cNvGraphicFramePr>
+              <a:graphicFrameLocks xmlns:a="http://schemas.openxmlformats.org/drawingml/2006/main" noChangeAspect="1"/>
+            </wp:cNvGraphicFramePr>
+            <a:graphic xmlns:a="http://schemas.openxmlformats.org/drawingml/2006/main">
+              <a:graphicData uri="http://schemas.openxmlformats.org/drawingml/2006/picture">
+                <pic:pic xmlns:pic="http://schemas.openxmlformats.org/drawingml/2006/picture">
+                  <pic:nvPicPr>
+                    <pic:cNvPr id="0" name="Picture 1"/>
+                    <pic:cNvPicPr>
+                      <a:picLocks noChangeAspect="1" noChangeArrowheads="1"/>
+                    </pic:cNvPicPr>
+                  </pic:nvPicPr>
+                  <pic:blipFill>
+                    <a:blip r:embed="rId17">
+                      <a:extLst>
+                        <a:ext uri="{28A0092B-C50C-407E-A947-70E740481C1C}">
+                          <a14:useLocalDpi xmlns:a14="http://schemas.microsoft.com/office/drawing/2010/main" val="0"/>
+                        </a:ext>
+                      </a:extLst>
+                    </a:blip>
+                    <a:srcRect/>
+                    <a:stretch>
+                      <a:fillRect/>
+                    </a:stretch>
+                  </pic:blipFill>
+                  <pic:spPr bwMode="auto">
+                    <a:xfrm>
+                      <a:off x="0" y="0"/>
+                      <a:ext cx="3600000" cy="2399850"/>
+                    </a:xfrm>
+                    <a:prstGeom prst="rect">
+                      <a:avLst/>
+                    </a:prstGeom>
+                    <a:noFill/>
+                    <a:ln>
+                      <a:noFill/>
+                    </a:ln>
+                  </pic:spPr>
+                </pic:pic>
+              </a:graphicData>
+            </a:graphic>
+          </wp:inline>
+        </w:drawing>
+      </w:r>
+    </w:p>
+    <w:p>
+      <w:pPr>
+        <w:pStyle w:val="Beschriftung"/>
+      </w:pPr>
+      <w:r>
+        <w:t xml:space="preserve">Abbildung </w:t>
+      </w:r>
+      <w:fldSimple w:instr=" SEQ Abbildung \* ARABIC ">
+        <w:r>
+          <w:rPr>
+            <w:noProof/>
+          </w:rPr>
+          <w:t>1</w:t>
+        </w:r>
+      </w:fldSimple>
+      <w:r>
+        <w:t xml:space="preserve">: </w:t>
+      </w:r>
+      <w:r>
+        <w:t xml:space="preserve">Beispiel-Trajektorie eines Fußgängers. Mithilfe der ersten acht Positionen (blau) sollen die zukünftigen zwölf (rot) vorhergesagt werden </w:t>
+      </w:r>
+      <w:r>
+        <w:t>(eigene Darstellung)</w:t>
+      </w:r>
+    </w:p>
+    <w:p>
+      <w:pPr>
+        <w:rPr>
+          <w:color w:val="FFC000"/>
+        </w:rPr>
+      </w:pPr>
+      <w:r>
+        <w:rPr>
+          <w:color w:val="FFC000"/>
+        </w:rPr>
+        <w:t xml:space="preserve">Alle Grafiken mit </w:t>
+      </w:r>
+      <w:r>
+        <w:rPr>
+          <w:color w:val="000000" w:themeColor="text1"/>
+          <w:highlight w:val="cyan"/>
+        </w:rPr>
+        <w:t>[Matplotlib]</w:t>
+      </w:r>
+      <w:r>
+        <w:rPr>
+          <w:color w:val="000000" w:themeColor="text1"/>
+        </w:rPr>
+        <w:t xml:space="preserve"> </w:t>
+      </w:r>
+      <w:r>
+        <w:rPr>
+          <w:color w:val="FFC000"/>
+        </w:rPr>
+        <w:t>erstellt</w:t>
+      </w:r>
+      <w:r>
+        <w:rPr>
+          <w:color w:val="FFC000"/>
+        </w:rPr>
+        <w:t xml:space="preserve"> </w:t>
+      </w:r>
+      <w:r>
+        <w:rPr>
+          <w:color w:val="FFC000"/>
+        </w:rPr>
+        <w:sym w:font="Wingdings" w:char="F0E0"/>
+      </w:r>
+      <w:r>
+        <w:rPr>
+          <w:color w:val="FFC000"/>
+        </w:rPr>
+        <w:t xml:space="preserve"> Fussnote machen</w:t>
+      </w:r>
+    </w:p>
+    <w:p>
+      <w:pPr>
+        <w:pStyle w:val="Folgeabsatz"/>
+        <w:ind w:firstLine="0"/>
+      </w:pPr>
       <w:r>
         <w:t xml:space="preserve">Diese </w:t>
       </w:r>
@@ -2343,182 +2442,15 @@
         <w:rPr>
           <w:highlight w:val="cyan"/>
         </w:rPr>
-        <w:t>[</w:t>
-      </w:r>
-      <w:proofErr w:type="spellStart"/>
-      <w:r>
-        <w:rPr>
-          <w:highlight w:val="cyan"/>
-        </w:rPr>
-        <w:t>Social</w:t>
-      </w:r>
-      <w:proofErr w:type="spellEnd"/>
-      <w:r>
-        <w:rPr>
-          <w:highlight w:val="cyan"/>
-        </w:rPr>
-        <w:t xml:space="preserve"> LSTM: Human </w:t>
-      </w:r>
-      <w:proofErr w:type="spellStart"/>
-      <w:r>
-        <w:rPr>
-          <w:highlight w:val="cyan"/>
-        </w:rPr>
-        <w:t>Trajectory</w:t>
-      </w:r>
-      <w:proofErr w:type="spellEnd"/>
-      <w:r>
-        <w:rPr>
-          <w:highlight w:val="cyan"/>
-        </w:rPr>
-        <w:t xml:space="preserve"> </w:t>
-      </w:r>
-      <w:proofErr w:type="spellStart"/>
-      <w:r>
-        <w:rPr>
-          <w:highlight w:val="cyan"/>
-        </w:rPr>
-        <w:t>Prediction</w:t>
-      </w:r>
-      <w:proofErr w:type="spellEnd"/>
-      <w:r>
-        <w:rPr>
-          <w:highlight w:val="cyan"/>
-        </w:rPr>
-        <w:t xml:space="preserve"> in </w:t>
-      </w:r>
-      <w:proofErr w:type="spellStart"/>
-      <w:r>
-        <w:rPr>
-          <w:highlight w:val="cyan"/>
-        </w:rPr>
-        <w:t>Crowded</w:t>
-      </w:r>
-      <w:proofErr w:type="spellEnd"/>
-      <w:r>
-        <w:rPr>
-          <w:highlight w:val="cyan"/>
-        </w:rPr>
-        <w:t xml:space="preserve"> Spaces</w:t>
-      </w:r>
-      <w:r>
-        <w:rPr>
-          <w:highlight w:val="cyan"/>
-        </w:rPr>
-        <w:t xml:space="preserve"> | </w:t>
-      </w:r>
-      <w:proofErr w:type="spellStart"/>
+        <w:t xml:space="preserve">[Social LSTM: Human Trajectory Prediction in Crowded Spaces | </w:t>
+      </w:r>
       <w:r>
         <w:rPr>
           <w:szCs w:val="22"/>
           <w:highlight w:val="cyan"/>
         </w:rPr>
-        <w:t>Pede</w:t>
-      </w:r>
-      <w:r>
-        <w:rPr>
-          <w:szCs w:val="22"/>
-          <w:highlight w:val="cyan"/>
-        </w:rPr>
-        <w:lastRenderedPageBreak/>
-        <w:t>strian</w:t>
-      </w:r>
-      <w:proofErr w:type="spellEnd"/>
-      <w:r>
-        <w:rPr>
-          <w:szCs w:val="22"/>
-          <w:highlight w:val="cyan"/>
-        </w:rPr>
-        <w:t xml:space="preserve"> </w:t>
-      </w:r>
-      <w:proofErr w:type="spellStart"/>
-      <w:r>
-        <w:rPr>
-          <w:szCs w:val="22"/>
-          <w:highlight w:val="cyan"/>
-        </w:rPr>
-        <w:t>Trajectory</w:t>
-      </w:r>
-      <w:proofErr w:type="spellEnd"/>
-      <w:r>
-        <w:rPr>
-          <w:szCs w:val="22"/>
-          <w:highlight w:val="cyan"/>
-        </w:rPr>
-        <w:t xml:space="preserve"> </w:t>
-      </w:r>
-      <w:proofErr w:type="spellStart"/>
-      <w:r>
-        <w:rPr>
-          <w:szCs w:val="22"/>
-          <w:highlight w:val="cyan"/>
-        </w:rPr>
-        <w:t>Prediction</w:t>
-      </w:r>
-      <w:proofErr w:type="spellEnd"/>
-      <w:r>
-        <w:rPr>
-          <w:szCs w:val="22"/>
-          <w:highlight w:val="cyan"/>
-        </w:rPr>
-        <w:t xml:space="preserve"> </w:t>
-      </w:r>
-      <w:proofErr w:type="spellStart"/>
-      <w:r>
-        <w:rPr>
-          <w:szCs w:val="22"/>
-          <w:highlight w:val="cyan"/>
-        </w:rPr>
-        <w:t>with</w:t>
-      </w:r>
-      <w:proofErr w:type="spellEnd"/>
-      <w:r>
-        <w:rPr>
-          <w:szCs w:val="22"/>
-          <w:highlight w:val="cyan"/>
-        </w:rPr>
-        <w:t xml:space="preserve"> </w:t>
-      </w:r>
-      <w:proofErr w:type="spellStart"/>
-      <w:r>
-        <w:rPr>
-          <w:szCs w:val="22"/>
-          <w:highlight w:val="cyan"/>
-        </w:rPr>
-        <w:t>Convolutional</w:t>
-      </w:r>
-      <w:proofErr w:type="spellEnd"/>
-      <w:r>
-        <w:rPr>
-          <w:szCs w:val="22"/>
-          <w:highlight w:val="cyan"/>
-        </w:rPr>
-        <w:t xml:space="preserve"> </w:t>
-      </w:r>
-      <w:proofErr w:type="spellStart"/>
-      <w:r>
-        <w:rPr>
-          <w:szCs w:val="22"/>
-          <w:highlight w:val="cyan"/>
-        </w:rPr>
-        <w:t>Neural</w:t>
-      </w:r>
-      <w:proofErr w:type="spellEnd"/>
-      <w:r>
-        <w:rPr>
-          <w:szCs w:val="22"/>
-          <w:highlight w:val="cyan"/>
-        </w:rPr>
-        <w:t xml:space="preserve"> Networks</w:t>
-      </w:r>
-      <w:r>
-        <w:rPr>
-          <w:szCs w:val="22"/>
-          <w:highlight w:val="cyan"/>
-        </w:rPr>
-        <w:t xml:space="preserve"> | </w:t>
-      </w:r>
-      <w:proofErr w:type="spellStart"/>
+        <w:t xml:space="preserve">Pedestrian Trajectory Prediction with Convolutional Neural Networks | </w:t>
+      </w:r>
       <w:r>
         <w:rPr>
           <w:rFonts w:eastAsiaTheme="minorHAnsi" w:cs="Segoe UI"/>
@@ -2526,119 +2458,42 @@
           <w:highlight w:val="cyan"/>
           <w:lang w:eastAsia="en-US"/>
         </w:rPr>
-        <w:t>Convolutional</w:t>
-      </w:r>
-      <w:proofErr w:type="spellEnd"/>
-      <w:r>
-        <w:rPr>
-          <w:rFonts w:eastAsiaTheme="minorHAnsi" w:cs="Segoe UI"/>
+        <w:t>Convolutional Neural Network for Trajectory Prediction</w:t>
+      </w:r>
+      <w:r>
+        <w:rPr>
           <w:szCs w:val="22"/>
           <w:highlight w:val="cyan"/>
-          <w:lang w:eastAsia="en-US"/>
-        </w:rPr>
+        </w:rPr>
+        <w:t>]</w:t>
+      </w:r>
+      <w:r>
         <w:t xml:space="preserve"> </w:t>
       </w:r>
-      <w:proofErr w:type="spellStart"/>
-      <w:r>
-        <w:rPr>
-          <w:rFonts w:eastAsiaTheme="minorHAnsi" w:cs="Segoe UI"/>
-          <w:szCs w:val="22"/>
-          <w:highlight w:val="cyan"/>
-          <w:lang w:eastAsia="en-US"/>
-        </w:rPr>
-        <w:t>Neural</w:t>
-      </w:r>
-      <w:proofErr w:type="spellEnd"/>
-      <w:r>
-        <w:rPr>
-          <w:rFonts w:eastAsiaTheme="minorHAnsi" w:cs="Segoe UI"/>
-          <w:szCs w:val="22"/>
-          <w:highlight w:val="cyan"/>
-          <w:lang w:eastAsia="en-US"/>
-        </w:rPr>
-        <w:t xml:space="preserve"> Network </w:t>
-      </w:r>
-      <w:proofErr w:type="spellStart"/>
-      <w:r>
-        <w:rPr>
-          <w:rFonts w:eastAsiaTheme="minorHAnsi" w:cs="Segoe UI"/>
-          <w:szCs w:val="22"/>
-          <w:highlight w:val="cyan"/>
-          <w:lang w:eastAsia="en-US"/>
-        </w:rPr>
-        <w:t>for</w:t>
-      </w:r>
-      <w:proofErr w:type="spellEnd"/>
-      <w:r>
-        <w:rPr>
-          <w:rFonts w:eastAsiaTheme="minorHAnsi" w:cs="Segoe UI"/>
-          <w:szCs w:val="22"/>
-          <w:highlight w:val="cyan"/>
-          <w:lang w:eastAsia="en-US"/>
-        </w:rPr>
-        <w:t xml:space="preserve"> </w:t>
-      </w:r>
-      <w:proofErr w:type="spellStart"/>
-      <w:r>
-        <w:rPr>
-          <w:rFonts w:eastAsiaTheme="minorHAnsi" w:cs="Segoe UI"/>
-          <w:szCs w:val="22"/>
-          <w:highlight w:val="cyan"/>
-          <w:lang w:eastAsia="en-US"/>
-        </w:rPr>
-        <w:t>Trajectory</w:t>
-      </w:r>
-      <w:proofErr w:type="spellEnd"/>
-      <w:r>
-        <w:rPr>
-          <w:rFonts w:eastAsiaTheme="minorHAnsi" w:cs="Segoe UI"/>
-          <w:szCs w:val="22"/>
-          <w:highlight w:val="cyan"/>
-          <w:lang w:eastAsia="en-US"/>
-        </w:rPr>
-        <w:t xml:space="preserve"> </w:t>
-      </w:r>
-      <w:proofErr w:type="spellStart"/>
-      <w:r>
-        <w:rPr>
-          <w:rFonts w:eastAsiaTheme="minorHAnsi" w:cs="Segoe UI"/>
-          <w:szCs w:val="22"/>
-          <w:highlight w:val="cyan"/>
-          <w:lang w:eastAsia="en-US"/>
-        </w:rPr>
-        <w:t>Prediction</w:t>
-      </w:r>
-      <w:proofErr w:type="spellEnd"/>
-      <w:r>
-        <w:rPr>
-          <w:szCs w:val="22"/>
-          <w:highlight w:val="cyan"/>
-        </w:rPr>
-        <w:t>]</w:t>
-      </w:r>
-      <w:r>
-        <w:t xml:space="preserve"> </w:t>
-      </w:r>
       <w:r>
         <w:t xml:space="preserve">zu finden. </w:t>
       </w:r>
+      <w:r>
+        <w:t xml:space="preserve">Die zugrunde liegende Aufgabe wird in Abb. 1 </w:t>
+      </w:r>
+      <w:r>
+        <w:t xml:space="preserve">zusätzlich </w:t>
+      </w:r>
+      <w:r>
+        <w:t xml:space="preserve">visualisiert.  </w:t>
+      </w:r>
     </w:p>
     <w:p>
       <w:pPr>
         <w:pStyle w:val="berschrift2"/>
+      </w:pPr>
+      <w:bookmarkStart w:id="4" w:name="_Toc81841095"/>
+      <w:r>
         <w:rPr>
           <w:rStyle w:val="Hervorhebung"/>
           <w:i w:val="0"/>
           <w:iCs w:val="0"/>
         </w:rPr>
-      </w:pPr>
-      <w:bookmarkStart w:id="4" w:name="_Toc81841095"/>
-      <w:r>
-        <w:rPr>
-          <w:rStyle w:val="Hervorhebung"/>
-          <w:i w:val="0"/>
-          <w:iCs w:val="0"/>
-        </w:rPr>
         <w:t>Datenvorverarbeitung</w:t>
       </w:r>
       <w:bookmarkEnd w:id="4"/>
@@ -2661,35 +2516,55 @@
     </w:p>
     <w:p>
       <w:r>
-        <w:t xml:space="preserve">Berechnen der Delta Werte </w:t>
-      </w:r>
-    </w:p>
-    <w:p>
-      <w:pPr>
-        <w:pStyle w:val="berschrift3"/>
-      </w:pPr>
-      <w:bookmarkStart w:id="6" w:name="_Toc81841097"/>
-      <w:r>
-        <w:t>Standardisier</w:t>
-      </w:r>
-      <w:r>
-        <w:t>en</w:t>
-      </w:r>
-      <w:r>
-        <w:t xml:space="preserve"> der Daten</w:t>
-      </w:r>
-      <w:bookmarkEnd w:id="6"/>
+        <w:t xml:space="preserve">Der ursprüngliche Datensatz enthält die Positionen der Fußgänger als absolute Koordinaten. Da </w:t>
+      </w:r>
+      <w:r>
+        <w:t xml:space="preserve">allerdings kein Ursprung für diese Koordinaten festgelegt ist, können die Bewegungsdaten unterschiedlicher Fußgänger absolut weit auseinander liegen (Fußgänger 1 z. B. im Bereich 1 bis 10m, Fußgänger 2 im Bereich 90 bis 100m). </w:t>
+      </w:r>
+    </w:p>
+    <w:p>
+      <w:r>
+        <w:rPr>
+          <w:highlight w:val="cyan"/>
+        </w:rPr>
+        <w:t>[</w:t>
+      </w:r>
+      <w:r>
+        <w:rPr>
+          <w:szCs w:val="22"/>
+          <w:highlight w:val="cyan"/>
+        </w:rPr>
+        <w:t>Pedestrian Trajectory Prediction with Convolutional Neural Networks</w:t>
+      </w:r>
+      <w:r>
+        <w:rPr>
+          <w:highlight w:val="cyan"/>
+        </w:rPr>
+        <w:t>]</w:t>
+      </w:r>
+      <w:r>
+        <w:t xml:space="preserve"> </w:t>
+      </w:r>
+      <w:r>
+        <w:t>identifizieren</w:t>
+      </w:r>
+      <w:r>
+        <w:t xml:space="preserve"> neben dem naiven Ansatz, die absoluten Koordinaten ohne weitere Normalisierung zu verwenden, drei </w:t>
+      </w:r>
+      <w:r>
+        <w:t xml:space="preserve">mögliche Normalisierungstechniken: </w:t>
+      </w:r>
     </w:p>
     <w:p>
       <w:pPr>
         <w:pStyle w:val="Listenabsatz"/>
         <w:numPr>
           <w:ilvl w:val="0"/>
-          <w:numId w:val="10"/>
+          <w:numId w:val="9"/>
         </w:numPr>
       </w:pPr>
       <w:r>
-        <w:t>Indem … gemacht wurde</w:t>
+        <w:t>Koordinaten haben den Ursprung im ersten beobachteten Zeitpunkt</w:t>
       </w:r>
     </w:p>
     <w:p>
@@ -2697,44 +2572,11 @@
         <w:pStyle w:val="Listenabsatz"/>
         <w:numPr>
           <w:ilvl w:val="0"/>
-          <w:numId w:val="10"/>
+          <w:numId w:val="9"/>
         </w:numPr>
       </w:pPr>
       <w:r>
-        <w:t>Im Projekt wurde der Standard-</w:t>
-      </w:r>
-      <w:proofErr w:type="spellStart"/>
-      <w:r>
-        <w:t>Scaler</w:t>
-      </w:r>
-      <w:proofErr w:type="spellEnd"/>
-      <w:r>
-        <w:t xml:space="preserve"> der </w:t>
-      </w:r>
-      <w:proofErr w:type="spellStart"/>
-      <w:r>
-        <w:t>scikit-learn</w:t>
-      </w:r>
-      <w:proofErr w:type="spellEnd"/>
-      <w:r>
-        <w:t xml:space="preserve"> Library verwendet.</w:t>
-      </w:r>
-      <w:r>
-        <w:t xml:space="preserve"> </w:t>
-      </w:r>
-      <w:r>
-        <w:t>(</w:t>
-      </w:r>
-      <w:hyperlink r:id="rId17" w:history="1">
-        <w:r>
-          <w:rPr>
-            <w:rStyle w:val="Hyperlink"/>
-          </w:rPr>
-          <w:t>https://scikit-learn.org/stable/modules/generated/sklearn.preprocessing.StandardScaler.html</w:t>
-        </w:r>
-      </w:hyperlink>
-      <w:r>
-        <w:t>)</w:t>
+        <w:t>Koordinaten haben den Ursprung im letzten beobachteten Zeitpunkt</w:t>
       </w:r>
     </w:p>
     <w:p>
@@ -2742,27 +2584,463 @@
         <w:pStyle w:val="Listenabsatz"/>
         <w:numPr>
           <w:ilvl w:val="0"/>
-          <w:numId w:val="10"/>
+          <w:numId w:val="9"/>
         </w:numPr>
       </w:pPr>
       <w:r>
-        <w:t xml:space="preserve">Wichtig: </w:t>
-      </w:r>
-      <w:proofErr w:type="spellStart"/>
-      <w:r>
-        <w:t>Scaler</w:t>
-      </w:r>
-      <w:proofErr w:type="spellEnd"/>
-      <w:r>
-        <w:t xml:space="preserve"> nur auf Trainingsdaten fitten und dann den selben </w:t>
-      </w:r>
-      <w:proofErr w:type="spellStart"/>
-      <w:r>
-        <w:t>scaler</w:t>
-      </w:r>
-      <w:proofErr w:type="spellEnd"/>
-      <w:r>
-        <w:t xml:space="preserve"> auf die anderen Daten anwenden</w:t>
+        <w:t>Relative Koordinaten</w:t>
+      </w:r>
+    </w:p>
+    <w:p>
+      <w:r>
+        <w:lastRenderedPageBreak/>
+        <w:t xml:space="preserve">Alle drei Ansätze führen </w:t>
+      </w:r>
+      <w:r>
+        <w:t>dabei</w:t>
+      </w:r>
+      <w:r>
+        <w:t xml:space="preserve"> zu einer Performancesteigerung</w:t>
+      </w:r>
+      <w:r>
+        <w:t xml:space="preserve"> des </w:t>
+      </w:r>
+      <w:r>
+        <w:t>in der Arbeit</w:t>
+      </w:r>
+      <w:r>
+        <w:t xml:space="preserve"> vorgestellten</w:t>
+      </w:r>
+      <w:r>
+        <w:t>,</w:t>
+      </w:r>
+      <w:r>
+        <w:t xml:space="preserve"> </w:t>
+      </w:r>
+      <w:r>
+        <w:t xml:space="preserve">faltenden </w:t>
+      </w:r>
+      <w:r>
+        <w:t>neuronalen Netzes</w:t>
+      </w:r>
+      <w:r>
+        <w:t xml:space="preserve"> </w:t>
+      </w:r>
+      <w:r>
+        <w:t xml:space="preserve">für </w:t>
+      </w:r>
+      <w:r>
+        <w:t>unterschiedliche</w:t>
+      </w:r>
+      <w:r>
+        <w:t xml:space="preserve"> Datensätze, was die Notwendigkeit der Normalisierung der Daten nochmals betont.</w:t>
+      </w:r>
+      <w:r>
+        <w:t xml:space="preserve"> </w:t>
+      </w:r>
+    </w:p>
+    <w:p>
+      <w:pPr>
+        <w:pStyle w:val="Folgeabsatz"/>
+        <w:rPr>
+          <w:color w:val="FFC000"/>
+        </w:rPr>
+      </w:pPr>
+      <w:r>
+        <w:t xml:space="preserve">In dieser Arbeit </w:t>
+      </w:r>
+      <w:r>
+        <w:t xml:space="preserve">werden die Daten gemäß dem zuletzt aufgeführten Stichpunkt normalisiert. Das bedeutet, </w:t>
+      </w:r>
+      <w:r>
+        <w:t xml:space="preserve">das das später trainierte neuronale Netz nur mit den relativen Änderungen der x- und y-Koordinaten zwischen zwei Zeitpunkten arbeitet, welche im weiteren Verlauf der Arbeit als Delta-x (dx) und Delta-y (dy) bezeichnet werden. </w:t>
+      </w:r>
+      <w:r>
+        <w:t>Zur Bestimmung der Delta-Werte wurde für jeden Zeitpunkt eines Datenpunktes</w:t>
+      </w:r>
+      <w:r>
+        <w:t xml:space="preserve"> </w:t>
+      </w:r>
+      <w:r>
+        <w:t xml:space="preserve">für alle Datenpunkte im Datensatz </w:t>
+      </w:r>
+      <w:r>
+        <w:t xml:space="preserve">die Differenz der x- und y-Koordinaten vom aktuellen Zeitpunkt </w:t>
+      </w:r>
+      <w:r>
+        <w:t>t</w:t>
+      </w:r>
+      <w:r>
+        <w:t xml:space="preserve"> und zum vorherigen Zeitpunkt </w:t>
+      </w:r>
+      <w:r>
+        <w:t>t</w:t>
+      </w:r>
+      <w:r>
+        <w:t>-1 berechnet</w:t>
+      </w:r>
+      <w:r>
+        <w:t xml:space="preserve">. </w:t>
+      </w:r>
+      <w:r>
+        <w:rPr>
+          <w:color w:val="FFC000"/>
+        </w:rPr>
+        <w:t>, formal dargestellt</w:t>
+      </w:r>
+      <w:r>
+        <w:rPr>
+          <w:color w:val="FFC000"/>
+        </w:rPr>
+        <w:t xml:space="preserve"> (evtl. Formel mit einfügen)</w:t>
+      </w:r>
+      <w:r>
+        <w:rPr>
+          <w:color w:val="FFC000"/>
+        </w:rPr>
+        <w:t>:</w:t>
+      </w:r>
+    </w:p>
+    <w:p>
+      <w:pPr>
+        <w:pStyle w:val="Folgeabsatz"/>
+      </w:pPr>
+      <w:r>
+        <w:t xml:space="preserve">Das führt zu einer nötigen Spezialisierung der Anforderungen an das neuronale Netz: Aus den ersten acht Zeitschritten eines Datenpunktes werden je sieben dx- und dy-Werte berechnet. Das neuronale Netz soll demnach Zeitreihen der Länge sieben </w:t>
+      </w:r>
+      <w:r>
+        <w:t xml:space="preserve">und </w:t>
+      </w:r>
+      <w:r>
+        <w:t>den zwei Features dx und dy entgegennehmen</w:t>
+      </w:r>
+      <w:r>
+        <w:t xml:space="preserve"> und dafür die nächsten zwölf </w:t>
+      </w:r>
+      <w:r>
+        <w:t>d</w:t>
+      </w:r>
+      <w:r>
+        <w:t>x</w:t>
+      </w:r>
+      <w:r>
+        <w:t>- und dy</w:t>
+      </w:r>
+      <w:r>
+        <w:t xml:space="preserve">-Werte </w:t>
+      </w:r>
+      <w:r>
+        <w:t>vorhersagen</w:t>
+      </w:r>
+      <w:r>
+        <w:t xml:space="preserve">. </w:t>
+      </w:r>
+    </w:p>
+    <w:p>
+      <w:pPr>
+        <w:pStyle w:val="berschrift3"/>
+      </w:pPr>
+      <w:r>
+        <w:t>Aufteilen der Daten in Trainings-, Validierungs- und Testdaten</w:t>
+      </w:r>
+    </w:p>
+    <w:p>
+      <w:r>
+        <w:t>Die normalisierten Datenpunkte wurden</w:t>
+      </w:r>
+      <w:r>
+        <w:t xml:space="preserve"> nach dem Zufallsprinzip</w:t>
+      </w:r>
+      <w:r>
+        <w:t xml:space="preserve"> in </w:t>
+      </w:r>
+      <w:r>
+        <w:t xml:space="preserve">Trainings- (80%), Validierungs- und Testdaten (je 10%) aufgeteilt. </w:t>
+      </w:r>
+    </w:p>
+    <w:p>
+      <w:r>
+        <w:t>Zur Vermeidung von</w:t>
+      </w:r>
+      <w:r>
+        <w:t xml:space="preserve"> </w:t>
+      </w:r>
+      <w:r>
+        <w:t>D</w:t>
+      </w:r>
+      <w:r>
+        <w:t>ata-Leakag</w:t>
+      </w:r>
+      <w:r>
+        <w:t>e</w:t>
+      </w:r>
+      <w:r>
+        <w:t xml:space="preserve"> </w:t>
+      </w:r>
+      <w:r>
+        <w:t>erfolgte diese Aufsplittung vor der Standardisierung der Daten.</w:t>
+      </w:r>
+    </w:p>
+    <w:p>
+      <w:pPr>
+        <w:pStyle w:val="berschrift3"/>
+      </w:pPr>
+      <w:bookmarkStart w:id="6" w:name="_Toc81841097"/>
+      <w:r>
+        <w:t>Standardisier</w:t>
+      </w:r>
+      <w:r>
+        <w:t>en</w:t>
+      </w:r>
+      <w:r>
+        <w:t xml:space="preserve"> der Daten</w:t>
+      </w:r>
+      <w:bookmarkEnd w:id="6"/>
+    </w:p>
+    <w:p>
+      <w:r>
+        <w:t>Um sicherzustellen, dass die Wertebereiche der zwei Merkmale dx und dy nicht zu unterschiedlich sind, werden diese mithilfe der z-Transformation standardisiert</w:t>
+      </w:r>
+      <w:r>
+        <w:t xml:space="preserve">, sodass für jedes Merkmal ein Erwartungswert von </w:t>
+      </w:r>
+      <w:r>
+        <w:t>0</w:t>
+      </w:r>
+      <w:r>
+        <w:t xml:space="preserve"> und eine Standardabweichung von </w:t>
+      </w:r>
+      <w:r>
+        <w:t>1</w:t>
+      </w:r>
+      <w:r>
+        <w:t xml:space="preserve"> vorliegt. </w:t>
+      </w:r>
+      <w:r>
+        <w:t xml:space="preserve">Der </w:t>
+      </w:r>
+      <m:oMath>
+        <m:r>
+          <w:rPr>
+            <w:rFonts w:ascii="Cambria Math" w:hAnsi="Cambria Math"/>
+          </w:rPr>
+          <m:t>z</m:t>
+        </m:r>
+      </m:oMath>
+      <w:r>
+        <w:t xml:space="preserve">-Score des Samples </w:t>
+      </w:r>
+      <m:oMath>
+        <m:r>
+          <w:rPr>
+            <w:rFonts w:ascii="Cambria Math" w:hAnsi="Cambria Math"/>
+          </w:rPr>
+          <m:t>x</m:t>
+        </m:r>
+      </m:oMath>
+      <w:r>
+        <w:t xml:space="preserve"> lässt sich </w:t>
+      </w:r>
+      <w:r>
+        <w:t>mit folgender der Formel berechnen:</w:t>
+      </w:r>
+    </w:p>
+    <w:p>
+      <w:pPr>
+        <w:pStyle w:val="Folgeabsatz"/>
+      </w:pPr>
+      <m:oMathPara>
+        <m:oMath>
+          <m:r>
+            <w:rPr>
+              <w:rFonts w:ascii="Cambria Math" w:hAnsi="Cambria Math"/>
+            </w:rPr>
+            <m:t>z=</m:t>
+          </m:r>
+          <m:f>
+            <m:fPr>
+              <m:ctrlPr>
+                <w:rPr>
+                  <w:rFonts w:ascii="Cambria Math" w:hAnsi="Cambria Math"/>
+                  <w:i/>
+                </w:rPr>
+              </m:ctrlPr>
+            </m:fPr>
+            <m:num>
+              <m:r>
+                <w:rPr>
+                  <w:rFonts w:ascii="Cambria Math" w:hAnsi="Cambria Math"/>
+                </w:rPr>
+                <m:t>x-</m:t>
+              </m:r>
+              <m:acc>
+                <m:accPr>
+                  <m:chr m:val="̅"/>
+                  <m:ctrlPr>
+                    <w:rPr>
+                      <w:rFonts w:ascii="Cambria Math" w:hAnsi="Cambria Math"/>
+                      <w:i/>
+                    </w:rPr>
+                  </m:ctrlPr>
+                </m:accPr>
+                <m:e>
+                  <m:r>
+                    <w:rPr>
+                      <w:rFonts w:ascii="Cambria Math" w:hAnsi="Cambria Math"/>
+                    </w:rPr>
+                    <m:t>x</m:t>
+                  </m:r>
+                </m:e>
+              </m:acc>
+            </m:num>
+            <m:den>
+              <m:r>
+                <w:rPr>
+                  <w:rFonts w:ascii="Cambria Math" w:hAnsi="Cambria Math"/>
+                </w:rPr>
+                <m:t>s</m:t>
+              </m:r>
+            </m:den>
+          </m:f>
+          <m:r>
+            <w:rPr>
+              <w:rFonts w:ascii="Cambria Math" w:hAnsi="Cambria Math"/>
+            </w:rPr>
+            <m:t xml:space="preserve"> </m:t>
+          </m:r>
+        </m:oMath>
+      </m:oMathPara>
+    </w:p>
+    <w:p>
+      <w:pPr>
+        <w:pStyle w:val="Folgeabsatz"/>
+        <w:ind w:firstLine="0"/>
+      </w:pPr>
+      <m:oMath>
+        <m:acc>
+          <m:accPr>
+            <m:chr m:val="̅"/>
+            <m:ctrlPr>
+              <w:rPr>
+                <w:rFonts w:ascii="Cambria Math" w:hAnsi="Cambria Math"/>
+                <w:i/>
+              </w:rPr>
+            </m:ctrlPr>
+          </m:accPr>
+          <m:e>
+            <m:r>
+              <w:rPr>
+                <w:rFonts w:ascii="Cambria Math" w:hAnsi="Cambria Math"/>
+              </w:rPr>
+              <m:t>x</m:t>
+            </m:r>
+          </m:e>
+        </m:acc>
+      </m:oMath>
+      <w:r>
+        <w:t xml:space="preserve"> ist </w:t>
+      </w:r>
+      <w:r>
+        <w:t xml:space="preserve">dabei das arithmetische Mittel und </w:t>
+      </w:r>
+      <m:oMath>
+        <m:r>
+          <w:rPr>
+            <w:rFonts w:ascii="Cambria Math" w:hAnsi="Cambria Math"/>
+          </w:rPr>
+          <m:t>s</m:t>
+        </m:r>
+      </m:oMath>
+      <w:r>
+        <w:t xml:space="preserve"> die Standardabweichung der Trainingssamples.  </w:t>
+      </w:r>
+    </w:p>
+    <w:p>
+      <w:pPr>
+        <w:pStyle w:val="Folgeabsatz"/>
+        <w:ind w:firstLine="0"/>
+      </w:pPr>
+    </w:p>
+    <w:p>
+      <w:r>
+        <w:t xml:space="preserve">Eine Verlagerung der Mittelwerte der Inputvariablen gegen null, wie es bei der z-Transformation der Fall ist, wird auch von </w:t>
+      </w:r>
+      <w:r>
+        <w:t>[</w:t>
+      </w:r>
+      <w:r>
+        <w:rPr>
+          <w:highlight w:val="cyan"/>
+        </w:rPr>
+        <w:t>EfficientBackprop</w:t>
+      </w:r>
+      <w:r>
+        <w:t>]</w:t>
+      </w:r>
+      <w:r>
+        <w:t xml:space="preserve"> empfohlen</w:t>
+      </w:r>
+      <w:r>
+        <w:t xml:space="preserve">, da </w:t>
+      </w:r>
+      <w:r>
+        <w:rPr>
+          <w:color w:val="FFC000"/>
+        </w:rPr>
+        <w:t>„any shift oft he average input away from zero will bias the updates in a particular direction and thus slow down learning“</w:t>
+      </w:r>
+      <w:r>
+        <w:t>.</w:t>
+      </w:r>
+      <w:r>
+        <w:t xml:space="preserve"> </w:t>
+      </w:r>
+    </w:p>
+    <w:p>
+      <w:pPr>
+        <w:pStyle w:val="Folgeabsatz"/>
+      </w:pPr>
+      <w:r>
+        <w:rPr>
+          <w:color w:val="FFC000"/>
+        </w:rPr>
+        <w:t>Die Standardisierung</w:t>
+      </w:r>
+      <w:r>
+        <w:rPr>
+          <w:color w:val="FFC000"/>
+        </w:rPr>
+        <w:t xml:space="preserve"> der Trainingsdaten, sowie die später folgende Umkehrung der z-Scores</w:t>
+      </w:r>
+      <w:r>
+        <w:rPr>
+          <w:color w:val="FFC000"/>
+        </w:rPr>
+        <w:t xml:space="preserve"> </w:t>
+      </w:r>
+      <w:r>
+        <w:rPr>
+          <w:color w:val="FFC000"/>
+        </w:rPr>
+        <w:t xml:space="preserve">erfolgte mithilfe der StandardScaler- Klasse der </w:t>
+      </w:r>
+      <w:r>
+        <w:rPr>
+          <w:color w:val="FFC000"/>
+        </w:rPr>
+        <w:t>Scikit-learn Bibliothek.</w:t>
+      </w:r>
+      <w:r>
+        <w:rPr>
+          <w:color w:val="FFC000"/>
+        </w:rPr>
+        <w:t xml:space="preserve"> (evtl. als Fußnote)</w:t>
+      </w:r>
+      <w:r>
+        <w:rPr>
+          <w:color w:val="FFC000"/>
+        </w:rPr>
+        <w:t xml:space="preserve"> </w:t>
       </w:r>
     </w:p>
     <w:p>
@@ -2824,11 +3102,9 @@
       <w:r>
         <w:t xml:space="preserve">Was ist LSTM/ </w:t>
       </w:r>
-      <w:proofErr w:type="spellStart"/>
       <w:r>
         <w:t>CuDNNLSTM</w:t>
       </w:r>
-      <w:proofErr w:type="spellEnd"/>
     </w:p>
     <w:p>
       <w:pPr>
@@ -2839,15 +3115,7 @@
         </w:numPr>
       </w:pPr>
       <w:r>
-        <w:t xml:space="preserve">Was ist eine </w:t>
-      </w:r>
-      <w:proofErr w:type="spellStart"/>
-      <w:r>
-        <w:t>Dense</w:t>
-      </w:r>
-      <w:proofErr w:type="spellEnd"/>
-      <w:r>
-        <w:t xml:space="preserve"> Layer</w:t>
+        <w:t>Was ist eine Dense Layer</w:t>
       </w:r>
     </w:p>
     <w:p>
@@ -2859,13 +3127,8 @@
         </w:numPr>
       </w:pPr>
       <w:r>
-        <w:t xml:space="preserve">Was sind </w:t>
-      </w:r>
-      <w:proofErr w:type="spellStart"/>
-      <w:r>
-        <w:t>units</w:t>
-      </w:r>
-      <w:proofErr w:type="spellEnd"/>
+        <w:t>Was sind units</w:t>
+      </w:r>
     </w:p>
     <w:p>
       <w:pPr>
@@ -2876,23 +3139,7 @@
         </w:numPr>
       </w:pPr>
       <w:r>
-        <w:t xml:space="preserve">Welche </w:t>
-      </w:r>
-      <w:proofErr w:type="spellStart"/>
-      <w:r>
-        <w:t>methoden</w:t>
-      </w:r>
-      <w:proofErr w:type="spellEnd"/>
-      <w:r>
-        <w:t xml:space="preserve"> wurden gegen </w:t>
-      </w:r>
-      <w:proofErr w:type="spellStart"/>
-      <w:r>
-        <w:t>Overfitting</w:t>
-      </w:r>
-      <w:proofErr w:type="spellEnd"/>
-      <w:r>
-        <w:t xml:space="preserve"> angewendet? </w:t>
+        <w:t xml:space="preserve">Welche methoden wurden gegen Overfitting angewendet? </w:t>
       </w:r>
       <w:r>
         <w:sym w:font="Wingdings" w:char="F0E0"/>
@@ -2940,14 +3187,8 @@
         </w:numPr>
       </w:pPr>
       <w:r>
-        <w:lastRenderedPageBreak/>
-        <w:t xml:space="preserve">Adam </w:t>
-      </w:r>
-      <w:proofErr w:type="spellStart"/>
-      <w:r>
-        <w:t>optimizer</w:t>
-      </w:r>
-      <w:proofErr w:type="spellEnd"/>
+        <w:t>Adam optimizer</w:t>
+      </w:r>
     </w:p>
     <w:p>
       <w:pPr>
@@ -2958,13 +3199,8 @@
         </w:numPr>
       </w:pPr>
       <w:r>
-        <w:t xml:space="preserve">Loss </w:t>
-      </w:r>
-      <w:proofErr w:type="spellStart"/>
-      <w:r>
-        <w:t>funktion</w:t>
-      </w:r>
-      <w:proofErr w:type="spellEnd"/>
+        <w:t>Loss funktion</w:t>
+      </w:r>
     </w:p>
     <w:p>
       <w:pPr>
@@ -2989,6 +3225,7 @@
           <w:rStyle w:val="Hervorhebung"/>
           <w:i w:val="0"/>
         </w:rPr>
+        <w:lastRenderedPageBreak/>
         <w:t>Evaluation</w:t>
       </w:r>
       <w:bookmarkEnd w:id="9"/>
@@ -3013,103 +3250,13 @@
         </w:rPr>
         <w:t>[</w:t>
       </w:r>
-      <w:proofErr w:type="spellStart"/>
       <w:r>
         <w:rPr>
           <w:szCs w:val="22"/>
           <w:highlight w:val="cyan"/>
         </w:rPr>
-        <w:t>Pedestrian</w:t>
-      </w:r>
-      <w:proofErr w:type="spellEnd"/>
-      <w:r>
-        <w:rPr>
-          <w:szCs w:val="22"/>
-          <w:highlight w:val="cyan"/>
-        </w:rPr>
-        <w:t xml:space="preserve"> </w:t>
-      </w:r>
-      <w:proofErr w:type="spellStart"/>
-      <w:r>
-        <w:rPr>
-          <w:szCs w:val="22"/>
-          <w:highlight w:val="cyan"/>
-        </w:rPr>
-        <w:t>Trajectory</w:t>
-      </w:r>
-      <w:proofErr w:type="spellEnd"/>
-      <w:r>
-        <w:rPr>
-          <w:szCs w:val="22"/>
-          <w:highlight w:val="cyan"/>
-        </w:rPr>
-        <w:t xml:space="preserve"> </w:t>
-      </w:r>
-      <w:proofErr w:type="spellStart"/>
-      <w:r>
-        <w:rPr>
-          <w:szCs w:val="22"/>
-          <w:highlight w:val="cyan"/>
-        </w:rPr>
-        <w:t>Prediction</w:t>
-      </w:r>
-      <w:proofErr w:type="spellEnd"/>
-      <w:r>
-        <w:rPr>
-          <w:szCs w:val="22"/>
-          <w:highlight w:val="cyan"/>
-        </w:rPr>
-        <w:t xml:space="preserve"> </w:t>
-      </w:r>
-      <w:proofErr w:type="spellStart"/>
-      <w:r>
-        <w:rPr>
-          <w:szCs w:val="22"/>
-          <w:highlight w:val="cyan"/>
-        </w:rPr>
-        <w:t>with</w:t>
-      </w:r>
-      <w:proofErr w:type="spellEnd"/>
-      <w:r>
-        <w:rPr>
-          <w:szCs w:val="22"/>
-          <w:highlight w:val="cyan"/>
-        </w:rPr>
-        <w:t xml:space="preserve"> </w:t>
-      </w:r>
-      <w:proofErr w:type="spellStart"/>
-      <w:r>
-        <w:rPr>
-          <w:szCs w:val="22"/>
-          <w:highlight w:val="cyan"/>
-        </w:rPr>
-        <w:t>Convolutional</w:t>
-      </w:r>
-      <w:proofErr w:type="spellEnd"/>
-      <w:r>
-        <w:rPr>
-          <w:szCs w:val="22"/>
-          <w:highlight w:val="cyan"/>
-        </w:rPr>
-        <w:t xml:space="preserve"> </w:t>
-      </w:r>
-      <w:proofErr w:type="spellStart"/>
-      <w:r>
-        <w:rPr>
-          <w:szCs w:val="22"/>
-          <w:highlight w:val="cyan"/>
-        </w:rPr>
-        <w:t>Neural</w:t>
-      </w:r>
-      <w:proofErr w:type="spellEnd"/>
-      <w:r>
-        <w:rPr>
-          <w:szCs w:val="22"/>
-          <w:highlight w:val="cyan"/>
-        </w:rPr>
-        <w:t xml:space="preserve"> Networks | </w:t>
-      </w:r>
-      <w:proofErr w:type="spellStart"/>
+        <w:t xml:space="preserve">Pedestrian Trajectory Prediction with Convolutional Neural Networks | </w:t>
+      </w:r>
       <w:r>
         <w:rPr>
           <w:rFonts w:eastAsiaTheme="minorHAnsi" w:cs="Segoe UI"/>
@@ -3117,9 +3264,8 @@
           <w:highlight w:val="cyan"/>
           <w:lang w:eastAsia="en-US"/>
         </w:rPr>
-        <w:t>Convolutional</w:t>
-      </w:r>
-      <w:proofErr w:type="spellEnd"/>
+        <w:t>Convolutional Neural Network for Trajectory Predictio</w:t>
+      </w:r>
       <w:r>
         <w:rPr>
           <w:rFonts w:eastAsiaTheme="minorHAnsi" w:cs="Segoe UI"/>
@@ -3127,185 +3273,47 @@
           <w:highlight w:val="cyan"/>
           <w:lang w:eastAsia="en-US"/>
         </w:rPr>
-        <w:t xml:space="preserve"> </w:t>
-      </w:r>
-      <w:proofErr w:type="spellStart"/>
-      <w:r>
-        <w:rPr>
-          <w:rFonts w:eastAsiaTheme="minorHAnsi" w:cs="Segoe UI"/>
-          <w:szCs w:val="22"/>
+        <w:t>n</w:t>
+      </w:r>
+      <w:r>
+        <w:rPr>
           <w:highlight w:val="cyan"/>
-          <w:lang w:eastAsia="en-US"/>
-        </w:rPr>
-        <w:t>Neural</w:t>
-      </w:r>
-      <w:proofErr w:type="spellEnd"/>
-      <w:r>
-        <w:rPr>
-          <w:rFonts w:eastAsiaTheme="minorHAnsi" w:cs="Segoe UI"/>
-          <w:szCs w:val="22"/>
+        </w:rPr>
+        <w:t>]</w:t>
+      </w:r>
+      <w:r>
+        <w:t xml:space="preserve"> werden zur Auswertung der Performance die </w:t>
+      </w:r>
+      <w:r>
+        <w:t xml:space="preserve">Metriken </w:t>
+      </w:r>
+      <w:r>
+        <w:t>„Average Displacement Error</w:t>
+      </w:r>
+      <w:r>
+        <w:t>“</w:t>
+      </w:r>
+      <w:r>
+        <w:t xml:space="preserve"> (ADE)</w:t>
+      </w:r>
+      <w:r>
+        <w:t xml:space="preserve">, erstmalig eingeführt von </w:t>
+      </w:r>
+      <w:r>
+        <w:rPr>
           <w:highlight w:val="cyan"/>
-          <w:lang w:eastAsia="en-US"/>
-        </w:rPr>
-        <w:t xml:space="preserve"> Network </w:t>
-      </w:r>
-      <w:proofErr w:type="spellStart"/>
-      <w:r>
-        <w:rPr>
-          <w:rFonts w:eastAsiaTheme="minorHAnsi" w:cs="Segoe UI"/>
-          <w:szCs w:val="22"/>
+        </w:rPr>
+        <w:t>[</w:t>
+      </w:r>
+      <w:r>
+        <w:rPr>
           <w:highlight w:val="cyan"/>
-          <w:lang w:eastAsia="en-US"/>
-        </w:rPr>
-        <w:t>for</w:t>
-      </w:r>
-      <w:proofErr w:type="spellEnd"/>
-      <w:r>
-        <w:rPr>
-          <w:rFonts w:eastAsiaTheme="minorHAnsi" w:cs="Segoe UI"/>
-          <w:szCs w:val="22"/>
+        </w:rPr>
+        <w:t>You’ll Never Walk Alone: Modeling Social Behavior for Multi-target Tracking</w:t>
+      </w:r>
+      <w:r>
+        <w:rPr>
           <w:highlight w:val="cyan"/>
-          <w:lang w:eastAsia="en-US"/>
-        </w:rPr>
-        <w:t xml:space="preserve"> </w:t>
-      </w:r>
-      <w:proofErr w:type="spellStart"/>
-      <w:r>
-        <w:rPr>
-          <w:rFonts w:eastAsiaTheme="minorHAnsi" w:cs="Segoe UI"/>
-          <w:szCs w:val="22"/>
-          <w:highlight w:val="cyan"/>
-          <w:lang w:eastAsia="en-US"/>
-        </w:rPr>
-        <w:t>Trajectory</w:t>
-      </w:r>
-      <w:proofErr w:type="spellEnd"/>
-      <w:r>
-        <w:rPr>
-          <w:rFonts w:eastAsiaTheme="minorHAnsi" w:cs="Segoe UI"/>
-          <w:szCs w:val="22"/>
-          <w:highlight w:val="cyan"/>
-          <w:lang w:eastAsia="en-US"/>
-        </w:rPr>
-        <w:t xml:space="preserve"> </w:t>
-      </w:r>
-      <w:proofErr w:type="spellStart"/>
-      <w:r>
-        <w:rPr>
-          <w:rFonts w:eastAsiaTheme="minorHAnsi" w:cs="Segoe UI"/>
-          <w:szCs w:val="22"/>
-          <w:highlight w:val="cyan"/>
-          <w:lang w:eastAsia="en-US"/>
-        </w:rPr>
-        <w:t>Predictio</w:t>
-      </w:r>
-      <w:r>
-        <w:rPr>
-          <w:rFonts w:eastAsiaTheme="minorHAnsi" w:cs="Segoe UI"/>
-          <w:szCs w:val="22"/>
-          <w:highlight w:val="cyan"/>
-          <w:lang w:eastAsia="en-US"/>
-        </w:rPr>
-        <w:t>n</w:t>
-      </w:r>
-      <w:proofErr w:type="spellEnd"/>
-      <w:r>
-        <w:rPr>
-          <w:highlight w:val="cyan"/>
-        </w:rPr>
-        <w:t>]</w:t>
-      </w:r>
-      <w:r>
-        <w:t xml:space="preserve"> werden zur Auswertung der Performance die </w:t>
-      </w:r>
-      <w:r>
-        <w:t xml:space="preserve">Metriken </w:t>
-      </w:r>
-      <w:r>
-        <w:t xml:space="preserve">„Average </w:t>
-      </w:r>
-      <w:proofErr w:type="spellStart"/>
-      <w:r>
-        <w:t>Displacement</w:t>
-      </w:r>
-      <w:proofErr w:type="spellEnd"/>
-      <w:r>
-        <w:t xml:space="preserve"> Error</w:t>
-      </w:r>
-      <w:r>
-        <w:t>“</w:t>
-      </w:r>
-      <w:r>
-        <w:t xml:space="preserve"> (ADE)</w:t>
-      </w:r>
-      <w:r>
-        <w:t xml:space="preserve">, erstmalig eingeführt von </w:t>
-      </w:r>
-      <w:r>
-        <w:rPr>
-          <w:highlight w:val="cyan"/>
-        </w:rPr>
-        <w:t>[</w:t>
-      </w:r>
-      <w:proofErr w:type="spellStart"/>
-      <w:r>
-        <w:rPr>
-          <w:highlight w:val="cyan"/>
-        </w:rPr>
-        <w:t>You’ll</w:t>
-      </w:r>
-      <w:proofErr w:type="spellEnd"/>
-      <w:r>
-        <w:rPr>
-          <w:highlight w:val="cyan"/>
-        </w:rPr>
-        <w:t xml:space="preserve"> Never Walk Alone: Modeling </w:t>
-      </w:r>
-      <w:proofErr w:type="spellStart"/>
-      <w:r>
-        <w:rPr>
-          <w:highlight w:val="cyan"/>
-        </w:rPr>
-        <w:t>Social</w:t>
-      </w:r>
-      <w:proofErr w:type="spellEnd"/>
-      <w:r>
-        <w:rPr>
-          <w:highlight w:val="cyan"/>
-        </w:rPr>
-        <w:t xml:space="preserve"> </w:t>
-      </w:r>
-      <w:proofErr w:type="spellStart"/>
-      <w:r>
-        <w:rPr>
-          <w:highlight w:val="cyan"/>
-        </w:rPr>
-        <w:t>Behavior</w:t>
-      </w:r>
-      <w:proofErr w:type="spellEnd"/>
-      <w:r>
-        <w:rPr>
-          <w:highlight w:val="cyan"/>
-        </w:rPr>
-        <w:t xml:space="preserve"> </w:t>
-      </w:r>
-      <w:proofErr w:type="spellStart"/>
-      <w:r>
-        <w:rPr>
-          <w:highlight w:val="cyan"/>
-        </w:rPr>
-        <w:t>for</w:t>
-      </w:r>
-      <w:proofErr w:type="spellEnd"/>
-      <w:r>
-        <w:rPr>
-          <w:highlight w:val="cyan"/>
-        </w:rPr>
-        <w:t xml:space="preserve"> Multi-target Tracking</w:t>
-      </w:r>
-      <w:r>
-        <w:rPr>
-          <w:highlight w:val="cyan"/>
         </w:rPr>
         <w:t>],</w:t>
       </w:r>
@@ -3313,15 +3321,7 @@
         <w:t xml:space="preserve"> und </w:t>
       </w:r>
       <w:r>
-        <w:t xml:space="preserve">„Final </w:t>
-      </w:r>
-      <w:proofErr w:type="spellStart"/>
-      <w:r>
-        <w:t>Displacement</w:t>
-      </w:r>
-      <w:proofErr w:type="spellEnd"/>
-      <w:r>
-        <w:t xml:space="preserve"> Error</w:t>
+        <w:t>„Final Displacement Error</w:t>
       </w:r>
       <w:r>
         <w:t>“</w:t>
@@ -3661,7 +3661,13 @@
         </m:sSub>
       </m:oMath>
       <w:r>
-        <w:t xml:space="preserve"> ist der Zeitschritt der letzten Beobachtung des Fußgängers</w:t>
+        <w:t xml:space="preserve"> ist der </w:t>
+      </w:r>
+      <w:r>
+        <w:t>Zeitschritt</w:t>
+      </w:r>
+      <w:r>
+        <w:t xml:space="preserve"> der letzten Beobachtung des Fußgängers</w:t>
       </w:r>
       <w:r>
         <w:t xml:space="preserve"> (in unserem Fall gilt </w:t>
@@ -3741,7 +3747,10 @@
         <w:t xml:space="preserve">l zu vorhersagende </w:t>
       </w:r>
       <w:r>
-        <w:t>Zeitschritt eines Datenpunktes</w:t>
+        <w:t>Zeitschritt</w:t>
+      </w:r>
+      <w:r>
+        <w:t xml:space="preserve"> eines Datenpunktes</w:t>
       </w:r>
       <w:r>
         <w:t xml:space="preserve"> (in unserem Fall gilt </w:t>
@@ -3821,16 +3830,7 @@
         </m:sSub>
       </m:oMath>
       <w:r>
-        <w:t xml:space="preserve"> </w:t>
-      </w:r>
-      <w:r>
-        <w:t xml:space="preserve">ist </w:t>
-      </w:r>
-      <w:r>
-        <w:t>die vorhergesagte</w:t>
-      </w:r>
-      <w:r>
-        <w:t xml:space="preserve"> und </w:t>
+        <w:t xml:space="preserve"> ist die vorhergesagte und </w:t>
       </w:r>
       <m:oMath>
         <m:sSub>
@@ -4110,184 +4110,175 @@
         <w:t>Die Performance des trainierten RNN wurde anhand des zu Beginn abgespaltenen Testdatensatzes (10% der Gesamtdaten), welcher die Trajektorien von insgesamt 540 Fußgängern umfasst, ausgewertet</w:t>
       </w:r>
       <w:r>
-        <w:t>, indem für jeden der 540 Daten</w:t>
-      </w:r>
+        <w:t xml:space="preserve">, indem für jeden Datenpunkt </w:t>
+      </w:r>
+      <w:r>
+        <w:t>sowohl</w:t>
+      </w:r>
+      <w:r>
+        <w:t xml:space="preserve"> </w:t>
+      </w:r>
+      <w:r>
+        <w:t xml:space="preserve">der </w:t>
+      </w:r>
+      <w:r>
+        <w:t>ADE</w:t>
+      </w:r>
+      <w:r>
+        <w:t xml:space="preserve"> als auch der</w:t>
+      </w:r>
+      <w:r>
+        <w:t xml:space="preserve"> FDE bestimmt wurde</w:t>
+      </w:r>
+      <w:r>
+        <w:t>.</w:t>
+      </w:r>
+      <w:r>
+        <w:t xml:space="preserve"> Damit eine gesammelte Aussage für die Performance des Systems gemacht werden kann, wurde der Durchschnitt der jeweiligen Metrik </w:t>
+      </w:r>
+      <w:r>
+        <w:t>von</w:t>
+      </w:r>
+      <w:r>
+        <w:t xml:space="preserve"> alle </w:t>
+      </w:r>
+      <w:r>
+        <w:t>540 Datenpunkte</w:t>
+      </w:r>
+      <w:r>
+        <w:t xml:space="preserve"> berechnet</w:t>
+      </w:r>
+      <w:r>
+        <w:t>, was zu folgendem Ergebnis führt</w:t>
+      </w:r>
+      <w:r>
+        <w:t>:</w:t>
+      </w:r>
+    </w:p>
+    <w:p>
+      <w:pPr>
+        <w:pStyle w:val="Folgeabsatz"/>
+      </w:pPr>
       <w:r>
         <w:lastRenderedPageBreak/>
-        <w:t xml:space="preserve">punkte </w:t>
-      </w:r>
-      <w:r>
-        <w:t>sowohl</w:t>
+        <w:t xml:space="preserve">Das RNN </w:t>
+      </w:r>
+      <w:r>
+        <w:t>erzielt</w:t>
       </w:r>
       <w:r>
         <w:t xml:space="preserve"> </w:t>
       </w:r>
       <w:r>
-        <w:t xml:space="preserve">der </w:t>
-      </w:r>
-      <w:r>
-        <w:t>ADE</w:t>
-      </w:r>
-      <w:r>
-        <w:t xml:space="preserve"> als auch der</w:t>
-      </w:r>
-      <w:r>
-        <w:t xml:space="preserve"> FDE bestimmt wurde</w:t>
-      </w:r>
-      <w:r>
-        <w:t>.</w:t>
-      </w:r>
-      <w:r>
-        <w:t xml:space="preserve"> Damit eine gesammelte Aussage für die Performance des Systems gemacht werden kann, wurde der Durchschnitt der jeweiligen Metrik </w:t>
-      </w:r>
-      <w:r>
-        <w:t>von</w:t>
-      </w:r>
-      <w:r>
-        <w:t xml:space="preserve"> alle </w:t>
-      </w:r>
-      <w:r>
-        <w:t>540 Datenpunkte</w:t>
-      </w:r>
-      <w:r>
-        <w:t xml:space="preserve"> berechnet</w:t>
-      </w:r>
-      <w:r>
-        <w:t>, was zu folgendem Ergebnis führt</w:t>
-      </w:r>
-      <w:r>
-        <w:t>:</w:t>
+        <w:t xml:space="preserve">für </w:t>
+      </w:r>
+      <w:r>
+        <w:t xml:space="preserve">die </w:t>
+      </w:r>
+      <w:r>
+        <w:t>Testdaten</w:t>
+      </w:r>
+      <w:r>
+        <w:t xml:space="preserve"> </w:t>
+      </w:r>
+      <w:r>
+        <w:t xml:space="preserve">einen </w:t>
+      </w:r>
+      <w:r>
+        <w:t xml:space="preserve">durchschnittlichen </w:t>
+      </w:r>
+      <w:r>
+        <w:t xml:space="preserve">ADE von </w:t>
+      </w:r>
+      <w:r>
+        <w:t>0,763</w:t>
+      </w:r>
+      <w:r>
+        <w:t xml:space="preserve"> und einen</w:t>
+      </w:r>
+      <w:r>
+        <w:t xml:space="preserve"> durchschnittlichen</w:t>
+      </w:r>
+      <w:r>
+        <w:t xml:space="preserve"> FDE von </w:t>
+      </w:r>
+      <w:r>
+        <w:t xml:space="preserve">1,561. </w:t>
       </w:r>
     </w:p>
     <w:p>
       <w:pPr>
         <w:pStyle w:val="Folgeabsatz"/>
-      </w:pPr>
-      <w:r>
-        <w:t xml:space="preserve">Das RNN </w:t>
-      </w:r>
-      <w:r>
-        <w:t>erzielt</w:t>
-      </w:r>
-      <w:r>
-        <w:t xml:space="preserve"> </w:t>
-      </w:r>
-      <w:r>
-        <w:t xml:space="preserve">für </w:t>
-      </w:r>
-      <w:r>
-        <w:t xml:space="preserve">die </w:t>
-      </w:r>
-      <w:r>
-        <w:t>Testdaten</w:t>
-      </w:r>
-      <w:r>
-        <w:t xml:space="preserve"> </w:t>
-      </w:r>
-      <w:r>
-        <w:t xml:space="preserve">einen </w:t>
-      </w:r>
-      <w:r>
+        <w:rPr>
+          <w:color w:val="FFC000"/>
+        </w:rPr>
+      </w:pPr>
+      <w:r>
+        <w:rPr>
+          <w:color w:val="FFC000"/>
+        </w:rPr>
+        <w:t xml:space="preserve">Da x- und y-Koordinaten der Fußgänger in Metern angegeben sind, kann der ADE </w:t>
+      </w:r>
+      <w:r>
+        <w:rPr>
+          <w:color w:val="FFC000"/>
+        </w:rPr>
+        <w:t xml:space="preserve">auch </w:t>
+      </w:r>
+      <w:r>
+        <w:rPr>
+          <w:color w:val="FFC000"/>
+        </w:rPr>
+        <w:t xml:space="preserve">als der durchschnittliche Abstand </w:t>
+      </w:r>
+      <w:r>
+        <w:rPr>
+          <w:color w:val="FFC000"/>
+        </w:rPr>
+        <w:t>in Metern</w:t>
+      </w:r>
+      <w:r>
+        <w:rPr>
+          <w:color w:val="FFC000"/>
+        </w:rPr>
+        <w:t xml:space="preserve"> zwischen einer vom System prädiktierten Zukunftsposition und der Grundwahrheit angesehen werden. Äquivalent dazu beschreibt der FDE den </w:t>
+      </w:r>
+      <w:r>
+        <w:rPr>
+          <w:color w:val="FFC000"/>
+        </w:rPr>
         <w:t xml:space="preserve">durchschnittlichen </w:t>
       </w:r>
       <w:r>
-        <w:t xml:space="preserve">ADE von </w:t>
-      </w:r>
-      <w:r>
-        <w:t>0,763</w:t>
-      </w:r>
-      <w:r>
-        <w:t xml:space="preserve"> und einen</w:t>
-      </w:r>
-      <w:r>
-        <w:t xml:space="preserve"> durchschnittlichen</w:t>
-      </w:r>
-      <w:r>
-        <w:t xml:space="preserve"> FDE von </w:t>
-      </w:r>
-      <w:r>
-        <w:t xml:space="preserve">1,561. </w:t>
-      </w:r>
-    </w:p>
-    <w:p>
-      <w:pPr>
-        <w:pStyle w:val="Folgeabsatz"/>
         <w:rPr>
           <w:color w:val="FFC000"/>
         </w:rPr>
-      </w:pPr>
+        <w:t xml:space="preserve">Abstand </w:t>
+      </w:r>
       <w:r>
         <w:rPr>
           <w:color w:val="FFC000"/>
         </w:rPr>
-        <w:t xml:space="preserve">Da x- und y-Koordinaten der Fußgänger in Metern angegeben sind, kann der ADE </w:t>
+        <w:t>in Metern</w:t>
       </w:r>
       <w:r>
         <w:rPr>
           <w:color w:val="FFC000"/>
         </w:rPr>
-        <w:t xml:space="preserve">auch </w:t>
+        <w:t xml:space="preserve"> zwischen der prädiktierten und der tatsächlichen Position des Fußgängers zum </w:t>
       </w:r>
       <w:r>
         <w:rPr>
           <w:color w:val="FFC000"/>
         </w:rPr>
-        <w:t xml:space="preserve">als der durchschnittliche Abstand </w:t>
+        <w:t>finalen</w:t>
       </w:r>
       <w:r>
         <w:rPr>
           <w:color w:val="FFC000"/>
         </w:rPr>
-        <w:t>in Metern</w:t>
-      </w:r>
-      <w:r>
-        <w:rPr>
-          <w:color w:val="FFC000"/>
-        </w:rPr>
-        <w:t xml:space="preserve"> zwischen einer vom System prädiktierten Zukunftsposition und der Grundwahrheit angesehen werden. Äquivalent dazu beschreibt der FDE den </w:t>
-      </w:r>
-      <w:r>
-        <w:rPr>
-          <w:color w:val="FFC000"/>
-        </w:rPr>
-        <w:t xml:space="preserve">durchschnittlichen </w:t>
-      </w:r>
-      <w:r>
-        <w:rPr>
-          <w:color w:val="FFC000"/>
-        </w:rPr>
-        <w:t xml:space="preserve">Abstand </w:t>
-      </w:r>
-      <w:r>
-        <w:rPr>
-          <w:color w:val="FFC000"/>
-        </w:rPr>
-        <w:t>in Metern</w:t>
-      </w:r>
-      <w:r>
-        <w:rPr>
-          <w:color w:val="FFC000"/>
-        </w:rPr>
-        <w:t xml:space="preserve"> zwischen der prädiktierten und der tatsächlichen Position des Fußgängers zum </w:t>
-      </w:r>
-      <w:r>
-        <w:rPr>
-          <w:color w:val="FFC000"/>
-        </w:rPr>
-        <w:t>finalen</w:t>
-      </w:r>
-      <w:r>
-        <w:rPr>
-          <w:color w:val="FFC000"/>
-        </w:rPr>
         <w:t xml:space="preserve"> Zeitpunkt.</w:t>
       </w:r>
-    </w:p>
-    <w:p>
-      <w:pPr>
-        <w:pStyle w:val="Folgeabsatz"/>
-        <w:ind w:firstLine="0"/>
-      </w:pPr>
     </w:p>
     <w:p>
       <w:pPr>
@@ -4368,27 +4359,14 @@
       <w:r>
         <w:t xml:space="preserve"> </w:t>
       </w:r>
-      <w:r>
-        <w:fldChar w:fldCharType="begin"/>
-      </w:r>
-      <w:r>
-        <w:instrText xml:space="preserve"> SEQ Abbildung \* ARABIC </w:instrText>
-      </w:r>
-      <w:r>
-        <w:fldChar w:fldCharType="separate"/>
-      </w:r>
-      <w:r>
-        <w:rPr>
-          <w:noProof/>
-        </w:rPr>
-        <w:t>1</w:t>
-      </w:r>
-      <w:r>
-        <w:rPr>
-          <w:noProof/>
-        </w:rPr>
-        <w:fldChar w:fldCharType="end"/>
-      </w:r>
+      <w:fldSimple w:instr=" SEQ Abbildung \* ARABIC ">
+        <w:r>
+          <w:rPr>
+            <w:noProof/>
+          </w:rPr>
+          <w:t>2</w:t>
+        </w:r>
+      </w:fldSimple>
       <w:r>
         <w:t xml:space="preserve">: </w:t>
       </w:r>
@@ -4407,7 +4385,13 @@
         <w:t>in</w:t>
       </w:r>
       <w:r>
-        <w:t xml:space="preserve"> Abb. 1. </w:t>
+        <w:t xml:space="preserve"> </w:t>
+      </w:r>
+      <w:r>
+        <w:rPr>
+          <w:color w:val="FFC000"/>
+        </w:rPr>
+        <w:t xml:space="preserve">Abb. 1. </w:t>
       </w:r>
       <w:r>
         <w:t xml:space="preserve">Abrupte Richtungswechsel oder Geschwindigkeitsänderungen sorgen für ein </w:t>
@@ -4434,11 +4418,7 @@
         <w:t xml:space="preserve"> des </w:t>
       </w:r>
       <w:r>
-        <w:t>vorge</w:t>
-      </w:r>
-      <w:r>
-        <w:lastRenderedPageBreak/>
-        <w:t xml:space="preserve">stellten </w:t>
+        <w:t xml:space="preserve">vorgestellten </w:t>
       </w:r>
       <w:r>
         <w:t>Systems</w:t>
@@ -4512,6 +4492,7 @@
         <w:keepNext/>
       </w:pPr>
       <w:r>
+        <w:lastRenderedPageBreak/>
         <w:drawing>
           <wp:inline distT="0" distB="0" distL="0" distR="0" wp14:anchorId="63B45A25" wp14:editId="18F3369A">
             <wp:extent cx="3600000" cy="2399851"/>
@@ -4575,14 +4556,27 @@
       <w:r>
         <w:t xml:space="preserve"> </w:t>
       </w:r>
-      <w:fldSimple w:instr=" SEQ Abbildung \* ARABIC ">
-        <w:r>
-          <w:rPr>
-            <w:noProof/>
-          </w:rPr>
-          <w:t>2</w:t>
-        </w:r>
-      </w:fldSimple>
+      <w:r>
+        <w:fldChar w:fldCharType="begin"/>
+      </w:r>
+      <w:r>
+        <w:instrText xml:space="preserve"> SEQ Abbildung \* ARABIC </w:instrText>
+      </w:r>
+      <w:r>
+        <w:fldChar w:fldCharType="separate"/>
+      </w:r>
+      <w:r>
+        <w:rPr>
+          <w:noProof/>
+        </w:rPr>
+        <w:t>3</w:t>
+      </w:r>
+      <w:r>
+        <w:rPr>
+          <w:noProof/>
+        </w:rPr>
+        <w:fldChar w:fldCharType="end"/>
+      </w:r>
       <w:r>
         <w:t>: Überraschende Richtungs</w:t>
       </w:r>
@@ -4601,7 +4595,16 @@
     </w:p>
     <w:p>
       <w:r>
-        <w:t xml:space="preserve">Die beobachtete Trajektorie des Fußgängers in Abb. 2 gibt keinerlei Hinweise auf eine mögliche Richtungsänderung. Die bestmögliche Vorhersage, die vom System (aber auch vom Menschen) getroffen werden kann, ist das Weiterführen dieser Bewegungsbahn. Damit derartige Bewegungsmuster besser prädiziert werden können, sind zusätzliche </w:t>
+        <w:t xml:space="preserve">Die beobachtete Trajektorie des Fußgängers in </w:t>
+      </w:r>
+      <w:r>
+        <w:rPr>
+          <w:color w:val="FFC000"/>
+        </w:rPr>
+        <w:t xml:space="preserve">Abb. 2 </w:t>
+      </w:r>
+      <w:r>
+        <w:t xml:space="preserve">gibt keinerlei Hinweise auf eine mögliche Richtungsänderung. Die bestmögliche Vorhersage, die vom System (aber auch vom Menschen) getroffen werden kann, ist das Weiterführen dieser Bewegungsbahn. Damit derartige Bewegungsmuster besser prädiziert werden können, sind zusätzliche </w:t>
       </w:r>
       <w:r>
         <w:t>Kontext-</w:t>
@@ -4643,7 +4646,6 @@
         <w:keepNext/>
       </w:pPr>
       <w:r>
-        <w:lastRenderedPageBreak/>
         <w:drawing>
           <wp:inline distT="0" distB="0" distL="0" distR="0" wp14:anchorId="56610EBF" wp14:editId="1D6D26B5">
             <wp:extent cx="3600000" cy="2399850"/>
@@ -4707,14 +4709,27 @@
       <w:r>
         <w:t xml:space="preserve"> </w:t>
       </w:r>
-      <w:fldSimple w:instr=" SEQ Abbildung \* ARABIC ">
-        <w:r>
-          <w:rPr>
-            <w:noProof/>
-          </w:rPr>
-          <w:t>3</w:t>
-        </w:r>
-      </w:fldSimple>
+      <w:r>
+        <w:fldChar w:fldCharType="begin"/>
+      </w:r>
+      <w:r>
+        <w:instrText xml:space="preserve"> SEQ Abbildung \* ARABIC </w:instrText>
+      </w:r>
+      <w:r>
+        <w:fldChar w:fldCharType="separate"/>
+      </w:r>
+      <w:r>
+        <w:rPr>
+          <w:noProof/>
+        </w:rPr>
+        <w:t>4</w:t>
+      </w:r>
+      <w:r>
+        <w:rPr>
+          <w:noProof/>
+        </w:rPr>
+        <w:fldChar w:fldCharType="end"/>
+      </w:r>
       <w:r>
         <w:t xml:space="preserve">: </w:t>
       </w:r>
@@ -4754,10 +4769,23 @@
         <w:t>, führen zu</w:t>
       </w:r>
       <w:r>
-        <w:t xml:space="preserve"> Schwierigkeiten bei der Vorhersage</w:t>
-      </w:r>
-      <w:r>
-        <w:t>, wie in Abb. 3 ersichtlich</w:t>
+        <w:t xml:space="preserve"> Schwie</w:t>
+      </w:r>
+      <w:r>
+        <w:lastRenderedPageBreak/>
+        <w:t>rigkeiten bei der Vorhersage</w:t>
+      </w:r>
+      <w:r>
+        <w:t xml:space="preserve">, wie in </w:t>
+      </w:r>
+      <w:r>
+        <w:rPr>
+          <w:color w:val="FFC000"/>
+        </w:rPr>
+        <w:t xml:space="preserve">Abb. 3 </w:t>
+      </w:r>
+      <w:r>
+        <w:t>ersichtlich</w:t>
       </w:r>
       <w:r>
         <w:t xml:space="preserve">. Ein richtiges Muster ist </w:t>
@@ -4873,14 +4901,27 @@
       <w:r>
         <w:t xml:space="preserve">ildung </w:t>
       </w:r>
-      <w:fldSimple w:instr=" SEQ Abbildung \* ARABIC ">
-        <w:r>
-          <w:rPr>
-            <w:noProof/>
-          </w:rPr>
-          <w:t>4</w:t>
-        </w:r>
-      </w:fldSimple>
+      <w:r>
+        <w:fldChar w:fldCharType="begin"/>
+      </w:r>
+      <w:r>
+        <w:instrText xml:space="preserve"> SEQ Abbildung \* ARABIC </w:instrText>
+      </w:r>
+      <w:r>
+        <w:fldChar w:fldCharType="separate"/>
+      </w:r>
+      <w:r>
+        <w:rPr>
+          <w:noProof/>
+        </w:rPr>
+        <w:t>5</w:t>
+      </w:r>
+      <w:r>
+        <w:rPr>
+          <w:noProof/>
+        </w:rPr>
+        <w:fldChar w:fldCharType="end"/>
+      </w:r>
       <w:r>
         <w:t xml:space="preserve">: Keine Positionsänderung </w:t>
       </w:r>
@@ -4908,29 +4949,29 @@
         <w:t>bspw.</w:t>
       </w:r>
       <w:r>
-        <w:t xml:space="preserve"> in Abb. 4 der Fall ist</w:t>
+        <w:t xml:space="preserve"> in </w:t>
+      </w:r>
+      <w:r>
+        <w:rPr>
+          <w:color w:val="FFC000"/>
+        </w:rPr>
+        <w:t xml:space="preserve">Abb. 4 </w:t>
+      </w:r>
+      <w:r>
+        <w:t>der Fall ist</w:t>
       </w:r>
       <w:r>
         <w:t xml:space="preserve">. In derartigen Fällen scheint das System </w:t>
       </w:r>
       <w:r>
-        <w:t xml:space="preserve">nicht gelernt zu haben, keinerlei Bewegung in x- und y- </w:t>
-      </w:r>
-      <w:r>
-        <w:lastRenderedPageBreak/>
-        <w:t xml:space="preserve">Richtung vorherzusagen. Stattdessen </w:t>
+        <w:t xml:space="preserve">nicht gelernt zu haben, keinerlei Bewegung in x- und y- Richtung vorherzusagen. Stattdessen </w:t>
       </w:r>
       <w:r>
         <w:t>werden</w:t>
       </w:r>
       <w:r>
-        <w:t xml:space="preserve"> zukünftige Werte für dx und </w:t>
-      </w:r>
-      <w:proofErr w:type="spellStart"/>
-      <w:r>
-        <w:t>dy</w:t>
-      </w:r>
-      <w:proofErr w:type="spellEnd"/>
+        <w:t xml:space="preserve"> zukünftige Werte für dx und dy</w:t>
+      </w:r>
       <w:r>
         <w:t xml:space="preserve"> prädiziert</w:t>
       </w:r>
@@ -4947,15 +4988,7 @@
         <w:t>Bestimmung</w:t>
       </w:r>
       <w:r>
-        <w:t xml:space="preserve"> der nächsten zwölf dx- und </w:t>
-      </w:r>
-      <w:proofErr w:type="spellStart"/>
-      <w:r>
-        <w:t>dy</w:t>
-      </w:r>
-      <w:proofErr w:type="spellEnd"/>
-      <w:r>
-        <w:t xml:space="preserve">-Werte summiert sich </w:t>
+        <w:t xml:space="preserve"> der nächsten zwölf dx- und dy-Werte summiert sich </w:t>
       </w:r>
       <w:r>
         <w:t>dann der</w:t>
@@ -5021,6 +5054,7 @@
         <w:rPr>
           <w:color w:val="FFC000"/>
         </w:rPr>
+        <w:lastRenderedPageBreak/>
         <w:drawing>
           <wp:inline distT="0" distB="0" distL="0" distR="0" wp14:anchorId="21A5791C" wp14:editId="2653F60B">
             <wp:extent cx="3600000" cy="2399850"/>
@@ -5107,7 +5141,7 @@
           <w:noProof/>
           <w:color w:val="FFC000"/>
         </w:rPr>
-        <w:t>5</w:t>
+        <w:t>6</w:t>
       </w:r>
       <w:r>
         <w:rPr>
@@ -5196,7 +5230,11 @@
       </w:r>
       <w:bookmarkEnd w:id="13"/>
     </w:p>
-    <w:p/>
+    <w:p>
+      <w:r>
+        <w:t xml:space="preserve">Die </w:t>
+      </w:r>
+    </w:p>
     <w:p>
       <w:pPr>
         <w:pStyle w:val="Listenabsatz"/>
@@ -5212,65 +5250,37 @@
         <w:rPr>
           <w:color w:val="FFC000"/>
         </w:rPr>
-        <w:t xml:space="preserve">Iteratives / Rekursives </w:t>
-      </w:r>
-      <w:proofErr w:type="spellStart"/>
+        <w:t xml:space="preserve">Iteratives / Rekursives Predikten hat größeren Fehler zur Folge </w:t>
+      </w:r>
       <w:r>
         <w:rPr>
           <w:color w:val="FFC000"/>
         </w:rPr>
-        <w:t>Predikten</w:t>
-      </w:r>
-      <w:proofErr w:type="spellEnd"/>
+        <w:sym w:font="Wingdings" w:char="F0E0"/>
+      </w:r>
       <w:r>
         <w:rPr>
           <w:color w:val="FFC000"/>
         </w:rPr>
-        <w:t xml:space="preserve"> hat größeren Fehler zur Folge </w:t>
+        <w:t xml:space="preserve"> siehe Grafik</w:t>
       </w:r>
       <w:r>
         <w:rPr>
           <w:color w:val="FFC000"/>
         </w:rPr>
+        <w:t xml:space="preserve"> </w:t>
+      </w:r>
+      <w:r>
+        <w:rPr>
+          <w:color w:val="FFC000"/>
+        </w:rPr>
         <w:sym w:font="Wingdings" w:char="F0E0"/>
       </w:r>
       <w:r>
         <w:rPr>
           <w:color w:val="FFC000"/>
         </w:rPr>
-        <w:t xml:space="preserve"> siehe Grafik</w:t>
-      </w:r>
-      <w:r>
-        <w:rPr>
-          <w:color w:val="FFC000"/>
-        </w:rPr>
-        <w:t xml:space="preserve"> </w:t>
-      </w:r>
-      <w:r>
-        <w:rPr>
-          <w:color w:val="FFC000"/>
-        </w:rPr>
-        <w:sym w:font="Wingdings" w:char="F0E0"/>
-      </w:r>
-      <w:r>
-        <w:rPr>
-          <w:color w:val="FFC000"/>
-        </w:rPr>
-        <w:t xml:space="preserve"> besser wäre direkte </w:t>
-      </w:r>
-      <w:proofErr w:type="spellStart"/>
-      <w:r>
-        <w:rPr>
-          <w:color w:val="FFC000"/>
-        </w:rPr>
-        <w:t>Prediktion</w:t>
-      </w:r>
-      <w:proofErr w:type="spellEnd"/>
-      <w:r>
-        <w:rPr>
-          <w:color w:val="FFC000"/>
-        </w:rPr>
-        <w:t xml:space="preserve"> von 12 nächsten Pos</w:t>
+        <w:t xml:space="preserve"> besser wäre direkte Prediktion von 12 nächsten Pos</w:t>
       </w:r>
     </w:p>
     <w:p>
@@ -5288,442 +5298,14 @@
         <w:rPr>
           <w:color w:val="FFC000"/>
         </w:rPr>
-        <w:t xml:space="preserve">Multi vs. </w:t>
-      </w:r>
-      <w:proofErr w:type="spellStart"/>
+        <w:t xml:space="preserve">Multi vs. Sequential Output. Trajectory prediction sequentially point-by-point performs poorly due to error propogation to future time-steps (trajectory curves off). Our multi-output model tends to be more resistant to such error accumulation. (aus dem zweiten </w:t>
+      </w:r>
       <w:r>
         <w:rPr>
           <w:color w:val="FFC000"/>
         </w:rPr>
-        <w:t>Sequential</w:t>
-      </w:r>
-      <w:proofErr w:type="spellEnd"/>
-      <w:r>
-        <w:rPr>
-          <w:color w:val="FFC000"/>
-        </w:rPr>
-        <w:t xml:space="preserve"> Output. </w:t>
-      </w:r>
-      <w:proofErr w:type="spellStart"/>
-      <w:r>
-        <w:rPr>
-          <w:color w:val="FFC000"/>
-        </w:rPr>
-        <w:t>Trajectory</w:t>
-      </w:r>
-      <w:proofErr w:type="spellEnd"/>
-      <w:r>
-        <w:rPr>
-          <w:color w:val="FFC000"/>
-        </w:rPr>
-        <w:t xml:space="preserve"> </w:t>
-      </w:r>
-      <w:proofErr w:type="spellStart"/>
-      <w:r>
-        <w:rPr>
-          <w:color w:val="FFC000"/>
-        </w:rPr>
-        <w:t>prediction</w:t>
-      </w:r>
-      <w:proofErr w:type="spellEnd"/>
-      <w:r>
-        <w:rPr>
-          <w:color w:val="FFC000"/>
-        </w:rPr>
-        <w:t xml:space="preserve"> </w:t>
-      </w:r>
-      <w:proofErr w:type="spellStart"/>
-      <w:r>
-        <w:rPr>
-          <w:color w:val="FFC000"/>
-        </w:rPr>
-        <w:t>sequentially</w:t>
-      </w:r>
-      <w:proofErr w:type="spellEnd"/>
-      <w:r>
-        <w:rPr>
-          <w:color w:val="FFC000"/>
-        </w:rPr>
-        <w:t xml:space="preserve"> </w:t>
-      </w:r>
-      <w:proofErr w:type="spellStart"/>
-      <w:r>
-        <w:rPr>
-          <w:color w:val="FFC000"/>
-        </w:rPr>
-        <w:t>point</w:t>
-      </w:r>
-      <w:proofErr w:type="spellEnd"/>
-      <w:r>
-        <w:rPr>
-          <w:color w:val="FFC000"/>
-        </w:rPr>
-        <w:t>-</w:t>
-      </w:r>
-      <w:proofErr w:type="spellStart"/>
-      <w:r>
-        <w:rPr>
-          <w:color w:val="FFC000"/>
-        </w:rPr>
-        <w:t>by</w:t>
-      </w:r>
-      <w:proofErr w:type="spellEnd"/>
-      <w:r>
-        <w:rPr>
-          <w:color w:val="FFC000"/>
-        </w:rPr>
-        <w:t xml:space="preserve">-point </w:t>
-      </w:r>
-      <w:proofErr w:type="spellStart"/>
-      <w:r>
-        <w:rPr>
-          <w:color w:val="FFC000"/>
-        </w:rPr>
-        <w:t>performs</w:t>
-      </w:r>
-      <w:proofErr w:type="spellEnd"/>
-      <w:r>
-        <w:rPr>
-          <w:color w:val="FFC000"/>
-        </w:rPr>
-        <w:t xml:space="preserve"> </w:t>
-      </w:r>
-      <w:proofErr w:type="spellStart"/>
-      <w:r>
-        <w:rPr>
-          <w:color w:val="FFC000"/>
-        </w:rPr>
-        <w:t>poorly</w:t>
-      </w:r>
-      <w:proofErr w:type="spellEnd"/>
-      <w:r>
-        <w:rPr>
-          <w:color w:val="FFC000"/>
-        </w:rPr>
-        <w:t xml:space="preserve"> due </w:t>
-      </w:r>
-      <w:proofErr w:type="spellStart"/>
-      <w:r>
-        <w:rPr>
-          <w:color w:val="FFC000"/>
-        </w:rPr>
-        <w:t>to</w:t>
-      </w:r>
-      <w:proofErr w:type="spellEnd"/>
-      <w:r>
-        <w:rPr>
-          <w:color w:val="FFC000"/>
-        </w:rPr>
-        <w:t xml:space="preserve"> </w:t>
-      </w:r>
-      <w:proofErr w:type="spellStart"/>
-      <w:r>
-        <w:rPr>
-          <w:color w:val="FFC000"/>
-        </w:rPr>
-        <w:t>error</w:t>
-      </w:r>
-      <w:proofErr w:type="spellEnd"/>
-      <w:r>
-        <w:rPr>
-          <w:color w:val="FFC000"/>
-        </w:rPr>
-        <w:t xml:space="preserve"> </w:t>
-      </w:r>
-      <w:proofErr w:type="spellStart"/>
-      <w:r>
-        <w:rPr>
-          <w:color w:val="FFC000"/>
-        </w:rPr>
-        <w:t>propogation</w:t>
-      </w:r>
-      <w:proofErr w:type="spellEnd"/>
-      <w:r>
-        <w:rPr>
-          <w:color w:val="FFC000"/>
-        </w:rPr>
-        <w:t xml:space="preserve"> </w:t>
-      </w:r>
-      <w:proofErr w:type="spellStart"/>
-      <w:r>
-        <w:rPr>
-          <w:color w:val="FFC000"/>
-        </w:rPr>
-        <w:t>to</w:t>
-      </w:r>
-      <w:proofErr w:type="spellEnd"/>
-      <w:r>
-        <w:rPr>
-          <w:color w:val="FFC000"/>
-        </w:rPr>
-        <w:t xml:space="preserve"> </w:t>
-      </w:r>
-      <w:proofErr w:type="spellStart"/>
-      <w:r>
-        <w:rPr>
-          <w:color w:val="FFC000"/>
-        </w:rPr>
-        <w:t>future</w:t>
-      </w:r>
-      <w:proofErr w:type="spellEnd"/>
-      <w:r>
-        <w:rPr>
-          <w:color w:val="FFC000"/>
-        </w:rPr>
-        <w:t xml:space="preserve"> time-</w:t>
-      </w:r>
-      <w:proofErr w:type="spellStart"/>
-      <w:r>
-        <w:rPr>
-          <w:color w:val="FFC000"/>
-        </w:rPr>
-        <w:t>steps</w:t>
-      </w:r>
-      <w:proofErr w:type="spellEnd"/>
-      <w:r>
-        <w:rPr>
-          <w:color w:val="FFC000"/>
-        </w:rPr>
-        <w:t xml:space="preserve"> (</w:t>
-      </w:r>
-      <w:proofErr w:type="spellStart"/>
-      <w:r>
-        <w:rPr>
-          <w:color w:val="FFC000"/>
-        </w:rPr>
-        <w:t>trajectory</w:t>
-      </w:r>
-      <w:proofErr w:type="spellEnd"/>
-      <w:r>
-        <w:rPr>
-          <w:color w:val="FFC000"/>
-        </w:rPr>
-        <w:t xml:space="preserve"> </w:t>
-      </w:r>
-      <w:proofErr w:type="spellStart"/>
-      <w:r>
-        <w:rPr>
-          <w:color w:val="FFC000"/>
-        </w:rPr>
-        <w:t>curves</w:t>
-      </w:r>
-      <w:proofErr w:type="spellEnd"/>
-      <w:r>
-        <w:rPr>
-          <w:color w:val="FFC000"/>
-        </w:rPr>
-        <w:t xml:space="preserve"> off). </w:t>
-      </w:r>
-      <w:proofErr w:type="spellStart"/>
-      <w:r>
-        <w:rPr>
-          <w:color w:val="FFC000"/>
-        </w:rPr>
-        <w:t>Our</w:t>
-      </w:r>
-      <w:proofErr w:type="spellEnd"/>
-      <w:r>
-        <w:rPr>
-          <w:color w:val="FFC000"/>
-        </w:rPr>
-        <w:t xml:space="preserve"> multi-output </w:t>
-      </w:r>
-      <w:proofErr w:type="spellStart"/>
-      <w:r>
-        <w:rPr>
-          <w:color w:val="FFC000"/>
-        </w:rPr>
-        <w:t>model</w:t>
-      </w:r>
-      <w:proofErr w:type="spellEnd"/>
-      <w:r>
-        <w:rPr>
-          <w:color w:val="FFC000"/>
-        </w:rPr>
-        <w:t xml:space="preserve"> </w:t>
-      </w:r>
-      <w:proofErr w:type="spellStart"/>
-      <w:r>
-        <w:rPr>
-          <w:color w:val="FFC000"/>
-        </w:rPr>
-        <w:t>tends</w:t>
-      </w:r>
-      <w:proofErr w:type="spellEnd"/>
-      <w:r>
-        <w:rPr>
-          <w:color w:val="FFC000"/>
-        </w:rPr>
-        <w:t xml:space="preserve"> </w:t>
-      </w:r>
-      <w:proofErr w:type="spellStart"/>
-      <w:r>
-        <w:rPr>
-          <w:color w:val="FFC000"/>
-        </w:rPr>
-        <w:t>to</w:t>
-      </w:r>
-      <w:proofErr w:type="spellEnd"/>
-      <w:r>
-        <w:rPr>
-          <w:color w:val="FFC000"/>
-        </w:rPr>
-        <w:t xml:space="preserve"> </w:t>
-      </w:r>
-      <w:proofErr w:type="spellStart"/>
-      <w:r>
-        <w:rPr>
-          <w:color w:val="FFC000"/>
-        </w:rPr>
-        <w:t>be</w:t>
-      </w:r>
-      <w:proofErr w:type="spellEnd"/>
-      <w:r>
-        <w:rPr>
-          <w:color w:val="FFC000"/>
-        </w:rPr>
-        <w:t xml:space="preserve"> </w:t>
-      </w:r>
-      <w:proofErr w:type="spellStart"/>
-      <w:r>
-        <w:rPr>
-          <w:color w:val="FFC000"/>
-        </w:rPr>
-        <w:t>more</w:t>
-      </w:r>
-      <w:proofErr w:type="spellEnd"/>
-      <w:r>
-        <w:rPr>
-          <w:color w:val="FFC000"/>
-        </w:rPr>
-        <w:t xml:space="preserve"> </w:t>
-      </w:r>
-      <w:proofErr w:type="spellStart"/>
-      <w:r>
-        <w:rPr>
-          <w:color w:val="FFC000"/>
-        </w:rPr>
-        <w:t>resistant</w:t>
-      </w:r>
-      <w:proofErr w:type="spellEnd"/>
-      <w:r>
-        <w:rPr>
-          <w:color w:val="FFC000"/>
-        </w:rPr>
-        <w:t xml:space="preserve"> </w:t>
-      </w:r>
-      <w:proofErr w:type="spellStart"/>
-      <w:r>
-        <w:rPr>
-          <w:color w:val="FFC000"/>
-        </w:rPr>
-        <w:t>to</w:t>
-      </w:r>
-      <w:proofErr w:type="spellEnd"/>
-      <w:r>
-        <w:rPr>
-          <w:color w:val="FFC000"/>
-        </w:rPr>
-        <w:t xml:space="preserve"> such </w:t>
-      </w:r>
-      <w:proofErr w:type="spellStart"/>
-      <w:r>
-        <w:rPr>
-          <w:color w:val="FFC000"/>
-        </w:rPr>
-        <w:t>error</w:t>
-      </w:r>
-      <w:proofErr w:type="spellEnd"/>
-      <w:r>
-        <w:rPr>
-          <w:color w:val="FFC000"/>
-        </w:rPr>
-        <w:t xml:space="preserve"> </w:t>
-      </w:r>
-      <w:proofErr w:type="spellStart"/>
-      <w:r>
-        <w:rPr>
-          <w:color w:val="FFC000"/>
-        </w:rPr>
-        <w:t>accumulation</w:t>
-      </w:r>
-      <w:proofErr w:type="spellEnd"/>
-      <w:r>
-        <w:rPr>
-          <w:color w:val="FFC000"/>
-        </w:rPr>
-        <w:t xml:space="preserve">. (aus dem zweiten </w:t>
-      </w:r>
-      <w:proofErr w:type="spellStart"/>
-      <w:r>
-        <w:rPr>
-          <w:color w:val="FFC000"/>
-        </w:rPr>
         <w:lastRenderedPageBreak/>
-        <w:t>Trajectory</w:t>
-      </w:r>
-      <w:proofErr w:type="spellEnd"/>
-      <w:r>
-        <w:rPr>
-          <w:color w:val="FFC000"/>
-        </w:rPr>
-        <w:t xml:space="preserve"> </w:t>
-      </w:r>
-      <w:proofErr w:type="spellStart"/>
-      <w:r>
-        <w:rPr>
-          <w:color w:val="FFC000"/>
-        </w:rPr>
-        <w:t>prediction</w:t>
-      </w:r>
-      <w:proofErr w:type="spellEnd"/>
-      <w:r>
-        <w:rPr>
-          <w:color w:val="FFC000"/>
-        </w:rPr>
-        <w:t xml:space="preserve"> </w:t>
-      </w:r>
-      <w:proofErr w:type="spellStart"/>
-      <w:r>
-        <w:rPr>
-          <w:color w:val="FFC000"/>
-        </w:rPr>
-        <w:t>paper</w:t>
-      </w:r>
-      <w:proofErr w:type="spellEnd"/>
-      <w:r>
-        <w:rPr>
-          <w:color w:val="FFC000"/>
-        </w:rPr>
-        <w:t xml:space="preserve"> </w:t>
-      </w:r>
-      <w:proofErr w:type="spellStart"/>
-      <w:r>
-        <w:rPr>
-          <w:color w:val="FFC000"/>
-        </w:rPr>
-        <w:t>with</w:t>
-      </w:r>
-      <w:proofErr w:type="spellEnd"/>
-      <w:r>
-        <w:rPr>
-          <w:color w:val="FFC000"/>
-        </w:rPr>
-        <w:t xml:space="preserve"> </w:t>
-      </w:r>
-      <w:proofErr w:type="spellStart"/>
-      <w:r>
-        <w:rPr>
-          <w:color w:val="FFC000"/>
-        </w:rPr>
-        <w:t>cnn</w:t>
-      </w:r>
-      <w:proofErr w:type="spellEnd"/>
-      <w:r>
-        <w:rPr>
-          <w:color w:val="FFC000"/>
-        </w:rPr>
-        <w:t>)</w:t>
+        <w:t>Trajectory prediction paper with cnn)</w:t>
       </w:r>
       <w:r>
         <w:rPr>
@@ -5844,30 +5426,8 @@
         <w:rPr>
           <w:color w:val="FFC000"/>
         </w:rPr>
-        <w:t xml:space="preserve">optimiert / </w:t>
-      </w:r>
-      <w:proofErr w:type="spellStart"/>
-      <w:r>
-        <w:rPr>
-          <w:color w:val="FFC000"/>
-        </w:rPr>
-        <w:t>hyperparameter</w:t>
-      </w:r>
-      <w:proofErr w:type="spellEnd"/>
-      <w:r>
-        <w:rPr>
-          <w:color w:val="FFC000"/>
-        </w:rPr>
-        <w:t xml:space="preserve"> </w:t>
-      </w:r>
-      <w:proofErr w:type="spellStart"/>
-      <w:r>
-        <w:rPr>
-          <w:color w:val="FFC000"/>
-        </w:rPr>
-        <w:t>Tunin</w:t>
-      </w:r>
-      <w:proofErr w:type="spellEnd"/>
+        <w:t>optimiert / hyperparameter Tunin</w:t>
+      </w:r>
     </w:p>
     <w:p>
       <w:pPr>
@@ -5884,55 +5444,13 @@
         <w:rPr>
           <w:color w:val="FFC000"/>
         </w:rPr>
-        <w:t xml:space="preserve">Nicht alle unterschiedlichen Kombinationen konnten getestet werden (z.B. wurde nur </w:t>
-      </w:r>
-      <w:proofErr w:type="spellStart"/>
+        <w:t>Nicht alle unterschiedlichen Kombinationen konnten getestet werden (z.B. wurde nur CudNNLSTM verwendet, da schneller</w:t>
+      </w:r>
       <w:r>
         <w:rPr>
           <w:color w:val="FFC000"/>
         </w:rPr>
-        <w:t>CudNNLSTM</w:t>
-      </w:r>
-      <w:proofErr w:type="spellEnd"/>
-      <w:r>
-        <w:rPr>
-          <w:color w:val="FFC000"/>
-        </w:rPr>
-        <w:t xml:space="preserve"> verwendet, da schneller</w:t>
-      </w:r>
-      <w:r>
-        <w:rPr>
-          <w:color w:val="FFC000"/>
-        </w:rPr>
-        <w:t xml:space="preserve">, allerdings kann die </w:t>
-      </w:r>
-      <w:proofErr w:type="spellStart"/>
-      <w:r>
-        <w:rPr>
-          <w:color w:val="FFC000"/>
-        </w:rPr>
-        <w:t>activation</w:t>
-      </w:r>
-      <w:proofErr w:type="spellEnd"/>
-      <w:r>
-        <w:rPr>
-          <w:color w:val="FFC000"/>
-        </w:rPr>
-        <w:t xml:space="preserve"> Funktion nicht geändert werden, </w:t>
-      </w:r>
-      <w:proofErr w:type="spellStart"/>
-      <w:r>
-        <w:rPr>
-          <w:color w:val="FFC000"/>
-        </w:rPr>
-        <w:t>tanh</w:t>
-      </w:r>
-      <w:proofErr w:type="spellEnd"/>
-      <w:r>
-        <w:rPr>
-          <w:color w:val="FFC000"/>
-        </w:rPr>
-        <w:t xml:space="preserve"> steht sicher</w:t>
+        <w:t>, allerdings kann die activation Funktion nicht geändert werden, tanh steht sicher</w:t>
       </w:r>
       <w:r>
         <w:rPr>
@@ -5956,21 +5474,7 @@
         <w:rPr>
           <w:color w:val="FFC000"/>
         </w:rPr>
-        <w:t>Modell auf andere Datensätze (</w:t>
-      </w:r>
-      <w:proofErr w:type="spellStart"/>
-      <w:r>
-        <w:rPr>
-          <w:color w:val="FFC000"/>
-        </w:rPr>
-        <w:t>Trajnet</w:t>
-      </w:r>
-      <w:proofErr w:type="spellEnd"/>
-      <w:r>
-        <w:rPr>
-          <w:color w:val="FFC000"/>
-        </w:rPr>
-        <w:t xml:space="preserve"> etc.) anwenden, um mit bereits etablierten Ansätzen vergleichen zu können </w:t>
+        <w:t xml:space="preserve">Modell auf andere Datensätze (Trajnet etc.) anwenden, um mit bereits etablierten Ansätzen vergleichen zu können </w:t>
       </w:r>
     </w:p>
     <w:p>
@@ -5988,158 +5492,104 @@
         <w:rPr>
           <w:color w:val="FFC000"/>
         </w:rPr>
-        <w:t xml:space="preserve">Auch komplett </w:t>
-      </w:r>
-      <w:proofErr w:type="spellStart"/>
+        <w:t>Auch komplett anderere Ansätze funktionieren, z.B. das Verwenden von CNN (siehe Paper)</w:t>
+      </w:r>
       <w:r>
         <w:rPr>
           <w:color w:val="FFC000"/>
         </w:rPr>
-        <w:t>anderere</w:t>
-      </w:r>
-      <w:proofErr w:type="spellEnd"/>
+        <w:t xml:space="preserve"> </w:t>
+      </w:r>
       <w:r>
         <w:rPr>
           <w:color w:val="FFC000"/>
         </w:rPr>
-        <w:t xml:space="preserve"> Ansätze funktionieren, z.B. das Verwenden von CNN (siehe Paper)</w:t>
+        <w:sym w:font="Wingdings" w:char="F0E0"/>
       </w:r>
       <w:r>
         <w:rPr>
           <w:color w:val="FFC000"/>
         </w:rPr>
-        <w:t xml:space="preserve"> </w:t>
-      </w:r>
-      <w:r>
+        <w:t xml:space="preserve"> vielleicht eher im Fazit</w:t>
+      </w:r>
+    </w:p>
+    <w:p>
+      <w:pPr>
+        <w:pStyle w:val="berschrift1"/>
+      </w:pPr>
+      <w:bookmarkStart w:id="14" w:name="_Toc81841105"/>
+      <w:r>
+        <w:t>Fazit</w:t>
+      </w:r>
+      <w:bookmarkEnd w:id="14"/>
+    </w:p>
+    <w:p>
+      <w:r>
+        <w:t xml:space="preserve">Diese Arbeit präsentiert einen möglichen Lösungsansatz zur Prädiktion von Fußgänger-Trajektorien mithilfe eines rekurrenten neuronalen Netzes. </w:t>
+      </w:r>
+      <w:r>
+        <w:t xml:space="preserve">Dabei werden alle Datenvorverarbeitungsschritte, sowie das Training des neuronalen Netzes </w:t>
+      </w:r>
+      <w:r>
+        <w:t>Der Ansatz liefert zufriedenstellende Ergebnisse für triviale Bewegungsbahnen</w:t>
+      </w:r>
+    </w:p>
+    <w:p>
+      <w:pPr>
         <w:rPr>
           <w:color w:val="FFC000"/>
         </w:rPr>
-        <w:sym w:font="Wingdings" w:char="F0E0"/>
-      </w:r>
+      </w:pPr>
       <w:r>
         <w:rPr>
           <w:color w:val="FFC000"/>
         </w:rPr>
-        <w:t xml:space="preserve"> vielleicht eher im Fazit</w:t>
-      </w:r>
-    </w:p>
-    <w:p>
-      <w:pPr>
-        <w:pStyle w:val="berschrift1"/>
-      </w:pPr>
-      <w:bookmarkStart w:id="14" w:name="_Toc81841105"/>
-      <w:r>
-        <w:t>Fazit</w:t>
-      </w:r>
-      <w:bookmarkEnd w:id="14"/>
-    </w:p>
-    <w:p>
-      <w:pPr>
+        <w:t xml:space="preserve">Trajektorie Predicition ist ein schwerer Task, was in diesem Paper auch nochmal klar wurde. </w:t>
+      </w:r>
+      <w:r>
         <w:rPr>
           <w:color w:val="FFC000"/>
         </w:rPr>
-      </w:pPr>
+        <w:t>Gerade aber für Anwendungen wie autonomes Fahren oder selbst</w:t>
+      </w:r>
       <w:r>
         <w:rPr>
           <w:color w:val="FFC000"/>
         </w:rPr>
-        <w:t xml:space="preserve">Trajektorie </w:t>
-      </w:r>
-      <w:proofErr w:type="spellStart"/>
-      <w:r>
+        <w:lastRenderedPageBreak/>
+        <w:t xml:space="preserve">fahrende Roboter am Arbeitsplatz, ist es enorm wichtig, sehr präzise Vorhersagen zu treffen, um Kollisionen mit Fußgängern zu verhindern. </w:t>
+      </w:r>
+    </w:p>
+    <w:p>
+      <w:pPr>
         <w:rPr>
           <w:color w:val="FFC000"/>
         </w:rPr>
-        <w:t>Predicition</w:t>
-      </w:r>
-      <w:proofErr w:type="spellEnd"/>
+      </w:pPr>
       <w:r>
         <w:rPr>
           <w:color w:val="FFC000"/>
         </w:rPr>
-        <w:t xml:space="preserve"> ist ein schwerer Task, was in diesem Paper auch nochmal klar wurde. </w:t>
-      </w:r>
-    </w:p>
-    <w:p>
-      <w:pPr>
+        <w:t xml:space="preserve">Für triviale Vorhersagen ist das System zuverlässig, allerdings </w:t>
+      </w:r>
+      <w:r>
         <w:rPr>
           <w:color w:val="FFC000"/>
         </w:rPr>
-      </w:pPr>
-      <w:r>
+        <w:t>für die oben genannten Fehlerfälle nicht (da Fußgänger bewegung allerdings meistens unberechnbar sind, sind Änderungen am System, die eine präzisere Prädiktion, auch für nicht-triviale Cases, unbedingt notwendig)</w:t>
+      </w:r>
+    </w:p>
+    <w:p>
+      <w:pPr>
         <w:rPr>
           <w:color w:val="FFC000"/>
         </w:rPr>
-        <w:t xml:space="preserve">Für triviale Vorhersagen ist das System zuverlässig, allerdings </w:t>
-      </w:r>
+      </w:pPr>
       <w:r>
         <w:rPr>
           <w:color w:val="FFC000"/>
         </w:rPr>
-        <w:t xml:space="preserve">für die oben genannten Fehlerfälle nicht (da Fußgänger </w:t>
-      </w:r>
-      <w:proofErr w:type="spellStart"/>
-      <w:r>
-        <w:rPr>
-          <w:color w:val="FFC000"/>
-        </w:rPr>
-        <w:t>bewegung</w:t>
-      </w:r>
-      <w:proofErr w:type="spellEnd"/>
-      <w:r>
-        <w:rPr>
-          <w:color w:val="FFC000"/>
-        </w:rPr>
-        <w:t xml:space="preserve"> allerdings meistens </w:t>
-      </w:r>
-      <w:proofErr w:type="spellStart"/>
-      <w:r>
-        <w:rPr>
-          <w:color w:val="FFC000"/>
-        </w:rPr>
-        <w:t>unberechnbar</w:t>
-      </w:r>
-      <w:proofErr w:type="spellEnd"/>
-      <w:r>
-        <w:rPr>
-          <w:color w:val="FFC000"/>
-        </w:rPr>
-        <w:t xml:space="preserve"> sind, sind Änderungen am System, die eine präzisere Prädiktion, auch für nicht-triviale Cases, unbedingt notwendig)</w:t>
-      </w:r>
-    </w:p>
-    <w:p>
-      <w:pPr>
-        <w:rPr>
-          <w:color w:val="FFC000"/>
-        </w:rPr>
-      </w:pPr>
-      <w:proofErr w:type="spellStart"/>
-      <w:r>
-        <w:rPr>
-          <w:color w:val="FFC000"/>
-        </w:rPr>
-        <w:t>Recursive</w:t>
-      </w:r>
-      <w:proofErr w:type="spellEnd"/>
-      <w:r>
-        <w:rPr>
-          <w:color w:val="FFC000"/>
-        </w:rPr>
-        <w:t xml:space="preserve"> Multi-</w:t>
-      </w:r>
-      <w:proofErr w:type="spellStart"/>
-      <w:r>
-        <w:rPr>
-          <w:color w:val="FFC000"/>
-        </w:rPr>
-        <w:t>Step</w:t>
-      </w:r>
-      <w:proofErr w:type="spellEnd"/>
-      <w:r>
-        <w:rPr>
-          <w:color w:val="FFC000"/>
-        </w:rPr>
-        <w:t xml:space="preserve"> Forecast</w:t>
+        <w:t>Recursive Multi-Step Forecast</w:t>
       </w:r>
     </w:p>
     <w:p>
@@ -6173,7 +5623,6 @@
         </w:rPr>
       </w:pPr>
       <w:bookmarkStart w:id="19" w:name="_Toc81841106"/>
-      <w:proofErr w:type="spellStart"/>
       <w:r>
         <w:rPr>
           <w:lang w:val="en-US"/>
@@ -6186,7 +5635,6 @@
       <w:bookmarkEnd w:id="17"/>
       <w:bookmarkEnd w:id="18"/>
       <w:bookmarkEnd w:id="19"/>
-      <w:proofErr w:type="spellEnd"/>
     </w:p>
     <w:p>
       <w:pPr>
@@ -6598,24 +6046,12 @@
 
 <file path=word/footer4.xml><?xml version="1.0" encoding="utf-8"?>
 <w:ftr xmlns:wpc="http://schemas.microsoft.com/office/word/2010/wordprocessingCanvas" xmlns:cx="http://schemas.microsoft.com/office/drawing/2014/chartex" xmlns:cx1="http://schemas.microsoft.com/office/drawing/2015/9/8/chartex" xmlns:cx2="http://schemas.microsoft.com/office/drawing/2015/10/21/chartex" xmlns:cx3="http://schemas.microsoft.com/office/drawing/2016/5/9/chartex" xmlns:cx4="http://schemas.microsoft.com/office/drawing/2016/5/10/chartex" xmlns:cx5="http://schemas.microsoft.com/office/drawing/2016/5/11/chartex" xmlns:cx6="http://schemas.microsoft.com/office/drawing/2016/5/12/chartex" xmlns:cx7="http://schemas.microsoft.com/office/drawing/2016/5/13/chartex" xmlns:cx8="http://schemas.microsoft.com/office/drawing/2016/5/14/chartex" xmlns:mc="http://schemas.openxmlformats.org/markup-compatibility/2006" xmlns:aink="http://schemas.microsoft.com/office/drawing/2016/ink" xmlns:am3d="http://schemas.microsoft.com/office/drawing/2017/model3d" xmlns:o="urn:schemas-microsoft-com:office:office" xmlns:r="http://schemas.openxmlformats.org/officeDocument/2006/relationships" xmlns:m="http://schemas.openxmlformats.org/officeDocument/2006/math" xmlns:v="urn:schemas-microsoft-com:vml" xmlns:wp14="http://schemas.microsoft.com/office/word/2010/wordprocessingDrawing" xmlns:wp="http://schemas.openxmlformats.org/drawingml/2006/wordprocessingDrawing" xmlns:w10="urn:schemas-microsoft-com:office:word" xmlns:w="http://schemas.openxmlformats.org/wordprocessingml/2006/main" xmlns:w14="http://schemas.microsoft.com/office/word/2010/wordml" xmlns:w15="http://schemas.microsoft.com/office/word/2012/wordml" xmlns:w16cex="http://schemas.microsoft.com/office/word/2018/wordml/cex" xmlns:w16cid="http://schemas.microsoft.com/office/word/2016/wordml/cid" xmlns:w16="http://schemas.microsoft.com/office/word/2018/wordml" xmlns:w16se="http://schemas.microsoft.com/office/word/2015/wordml/symex" xmlns:wpg="http://schemas.microsoft.com/office/word/2010/wordprocessingGroup" xmlns:wpi="http://schemas.microsoft.com/office/word/2010/wordprocessingInk" xmlns:wne="http://schemas.microsoft.com/office/word/2006/wordml" xmlns:wps="http://schemas.microsoft.com/office/word/2010/wordprocessingShape" mc:Ignorable="w14 w15 w16se w16cid w16 w16cex wp14">
-  <w:sdt>
-    <w:sdtPr>
-      <w:id w:val="-1993788027"/>
-      <w:docPartObj>
-        <w:docPartGallery w:val="Page Numbers (Bottom of Page)"/>
-        <w:docPartUnique/>
-      </w:docPartObj>
-    </w:sdtPr>
-    <w:sdtEndPr/>
-    <w:sdtContent>
-      <w:p>
-        <w:pPr>
-          <w:pStyle w:val="Fuzeile"/>
-          <w:jc w:val="center"/>
-        </w:pPr>
-      </w:p>
-    </w:sdtContent>
-  </w:sdt>
+  <w:p>
+    <w:pPr>
+      <w:pStyle w:val="Fuzeile"/>
+      <w:jc w:val="center"/>
+    </w:pPr>
+  </w:p>
 </w:ftr>
 </file>
 
@@ -6900,6 +6336,118 @@
     </w:lvl>
   </w:abstractNum>
   <w:abstractNum w:abstractNumId="2" w15:restartNumberingAfterBreak="0">
+    <w:nsid w:val="1AB54FFD"/>
+    <w:multiLevelType w:val="hybridMultilevel"/>
+    <w:tmpl w:val="CE845C2C"/>
+    <w:lvl w:ilvl="0" w:tplc="7ED2D3B2">
+      <w:numFmt w:val="bullet"/>
+      <w:lvlText w:val=""/>
+      <w:lvlJc w:val="left"/>
+      <w:pPr>
+        <w:ind w:left="1080" w:hanging="360"/>
+      </w:pPr>
+      <w:rPr>
+        <w:rFonts w:ascii="Wingdings" w:eastAsia="Times New Roman" w:hAnsi="Wingdings" w:cs="Times New Roman" w:hint="default"/>
+      </w:rPr>
+    </w:lvl>
+    <w:lvl w:ilvl="1" w:tplc="04070003" w:tentative="1">
+      <w:start w:val="1"/>
+      <w:numFmt w:val="bullet"/>
+      <w:lvlText w:val="o"/>
+      <w:lvlJc w:val="left"/>
+      <w:pPr>
+        <w:ind w:left="1800" w:hanging="360"/>
+      </w:pPr>
+      <w:rPr>
+        <w:rFonts w:ascii="Courier New" w:hAnsi="Courier New" w:cs="Courier New" w:hint="default"/>
+      </w:rPr>
+    </w:lvl>
+    <w:lvl w:ilvl="2" w:tplc="04070005" w:tentative="1">
+      <w:start w:val="1"/>
+      <w:numFmt w:val="bullet"/>
+      <w:lvlText w:val=""/>
+      <w:lvlJc w:val="left"/>
+      <w:pPr>
+        <w:ind w:left="2520" w:hanging="360"/>
+      </w:pPr>
+      <w:rPr>
+        <w:rFonts w:ascii="Wingdings" w:hAnsi="Wingdings" w:hint="default"/>
+      </w:rPr>
+    </w:lvl>
+    <w:lvl w:ilvl="3" w:tplc="04070001" w:tentative="1">
+      <w:start w:val="1"/>
+      <w:numFmt w:val="bullet"/>
+      <w:lvlText w:val=""/>
+      <w:lvlJc w:val="left"/>
+      <w:pPr>
+        <w:ind w:left="3240" w:hanging="360"/>
+      </w:pPr>
+      <w:rPr>
+        <w:rFonts w:ascii="Symbol" w:hAnsi="Symbol" w:hint="default"/>
+      </w:rPr>
+    </w:lvl>
+    <w:lvl w:ilvl="4" w:tplc="04070003" w:tentative="1">
+      <w:start w:val="1"/>
+      <w:numFmt w:val="bullet"/>
+      <w:lvlText w:val="o"/>
+      <w:lvlJc w:val="left"/>
+      <w:pPr>
+        <w:ind w:left="3960" w:hanging="360"/>
+      </w:pPr>
+      <w:rPr>
+        <w:rFonts w:ascii="Courier New" w:hAnsi="Courier New" w:cs="Courier New" w:hint="default"/>
+      </w:rPr>
+    </w:lvl>
+    <w:lvl w:ilvl="5" w:tplc="04070005" w:tentative="1">
+      <w:start w:val="1"/>
+      <w:numFmt w:val="bullet"/>
+      <w:lvlText w:val=""/>
+      <w:lvlJc w:val="left"/>
+      <w:pPr>
+        <w:ind w:left="4680" w:hanging="360"/>
+      </w:pPr>
+      <w:rPr>
+        <w:rFonts w:ascii="Wingdings" w:hAnsi="Wingdings" w:hint="default"/>
+      </w:rPr>
+    </w:lvl>
+    <w:lvl w:ilvl="6" w:tplc="04070001" w:tentative="1">
+      <w:start w:val="1"/>
+      <w:numFmt w:val="bullet"/>
+      <w:lvlText w:val=""/>
+      <w:lvlJc w:val="left"/>
+      <w:pPr>
+        <w:ind w:left="5400" w:hanging="360"/>
+      </w:pPr>
+      <w:rPr>
+        <w:rFonts w:ascii="Symbol" w:hAnsi="Symbol" w:hint="default"/>
+      </w:rPr>
+    </w:lvl>
+    <w:lvl w:ilvl="7" w:tplc="04070003" w:tentative="1">
+      <w:start w:val="1"/>
+      <w:numFmt w:val="bullet"/>
+      <w:lvlText w:val="o"/>
+      <w:lvlJc w:val="left"/>
+      <w:pPr>
+        <w:ind w:left="6120" w:hanging="360"/>
+      </w:pPr>
+      <w:rPr>
+        <w:rFonts w:ascii="Courier New" w:hAnsi="Courier New" w:cs="Courier New" w:hint="default"/>
+      </w:rPr>
+    </w:lvl>
+    <w:lvl w:ilvl="8" w:tplc="04070005" w:tentative="1">
+      <w:start w:val="1"/>
+      <w:numFmt w:val="bullet"/>
+      <w:lvlText w:val=""/>
+      <w:lvlJc w:val="left"/>
+      <w:pPr>
+        <w:ind w:left="6840" w:hanging="360"/>
+      </w:pPr>
+      <w:rPr>
+        <w:rFonts w:ascii="Wingdings" w:hAnsi="Wingdings" w:hint="default"/>
+      </w:rPr>
+    </w:lvl>
+  </w:abstractNum>
+  <w:abstractNum w:abstractNumId="3" w15:restartNumberingAfterBreak="0">
     <w:nsid w:val="1E060844"/>
     <w:multiLevelType w:val="multilevel"/>
     <w:tmpl w:val="72BE521A"/>
@@ -7048,7 +6596,7 @@
       </w:rPr>
     </w:lvl>
   </w:abstractNum>
-  <w:abstractNum w:abstractNumId="3" w15:restartNumberingAfterBreak="0">
+  <w:abstractNum w:abstractNumId="4" w15:restartNumberingAfterBreak="0">
     <w:nsid w:val="23C31D13"/>
     <w:multiLevelType w:val="hybridMultilevel"/>
     <w:tmpl w:val="30661EBE"/>
@@ -7160,7 +6708,7 @@
       </w:rPr>
     </w:lvl>
   </w:abstractNum>
-  <w:abstractNum w:abstractNumId="4" w15:restartNumberingAfterBreak="0">
+  <w:abstractNum w:abstractNumId="5" w15:restartNumberingAfterBreak="0">
     <w:nsid w:val="241D2BA4"/>
     <w:multiLevelType w:val="hybridMultilevel"/>
     <w:tmpl w:val="8CD8AC8A"/>
@@ -7272,7 +6820,7 @@
       </w:rPr>
     </w:lvl>
   </w:abstractNum>
-  <w:abstractNum w:abstractNumId="5" w15:restartNumberingAfterBreak="0">
+  <w:abstractNum w:abstractNumId="6" w15:restartNumberingAfterBreak="0">
     <w:nsid w:val="34252A55"/>
     <w:multiLevelType w:val="multilevel"/>
     <w:tmpl w:val="610A49B4"/>
@@ -7421,7 +6969,7 @@
       </w:rPr>
     </w:lvl>
   </w:abstractNum>
-  <w:abstractNum w:abstractNumId="6" w15:restartNumberingAfterBreak="0">
+  <w:abstractNum w:abstractNumId="7" w15:restartNumberingAfterBreak="0">
     <w:nsid w:val="389906C4"/>
     <w:multiLevelType w:val="hybridMultilevel"/>
     <w:tmpl w:val="32846992"/>
@@ -7536,7 +7084,7 @@
       </w:rPr>
     </w:lvl>
   </w:abstractNum>
-  <w:abstractNum w:abstractNumId="7" w15:restartNumberingAfterBreak="0">
+  <w:abstractNum w:abstractNumId="8" w15:restartNumberingAfterBreak="0">
     <w:nsid w:val="40751606"/>
     <w:multiLevelType w:val="hybridMultilevel"/>
     <w:tmpl w:val="5A447912"/>
@@ -7625,7 +7173,7 @@
       </w:pPr>
     </w:lvl>
   </w:abstractNum>
-  <w:abstractNum w:abstractNumId="8" w15:restartNumberingAfterBreak="0">
+  <w:abstractNum w:abstractNumId="9" w15:restartNumberingAfterBreak="0">
     <w:nsid w:val="46754749"/>
     <w:multiLevelType w:val="hybridMultilevel"/>
     <w:tmpl w:val="CF3010B8"/>
@@ -7738,7 +7286,7 @@
       </w:rPr>
     </w:lvl>
   </w:abstractNum>
-  <w:abstractNum w:abstractNumId="9" w15:restartNumberingAfterBreak="0">
+  <w:abstractNum w:abstractNumId="10" w15:restartNumberingAfterBreak="0">
     <w:nsid w:val="48801E2A"/>
     <w:multiLevelType w:val="hybridMultilevel"/>
     <w:tmpl w:val="55421F28"/>
@@ -7851,7 +7399,7 @@
       </w:rPr>
     </w:lvl>
   </w:abstractNum>
-  <w:abstractNum w:abstractNumId="10" w15:restartNumberingAfterBreak="0">
+  <w:abstractNum w:abstractNumId="11" w15:restartNumberingAfterBreak="0">
     <w:nsid w:val="4996403D"/>
     <w:multiLevelType w:val="hybridMultilevel"/>
     <w:tmpl w:val="4BDC8918"/>
@@ -7940,7 +7488,7 @@
       </w:pPr>
     </w:lvl>
   </w:abstractNum>
-  <w:abstractNum w:abstractNumId="11" w15:restartNumberingAfterBreak="0">
+  <w:abstractNum w:abstractNumId="12" w15:restartNumberingAfterBreak="0">
     <w:nsid w:val="4ACC2C93"/>
     <w:multiLevelType w:val="hybridMultilevel"/>
     <w:tmpl w:val="9606FDA8"/>
@@ -8029,7 +7577,7 @@
       </w:pPr>
     </w:lvl>
   </w:abstractNum>
-  <w:abstractNum w:abstractNumId="12" w15:restartNumberingAfterBreak="0">
+  <w:abstractNum w:abstractNumId="13" w15:restartNumberingAfterBreak="0">
     <w:nsid w:val="51043DED"/>
     <w:multiLevelType w:val="multilevel"/>
     <w:tmpl w:val="44A62A82"/>
@@ -8151,7 +7699,7 @@
       </w:rPr>
     </w:lvl>
   </w:abstractNum>
-  <w:abstractNum w:abstractNumId="13" w15:restartNumberingAfterBreak="0">
+  <w:abstractNum w:abstractNumId="14" w15:restartNumberingAfterBreak="0">
     <w:nsid w:val="531B7CB7"/>
     <w:multiLevelType w:val="hybridMultilevel"/>
     <w:tmpl w:val="06A41152"/>
@@ -8263,7 +7811,7 @@
       </w:rPr>
     </w:lvl>
   </w:abstractNum>
-  <w:abstractNum w:abstractNumId="14" w15:restartNumberingAfterBreak="0">
+  <w:abstractNum w:abstractNumId="15" w15:restartNumberingAfterBreak="0">
     <w:nsid w:val="6B654B72"/>
     <w:multiLevelType w:val="hybridMultilevel"/>
     <w:tmpl w:val="7124EFD8"/>
@@ -8378,7 +7926,7 @@
       </w:rPr>
     </w:lvl>
   </w:abstractNum>
-  <w:abstractNum w:abstractNumId="15" w15:restartNumberingAfterBreak="0">
+  <w:abstractNum w:abstractNumId="16" w15:restartNumberingAfterBreak="0">
     <w:nsid w:val="6EF91419"/>
     <w:multiLevelType w:val="multilevel"/>
     <w:tmpl w:val="8EEA17AA"/>
@@ -8527,7 +8075,7 @@
       </w:rPr>
     </w:lvl>
   </w:abstractNum>
-  <w:abstractNum w:abstractNumId="16" w15:restartNumberingAfterBreak="0">
+  <w:abstractNum w:abstractNumId="17" w15:restartNumberingAfterBreak="0">
     <w:nsid w:val="7C5F1426"/>
     <w:multiLevelType w:val="hybridMultilevel"/>
     <w:tmpl w:val="1B94537A"/>
@@ -8642,55 +8190,58 @@
     </w:lvl>
   </w:abstractNum>
   <w:num w:numId="1">
-    <w:abstractNumId w:val="12"/>
+    <w:abstractNumId w:val="13"/>
   </w:num>
   <w:num w:numId="2">
-    <w:abstractNumId w:val="15"/>
+    <w:abstractNumId w:val="16"/>
   </w:num>
   <w:num w:numId="3">
-    <w:abstractNumId w:val="2"/>
+    <w:abstractNumId w:val="3"/>
   </w:num>
   <w:num w:numId="4">
-    <w:abstractNumId w:val="5"/>
+    <w:abstractNumId w:val="6"/>
   </w:num>
   <w:num w:numId="5">
-    <w:abstractNumId w:val="13"/>
+    <w:abstractNumId w:val="14"/>
   </w:num>
   <w:num w:numId="6">
     <w:abstractNumId w:val="0"/>
   </w:num>
   <w:num w:numId="7">
-    <w:abstractNumId w:val="6"/>
+    <w:abstractNumId w:val="7"/>
   </w:num>
   <w:num w:numId="8">
-    <w:abstractNumId w:val="14"/>
+    <w:abstractNumId w:val="15"/>
   </w:num>
   <w:num w:numId="9">
-    <w:abstractNumId w:val="8"/>
+    <w:abstractNumId w:val="9"/>
   </w:num>
   <w:num w:numId="10">
-    <w:abstractNumId w:val="3"/>
+    <w:abstractNumId w:val="4"/>
   </w:num>
   <w:num w:numId="11">
-    <w:abstractNumId w:val="4"/>
+    <w:abstractNumId w:val="5"/>
   </w:num>
   <w:num w:numId="12">
-    <w:abstractNumId w:val="16"/>
+    <w:abstractNumId w:val="17"/>
   </w:num>
   <w:num w:numId="13">
-    <w:abstractNumId w:val="11"/>
+    <w:abstractNumId w:val="12"/>
   </w:num>
   <w:num w:numId="14">
-    <w:abstractNumId w:val="7"/>
+    <w:abstractNumId w:val="8"/>
   </w:num>
   <w:num w:numId="15">
     <w:abstractNumId w:val="1"/>
   </w:num>
   <w:num w:numId="16">
-    <w:abstractNumId w:val="9"/>
+    <w:abstractNumId w:val="10"/>
   </w:num>
   <w:num w:numId="17">
-    <w:abstractNumId w:val="10"/>
+    <w:abstractNumId w:val="11"/>
+  </w:num>
+  <w:num w:numId="18">
+    <w:abstractNumId w:val="2"/>
   </w:num>
   <w:numIdMacAtCleanup w:val="4"/>
 </w:numbering>
@@ -9327,6 +8878,7 @@
   <w:style w:type="character" w:default="1" w:styleId="Absatz-Standardschriftart">
     <w:name w:val="Default Paragraph Font"/>
     <w:uiPriority w:val="1"/>
+    <w:semiHidden/>
     <w:unhideWhenUsed/>
   </w:style>
   <w:style w:type="table" w:default="1" w:styleId="NormaleTabelle">

</xml_diff>